<commit_message>
Explaining the data and use cases
</commit_message>
<xml_diff>
--- a/reports/Work in progress/report draft 1.docx
+++ b/reports/Work in progress/report draft 1.docx
@@ -10,10 +10,12 @@
           <w:docPartUnique/>
         </w:docPartObj>
       </w:sdtPr>
+      <w:sdtEndPr/>
       <w:sdtContent>
         <w:p>
           <w:pPr>
             <w:spacing w:line="360" w:lineRule="auto"/>
+            <w:jc w:val="both"/>
           </w:pPr>
           <w:r>
             <w:rPr>
@@ -269,12 +271,12 @@
               </mc:Choice>
               <mc:Fallback>
                 <w:pict>
-                  <v:group w14:anchorId="0717C099" id="Group 19" o:spid="_x0000_s1026" style="position:absolute;margin-left:0;margin-top:0;width:8in;height:95.7pt;z-index:251662336;mso-width-percent:941;mso-height-percent:121;mso-top-percent:23;mso-position-horizontal:center;mso-position-horizontal-relative:page;mso-position-vertical-relative:page;mso-width-percent:941;mso-height-percent:121;mso-top-percent:23" coordorigin="" coordsize="73152,12161" o:gfxdata="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">
-                    <v:shape id="Rectangle 51" o:spid="_x0000_s1027" style="position:absolute;width:73152;height:11303;visibility:visible;mso-wrap-style:square;v-text-anchor:middle" coordsize="7312660,1129665" o:gfxdata="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" path="m,l7312660,r,1129665l3619500,733425,,1091565,,xe" fillcolor="#156082 [3204]" stroked="f" strokeweight="1pt">
+                  <v:group w14:anchorId="0717C099" id="Group 19" o:spid="_x0000_s1026" style="position:absolute;margin-left:0;margin-top:0;width:8in;height:95.7pt;z-index:251662336;mso-width-percent:941;mso-height-percent:121;mso-top-percent:23;mso-position-horizontal:center;mso-position-horizontal-relative:page;mso-position-vertical-relative:page;mso-width-percent:941;mso-height-percent:121;mso-top-percent:23" coordorigin="" coordsize="73152,12161" o:gfxdata="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">
+                    <v:shape id="Rectangle 51" o:spid="_x0000_s1027" style="position:absolute;width:73152;height:11303;visibility:visible;mso-wrap-style:square;v-text-anchor:middle" coordsize="7312660,1129665" o:gfxdata="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" path="m,l7312660,r,1129665l3619500,733425,,1091565,,xe" fillcolor="#156082 [3204]" stroked="f" strokeweight="1pt">
                       <v:stroke joinstyle="miter"/>
                       <v:path arrowok="t" o:connecttype="custom" o:connectlocs="0,0;7315200,0;7315200,1130373;3620757,733885;0,1092249;0,0" o:connectangles="0,0,0,0,0,0"/>
                     </v:shape>
-                    <v:rect id="Rectangle 151" o:spid="_x0000_s1028" style="position:absolute;width:73152;height:12161;visibility:visible;mso-wrap-style:square;v-text-anchor:middle" o:gfxdata="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" stroked="f" strokeweight="1pt">
+                    <v:rect id="Rectangle 151" o:spid="_x0000_s1028" style="position:absolute;width:73152;height:12161;visibility:visible;mso-wrap-style:square;v-text-anchor:middle" o:gfxdata="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" stroked="f" strokeweight="1pt">
                       <v:fill r:id="rId7" o:title="" recolor="t" rotate="t" type="frame"/>
                     </v:rect>
                     <w10:wrap anchorx="page" anchory="page"/>
@@ -359,6 +361,7 @@
                                   <w:dataBinding w:prefixMappings="xmlns:ns0='http://purl.org/dc/elements/1.1/' xmlns:ns1='http://schemas.openxmlformats.org/package/2006/metadata/core-properties' " w:xpath="/ns1:coreProperties[1]/ns0:creator[1]" w:storeItemID="{6C3C8BC8-F283-45AE-878A-BAB7291924A1}"/>
                                   <w:text/>
                                 </w:sdtPr>
+                                <w:sdtEndPr/>
                                 <w:sdtContent>
                                   <w:p>
                                     <w:pPr>
@@ -405,6 +408,7 @@
                                     <w:dataBinding w:prefixMappings="xmlns:ns0='http://schemas.microsoft.com/office/2006/coverPageProps' " w:xpath="/ns0:CoverPageProperties[1]/ns0:CompanyEmail[1]" w:storeItemID="{55AF091B-3C7A-41E3-B477-F2FDAA23CFDA}"/>
                                     <w:text/>
                                   </w:sdtPr>
+                                  <w:sdtEndPr/>
                                   <w:sdtContent>
                                     <w:r>
                                       <w:rPr>
@@ -443,7 +447,7 @@
                     <v:stroke joinstyle="miter"/>
                     <v:path gradientshapeok="t" o:connecttype="rect"/>
                   </v:shapetype>
-                  <v:shape id="Text Box 21" o:spid="_x0000_s1026" type="#_x0000_t202" style="position:absolute;margin-left:0;margin-top:0;width:8in;height:1in;z-index:251660288;visibility:visible;mso-wrap-style:square;mso-width-percent:941;mso-height-percent:92;mso-top-percent:818;mso-wrap-distance-left:9pt;mso-wrap-distance-top:0;mso-wrap-distance-right:9pt;mso-wrap-distance-bottom:0;mso-position-horizontal:center;mso-position-horizontal-relative:page;mso-position-vertical-relative:page;mso-width-percent:941;mso-height-percent:92;mso-top-percent:818;mso-width-relative:page;mso-height-relative:page;v-text-anchor:bottom" o:gfxdata="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" filled="f" stroked="f" strokeweight=".5pt">
+                  <v:shape id="Text Box 21" o:spid="_x0000_s1026" type="#_x0000_t202" style="position:absolute;margin-left:0;margin-top:0;width:8in;height:1in;z-index:251660288;visibility:visible;mso-wrap-style:square;mso-width-percent:941;mso-height-percent:92;mso-top-percent:818;mso-wrap-distance-left:9pt;mso-wrap-distance-top:0;mso-wrap-distance-right:9pt;mso-wrap-distance-bottom:0;mso-position-horizontal:center;mso-position-horizontal-relative:page;mso-position-vertical-relative:page;mso-width-percent:941;mso-height-percent:92;mso-top-percent:818;mso-width-relative:page;mso-height-relative:page;v-text-anchor:bottom" o:gfxdata="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" filled="f" stroked="f" strokeweight=".5pt">
                     <v:textbox inset="126pt,0,54pt,0">
                       <w:txbxContent>
                         <w:sdt>
@@ -459,6 +463,7 @@
                             <w:dataBinding w:prefixMappings="xmlns:ns0='http://purl.org/dc/elements/1.1/' xmlns:ns1='http://schemas.openxmlformats.org/package/2006/metadata/core-properties' " w:xpath="/ns1:coreProperties[1]/ns0:creator[1]" w:storeItemID="{6C3C8BC8-F283-45AE-878A-BAB7291924A1}"/>
                             <w:text/>
                           </w:sdtPr>
+                          <w:sdtEndPr/>
                           <w:sdtContent>
                             <w:p>
                               <w:pPr>
@@ -505,6 +510,7 @@
                               <w:dataBinding w:prefixMappings="xmlns:ns0='http://schemas.microsoft.com/office/2006/coverPageProps' " w:xpath="/ns0:CoverPageProperties[1]/ns0:CompanyEmail[1]" w:storeItemID="{55AF091B-3C7A-41E3-B477-F2FDAA23CFDA}"/>
                               <w:text/>
                             </w:sdtPr>
+                            <w:sdtEndPr/>
                             <w:sdtContent>
                               <w:r>
                                 <w:rPr>
@@ -621,6 +627,7 @@
                                   <w:dataBinding w:prefixMappings="xmlns:ns0='http://schemas.microsoft.com/office/2006/coverPageProps' " w:xpath="/ns0:CoverPageProperties[1]/ns0:Abstract[1]" w:storeItemID="{55AF091B-3C7A-41E3-B477-F2FDAA23CFDA}"/>
                                   <w:text w:multiLine="1"/>
                                 </w:sdtPr>
+                                <w:sdtEndPr/>
                                 <w:sdtContent>
                                   <w:p>
                                     <w:pPr>
@@ -674,7 +681,7 @@
               </mc:Choice>
               <mc:Fallback>
                 <w:pict>
-                  <v:shape w14:anchorId="1F43E730" id="Text Box 23" o:spid="_x0000_s1027" type="#_x0000_t202" style="position:absolute;margin-left:0;margin-top:0;width:8in;height:79.5pt;z-index:251661312;visibility:visible;mso-wrap-style:square;mso-width-percent:941;mso-height-percent:100;mso-top-percent:700;mso-wrap-distance-left:9pt;mso-wrap-distance-top:0;mso-wrap-distance-right:9pt;mso-wrap-distance-bottom:0;mso-position-horizontal:center;mso-position-horizontal-relative:page;mso-position-vertical-relative:page;mso-width-percent:941;mso-height-percent:100;mso-top-percent:700;mso-width-relative:page;mso-height-relative:page;v-text-anchor:top" o:gfxdata="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" filled="f" stroked="f" strokeweight=".5pt">
+                  <v:shape w14:anchorId="1F43E730" id="Text Box 23" o:spid="_x0000_s1027" type="#_x0000_t202" style="position:absolute;margin-left:0;margin-top:0;width:8in;height:79.5pt;z-index:251661312;visibility:visible;mso-wrap-style:square;mso-width-percent:941;mso-height-percent:100;mso-top-percent:700;mso-wrap-distance-left:9pt;mso-wrap-distance-top:0;mso-wrap-distance-right:9pt;mso-wrap-distance-bottom:0;mso-position-horizontal:center;mso-position-horizontal-relative:page;mso-position-vertical-relative:page;mso-width-percent:941;mso-height-percent:100;mso-top-percent:700;mso-width-relative:page;mso-height-relative:page;v-text-anchor:top" o:gfxdata="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" filled="f" stroked="f" strokeweight=".5pt">
                     <v:textbox style="mso-fit-shape-to-text:t" inset="126pt,0,54pt,0">
                       <w:txbxContent>
                         <w:p>
@@ -710,6 +717,7 @@
                             <w:dataBinding w:prefixMappings="xmlns:ns0='http://schemas.microsoft.com/office/2006/coverPageProps' " w:xpath="/ns0:CoverPageProperties[1]/ns0:Abstract[1]" w:storeItemID="{55AF091B-3C7A-41E3-B477-F2FDAA23CFDA}"/>
                             <w:text w:multiLine="1"/>
                           </w:sdtPr>
+                          <w:sdtEndPr/>
                           <w:sdtContent>
                             <w:p>
                               <w:pPr>
@@ -835,6 +843,7 @@
                                     <w:dataBinding w:prefixMappings="xmlns:ns0='http://purl.org/dc/elements/1.1/' xmlns:ns1='http://schemas.openxmlformats.org/package/2006/metadata/core-properties' " w:xpath="/ns1:coreProperties[1]/ns0:title[1]" w:storeItemID="{6C3C8BC8-F283-45AE-878A-BAB7291924A1}"/>
                                     <w:text w:multiLine="1"/>
                                   </w:sdtPr>
+                                  <w:sdtEndPr/>
                                   <w:sdtContent>
                                     <w:r>
                                       <w:rPr>
@@ -880,6 +889,7 @@
                                   <w:dataBinding w:prefixMappings="xmlns:ns0='http://purl.org/dc/elements/1.1/' xmlns:ns1='http://schemas.openxmlformats.org/package/2006/metadata/core-properties' " w:xpath="/ns1:coreProperties[1]/ns0:subject[1]" w:storeItemID="{6C3C8BC8-F283-45AE-878A-BAB7291924A1}"/>
                                   <w:text/>
                                 </w:sdtPr>
+                                <w:sdtEndPr/>
                                 <w:sdtContent>
                                   <w:p>
                                     <w:pPr>
@@ -924,7 +934,7 @@
               </mc:Choice>
               <mc:Fallback>
                 <w:pict>
-                  <v:shape w14:anchorId="6ECC16C5" id="Text Box 25" o:spid="_x0000_s1028" type="#_x0000_t202" style="position:absolute;margin-left:0;margin-top:0;width:8in;height:286.5pt;z-index:251659264;visibility:visible;mso-wrap-style:square;mso-width-percent:941;mso-height-percent:363;mso-top-percent:300;mso-wrap-distance-left:9pt;mso-wrap-distance-top:0;mso-wrap-distance-right:9pt;mso-wrap-distance-bottom:0;mso-position-horizontal:center;mso-position-horizontal-relative:page;mso-position-vertical-relative:page;mso-width-percent:941;mso-height-percent:363;mso-top-percent:300;mso-width-relative:page;mso-height-relative:page;v-text-anchor:bottom" o:gfxdata="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" filled="f" stroked="f" strokeweight=".5pt">
+                  <v:shape w14:anchorId="6ECC16C5" id="Text Box 25" o:spid="_x0000_s1028" type="#_x0000_t202" style="position:absolute;margin-left:0;margin-top:0;width:8in;height:286.5pt;z-index:251659264;visibility:visible;mso-wrap-style:square;mso-width-percent:941;mso-height-percent:363;mso-top-percent:300;mso-wrap-distance-left:9pt;mso-wrap-distance-top:0;mso-wrap-distance-right:9pt;mso-wrap-distance-bottom:0;mso-position-horizontal:center;mso-position-horizontal-relative:page;mso-position-vertical-relative:page;mso-width-percent:941;mso-height-percent:363;mso-top-percent:300;mso-width-relative:page;mso-height-relative:page;v-text-anchor:bottom" o:gfxdata="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" filled="f" stroked="f" strokeweight=".5pt">
                     <v:textbox inset="126pt,0,54pt,0">
                       <w:txbxContent>
                         <w:p>
@@ -950,6 +960,7 @@
                               <w:dataBinding w:prefixMappings="xmlns:ns0='http://purl.org/dc/elements/1.1/' xmlns:ns1='http://schemas.openxmlformats.org/package/2006/metadata/core-properties' " w:xpath="/ns1:coreProperties[1]/ns0:title[1]" w:storeItemID="{6C3C8BC8-F283-45AE-878A-BAB7291924A1}"/>
                               <w:text w:multiLine="1"/>
                             </w:sdtPr>
+                            <w:sdtEndPr/>
                             <w:sdtContent>
                               <w:r>
                                 <w:rPr>
@@ -995,6 +1006,7 @@
                             <w:dataBinding w:prefixMappings="xmlns:ns0='http://purl.org/dc/elements/1.1/' xmlns:ns1='http://schemas.openxmlformats.org/package/2006/metadata/core-properties' " w:xpath="/ns1:coreProperties[1]/ns0:subject[1]" w:storeItemID="{6C3C8BC8-F283-45AE-878A-BAB7291924A1}"/>
                             <w:text/>
                           </w:sdtPr>
+                          <w:sdtEndPr/>
                           <w:sdtContent>
                             <w:p>
                               <w:pPr>
@@ -1029,6 +1041,7 @@
         <w:p>
           <w:pPr>
             <w:spacing w:line="360" w:lineRule="auto"/>
+            <w:jc w:val="both"/>
           </w:pPr>
           <w:r>
             <w:br w:type="page"/>
@@ -1064,6 +1077,7 @@
         <w:p>
           <w:pPr>
             <w:pStyle w:val="TOCHeading"/>
+            <w:jc w:val="both"/>
           </w:pPr>
           <w:r>
             <w:t>Table of Contents</w:t>
@@ -1082,7 +1096,7 @@
               <w:i w:val="0"/>
               <w:iCs w:val="0"/>
               <w:noProof/>
-              <w:lang w:eastAsia="en-GB"/>
+              <w:lang w:val="en-US"/>
             </w:rPr>
           </w:pPr>
           <w:r>
@@ -1102,7 +1116,7 @@
             </w:rPr>
             <w:fldChar w:fldCharType="separate"/>
           </w:r>
-          <w:hyperlink w:anchor="_Toc203127835" w:history="1">
+          <w:hyperlink w:anchor="_Toc204254415" w:history="1">
             <w:r>
               <w:rPr>
                 <w:rStyle w:val="Hyperlink"/>
@@ -1129,7 +1143,7 @@
                 <w:noProof/>
                 <w:webHidden/>
               </w:rPr>
-              <w:instrText xml:space="preserve"> PAGEREF _Toc203127835 \h </w:instrText>
+              <w:instrText xml:space="preserve"> PAGEREF _Toc204254415 \h </w:instrText>
             </w:r>
             <w:r>
               <w:rPr>
@@ -1173,10 +1187,10 @@
               <w:noProof/>
               <w:sz w:val="24"/>
               <w:szCs w:val="24"/>
-              <w:lang w:eastAsia="en-GB"/>
+              <w:lang w:val="en-US"/>
             </w:rPr>
           </w:pPr>
-          <w:hyperlink w:anchor="_Toc203127836" w:history="1">
+          <w:hyperlink w:anchor="_Toc204254416" w:history="1">
             <w:r>
               <w:rPr>
                 <w:rStyle w:val="Hyperlink"/>
@@ -1203,7 +1217,7 @@
                 <w:noProof/>
                 <w:webHidden/>
               </w:rPr>
-              <w:instrText xml:space="preserve"> PAGEREF _Toc203127836 \h </w:instrText>
+              <w:instrText xml:space="preserve"> PAGEREF _Toc204254416 \h </w:instrText>
             </w:r>
             <w:r>
               <w:rPr>
@@ -1223,7 +1237,7 @@
                 <w:noProof/>
                 <w:webHidden/>
               </w:rPr>
-              <w:t>3</w:t>
+              <w:t>2</w:t>
             </w:r>
             <w:r>
               <w:rPr>
@@ -1247,10 +1261,10 @@
               <w:i w:val="0"/>
               <w:iCs w:val="0"/>
               <w:noProof/>
-              <w:lang w:eastAsia="en-GB"/>
+              <w:lang w:val="en-US"/>
             </w:rPr>
           </w:pPr>
-          <w:hyperlink w:anchor="_Toc203127837" w:history="1">
+          <w:hyperlink w:anchor="_Toc204254417" w:history="1">
             <w:r>
               <w:rPr>
                 <w:rStyle w:val="Hyperlink"/>
@@ -1277,7 +1291,7 @@
                 <w:noProof/>
                 <w:webHidden/>
               </w:rPr>
-              <w:instrText xml:space="preserve"> PAGEREF _Toc203127837 \h </w:instrText>
+              <w:instrText xml:space="preserve"> PAGEREF _Toc204254417 \h </w:instrText>
             </w:r>
             <w:r>
               <w:rPr>
@@ -1297,7 +1311,7 @@
                 <w:noProof/>
                 <w:webHidden/>
               </w:rPr>
-              <w:t>4</w:t>
+              <w:t>3</w:t>
             </w:r>
             <w:r>
               <w:rPr>
@@ -1321,10 +1335,10 @@
               <w:i w:val="0"/>
               <w:iCs w:val="0"/>
               <w:noProof/>
-              <w:lang w:eastAsia="en-GB"/>
+              <w:lang w:val="en-US"/>
             </w:rPr>
           </w:pPr>
-          <w:hyperlink w:anchor="_Toc203127838" w:history="1">
+          <w:hyperlink w:anchor="_Toc204254418" w:history="1">
             <w:r>
               <w:rPr>
                 <w:rStyle w:val="Hyperlink"/>
@@ -1351,7 +1365,7 @@
                 <w:noProof/>
                 <w:webHidden/>
               </w:rPr>
-              <w:instrText xml:space="preserve"> PAGEREF _Toc203127838 \h </w:instrText>
+              <w:instrText xml:space="preserve"> PAGEREF _Toc204254418 \h </w:instrText>
             </w:r>
             <w:r>
               <w:rPr>
@@ -1371,7 +1385,7 @@
                 <w:noProof/>
                 <w:webHidden/>
               </w:rPr>
-              <w:t>5</w:t>
+              <w:t>4</w:t>
             </w:r>
             <w:r>
               <w:rPr>
@@ -1395,10 +1409,10 @@
               <w:i w:val="0"/>
               <w:iCs w:val="0"/>
               <w:noProof/>
-              <w:lang w:eastAsia="en-GB"/>
+              <w:lang w:val="en-US"/>
             </w:rPr>
           </w:pPr>
-          <w:hyperlink w:anchor="_Toc203127839" w:history="1">
+          <w:hyperlink w:anchor="_Toc204254419" w:history="1">
             <w:r>
               <w:rPr>
                 <w:rStyle w:val="Hyperlink"/>
@@ -1425,7 +1439,7 @@
                 <w:noProof/>
                 <w:webHidden/>
               </w:rPr>
-              <w:instrText xml:space="preserve"> PAGEREF _Toc203127839 \h </w:instrText>
+              <w:instrText xml:space="preserve"> PAGEREF _Toc204254419 \h </w:instrText>
             </w:r>
             <w:r>
               <w:rPr>
@@ -1445,7 +1459,373 @@
                 <w:noProof/>
                 <w:webHidden/>
               </w:rPr>
-              <w:t>6</w:t>
+              <w:t>5</w:t>
+            </w:r>
+            <w:r>
+              <w:rPr>
+                <w:noProof/>
+                <w:webHidden/>
+              </w:rPr>
+              <w:fldChar w:fldCharType="end"/>
+            </w:r>
+          </w:hyperlink>
+        </w:p>
+        <w:p>
+          <w:pPr>
+            <w:pStyle w:val="TOC2"/>
+            <w:tabs>
+              <w:tab w:val="right" w:pos="9016"/>
+            </w:tabs>
+            <w:rPr>
+              <w:rFonts w:eastAsiaTheme="minorEastAsia"/>
+              <w:b w:val="0"/>
+              <w:bCs w:val="0"/>
+              <w:noProof/>
+              <w:sz w:val="24"/>
+              <w:szCs w:val="24"/>
+              <w:lang w:val="en-US"/>
+            </w:rPr>
+          </w:pPr>
+          <w:hyperlink w:anchor="_Toc204254420" w:history="1">
+            <w:r>
+              <w:rPr>
+                <w:rStyle w:val="Hyperlink"/>
+                <w:noProof/>
+              </w:rPr>
+              <w:t>4.1 Overview</w:t>
+            </w:r>
+            <w:r>
+              <w:rPr>
+                <w:noProof/>
+                <w:webHidden/>
+              </w:rPr>
+              <w:tab/>
+            </w:r>
+            <w:r>
+              <w:rPr>
+                <w:noProof/>
+                <w:webHidden/>
+              </w:rPr>
+              <w:fldChar w:fldCharType="begin"/>
+            </w:r>
+            <w:r>
+              <w:rPr>
+                <w:noProof/>
+                <w:webHidden/>
+              </w:rPr>
+              <w:instrText xml:space="preserve"> PAGEREF _Toc204254420 \h </w:instrText>
+            </w:r>
+            <w:r>
+              <w:rPr>
+                <w:noProof/>
+                <w:webHidden/>
+              </w:rPr>
+            </w:r>
+            <w:r>
+              <w:rPr>
+                <w:noProof/>
+                <w:webHidden/>
+              </w:rPr>
+              <w:fldChar w:fldCharType="separate"/>
+            </w:r>
+            <w:r>
+              <w:rPr>
+                <w:noProof/>
+                <w:webHidden/>
+              </w:rPr>
+              <w:t>5</w:t>
+            </w:r>
+            <w:r>
+              <w:rPr>
+                <w:noProof/>
+                <w:webHidden/>
+              </w:rPr>
+              <w:fldChar w:fldCharType="end"/>
+            </w:r>
+          </w:hyperlink>
+        </w:p>
+        <w:p>
+          <w:pPr>
+            <w:pStyle w:val="TOC2"/>
+            <w:tabs>
+              <w:tab w:val="right" w:pos="9016"/>
+            </w:tabs>
+            <w:rPr>
+              <w:rFonts w:eastAsiaTheme="minorEastAsia"/>
+              <w:b w:val="0"/>
+              <w:bCs w:val="0"/>
+              <w:noProof/>
+              <w:sz w:val="24"/>
+              <w:szCs w:val="24"/>
+              <w:lang w:val="en-US"/>
+            </w:rPr>
+          </w:pPr>
+          <w:hyperlink w:anchor="_Toc204254421" w:history="1">
+            <w:r>
+              <w:rPr>
+                <w:rStyle w:val="Hyperlink"/>
+                <w:noProof/>
+              </w:rPr>
+              <w:t>4.2 Requirements</w:t>
+            </w:r>
+            <w:r>
+              <w:rPr>
+                <w:noProof/>
+                <w:webHidden/>
+              </w:rPr>
+              <w:tab/>
+            </w:r>
+            <w:r>
+              <w:rPr>
+                <w:noProof/>
+                <w:webHidden/>
+              </w:rPr>
+              <w:fldChar w:fldCharType="begin"/>
+            </w:r>
+            <w:r>
+              <w:rPr>
+                <w:noProof/>
+                <w:webHidden/>
+              </w:rPr>
+              <w:instrText xml:space="preserve"> PAGEREF _Toc204254421 \h </w:instrText>
+            </w:r>
+            <w:r>
+              <w:rPr>
+                <w:noProof/>
+                <w:webHidden/>
+              </w:rPr>
+            </w:r>
+            <w:r>
+              <w:rPr>
+                <w:noProof/>
+                <w:webHidden/>
+              </w:rPr>
+              <w:fldChar w:fldCharType="separate"/>
+            </w:r>
+            <w:r>
+              <w:rPr>
+                <w:noProof/>
+                <w:webHidden/>
+              </w:rPr>
+              <w:t>5</w:t>
+            </w:r>
+            <w:r>
+              <w:rPr>
+                <w:noProof/>
+                <w:webHidden/>
+              </w:rPr>
+              <w:fldChar w:fldCharType="end"/>
+            </w:r>
+          </w:hyperlink>
+        </w:p>
+        <w:p>
+          <w:pPr>
+            <w:pStyle w:val="TOC3"/>
+            <w:tabs>
+              <w:tab w:val="right" w:pos="9016"/>
+            </w:tabs>
+            <w:rPr>
+              <w:rFonts w:eastAsiaTheme="minorEastAsia"/>
+              <w:noProof/>
+              <w:sz w:val="24"/>
+              <w:szCs w:val="24"/>
+              <w:lang w:val="en-US"/>
+            </w:rPr>
+          </w:pPr>
+          <w:hyperlink w:anchor="_Toc204254422" w:history="1">
+            <w:r>
+              <w:rPr>
+                <w:rStyle w:val="Hyperlink"/>
+                <w:noProof/>
+              </w:rPr>
+              <w:t>4.2.1 The data provided</w:t>
+            </w:r>
+            <w:r>
+              <w:rPr>
+                <w:noProof/>
+                <w:webHidden/>
+              </w:rPr>
+              <w:tab/>
+            </w:r>
+            <w:r>
+              <w:rPr>
+                <w:noProof/>
+                <w:webHidden/>
+              </w:rPr>
+              <w:fldChar w:fldCharType="begin"/>
+            </w:r>
+            <w:r>
+              <w:rPr>
+                <w:noProof/>
+                <w:webHidden/>
+              </w:rPr>
+              <w:instrText xml:space="preserve"> PAGEREF _Toc204254422 \h </w:instrText>
+            </w:r>
+            <w:r>
+              <w:rPr>
+                <w:noProof/>
+                <w:webHidden/>
+              </w:rPr>
+            </w:r>
+            <w:r>
+              <w:rPr>
+                <w:noProof/>
+                <w:webHidden/>
+              </w:rPr>
+              <w:fldChar w:fldCharType="separate"/>
+            </w:r>
+            <w:r>
+              <w:rPr>
+                <w:noProof/>
+                <w:webHidden/>
+              </w:rPr>
+              <w:t>5</w:t>
+            </w:r>
+            <w:r>
+              <w:rPr>
+                <w:noProof/>
+                <w:webHidden/>
+              </w:rPr>
+              <w:fldChar w:fldCharType="end"/>
+            </w:r>
+          </w:hyperlink>
+        </w:p>
+        <w:p>
+          <w:pPr>
+            <w:pStyle w:val="TOC3"/>
+            <w:tabs>
+              <w:tab w:val="right" w:pos="9016"/>
+            </w:tabs>
+            <w:rPr>
+              <w:rFonts w:eastAsiaTheme="minorEastAsia"/>
+              <w:noProof/>
+              <w:sz w:val="24"/>
+              <w:szCs w:val="24"/>
+              <w:lang w:val="en-US"/>
+            </w:rPr>
+          </w:pPr>
+          <w:hyperlink w:anchor="_Toc204254423" w:history="1">
+            <w:r>
+              <w:rPr>
+                <w:rStyle w:val="Hyperlink"/>
+                <w:noProof/>
+              </w:rPr>
+              <w:t>4.2.2 The use cases</w:t>
+            </w:r>
+            <w:r>
+              <w:rPr>
+                <w:noProof/>
+                <w:webHidden/>
+              </w:rPr>
+              <w:tab/>
+            </w:r>
+            <w:r>
+              <w:rPr>
+                <w:noProof/>
+                <w:webHidden/>
+              </w:rPr>
+              <w:fldChar w:fldCharType="begin"/>
+            </w:r>
+            <w:r>
+              <w:rPr>
+                <w:noProof/>
+                <w:webHidden/>
+              </w:rPr>
+              <w:instrText xml:space="preserve"> PAGEREF _Toc204254423 \h </w:instrText>
+            </w:r>
+            <w:r>
+              <w:rPr>
+                <w:noProof/>
+                <w:webHidden/>
+              </w:rPr>
+            </w:r>
+            <w:r>
+              <w:rPr>
+                <w:noProof/>
+                <w:webHidden/>
+              </w:rPr>
+              <w:fldChar w:fldCharType="separate"/>
+            </w:r>
+            <w:r>
+              <w:rPr>
+                <w:noProof/>
+                <w:webHidden/>
+              </w:rPr>
+              <w:t>5</w:t>
+            </w:r>
+            <w:r>
+              <w:rPr>
+                <w:noProof/>
+                <w:webHidden/>
+              </w:rPr>
+              <w:fldChar w:fldCharType="end"/>
+            </w:r>
+          </w:hyperlink>
+        </w:p>
+        <w:p>
+          <w:pPr>
+            <w:pStyle w:val="TOC2"/>
+            <w:tabs>
+              <w:tab w:val="right" w:pos="9016"/>
+            </w:tabs>
+            <w:rPr>
+              <w:rFonts w:eastAsiaTheme="minorEastAsia"/>
+              <w:b w:val="0"/>
+              <w:bCs w:val="0"/>
+              <w:noProof/>
+              <w:sz w:val="24"/>
+              <w:szCs w:val="24"/>
+              <w:lang w:val="en-US"/>
+            </w:rPr>
+          </w:pPr>
+          <w:hyperlink w:anchor="_Toc204254424" w:history="1">
+            <w:r>
+              <w:rPr>
+                <w:rStyle w:val="Hyperlink"/>
+                <w:noProof/>
+              </w:rPr>
+              <w:t>4.3 Data modelling</w:t>
+            </w:r>
+            <w:r>
+              <w:rPr>
+                <w:noProof/>
+                <w:webHidden/>
+              </w:rPr>
+              <w:tab/>
+            </w:r>
+            <w:r>
+              <w:rPr>
+                <w:noProof/>
+                <w:webHidden/>
+              </w:rPr>
+              <w:fldChar w:fldCharType="begin"/>
+            </w:r>
+            <w:r>
+              <w:rPr>
+                <w:noProof/>
+                <w:webHidden/>
+              </w:rPr>
+              <w:instrText xml:space="preserve"> PAGEREF _Toc204254424 \h </w:instrText>
+            </w:r>
+            <w:r>
+              <w:rPr>
+                <w:noProof/>
+                <w:webHidden/>
+              </w:rPr>
+            </w:r>
+            <w:r>
+              <w:rPr>
+                <w:noProof/>
+                <w:webHidden/>
+              </w:rPr>
+              <w:fldChar w:fldCharType="separate"/>
+            </w:r>
+            <w:r>
+              <w:rPr>
+                <w:noProof/>
+                <w:webHidden/>
+              </w:rPr>
+              <w:t>5</w:t>
             </w:r>
             <w:r>
               <w:rPr>
@@ -1469,10 +1849,10 @@
               <w:i w:val="0"/>
               <w:iCs w:val="0"/>
               <w:noProof/>
-              <w:lang w:eastAsia="en-GB"/>
+              <w:lang w:val="en-US"/>
             </w:rPr>
           </w:pPr>
-          <w:hyperlink w:anchor="_Toc203127840" w:history="1">
+          <w:hyperlink w:anchor="_Toc204254425" w:history="1">
             <w:r>
               <w:rPr>
                 <w:rStyle w:val="Hyperlink"/>
@@ -1499,7 +1879,371 @@
                 <w:noProof/>
                 <w:webHidden/>
               </w:rPr>
-              <w:instrText xml:space="preserve"> PAGEREF _Toc203127840 \h </w:instrText>
+              <w:instrText xml:space="preserve"> PAGEREF _Toc204254425 \h </w:instrText>
+            </w:r>
+            <w:r>
+              <w:rPr>
+                <w:noProof/>
+                <w:webHidden/>
+              </w:rPr>
+            </w:r>
+            <w:r>
+              <w:rPr>
+                <w:noProof/>
+                <w:webHidden/>
+              </w:rPr>
+              <w:fldChar w:fldCharType="separate"/>
+            </w:r>
+            <w:r>
+              <w:rPr>
+                <w:noProof/>
+                <w:webHidden/>
+              </w:rPr>
+              <w:t>7</w:t>
+            </w:r>
+            <w:r>
+              <w:rPr>
+                <w:noProof/>
+                <w:webHidden/>
+              </w:rPr>
+              <w:fldChar w:fldCharType="end"/>
+            </w:r>
+          </w:hyperlink>
+        </w:p>
+        <w:p>
+          <w:pPr>
+            <w:pStyle w:val="TOC2"/>
+            <w:tabs>
+              <w:tab w:val="right" w:pos="9016"/>
+            </w:tabs>
+            <w:rPr>
+              <w:rFonts w:eastAsiaTheme="minorEastAsia"/>
+              <w:b w:val="0"/>
+              <w:bCs w:val="0"/>
+              <w:noProof/>
+              <w:sz w:val="24"/>
+              <w:szCs w:val="24"/>
+              <w:lang w:val="en-US"/>
+            </w:rPr>
+          </w:pPr>
+          <w:hyperlink w:anchor="_Toc204254426" w:history="1">
+            <w:r>
+              <w:rPr>
+                <w:rStyle w:val="Hyperlink"/>
+                <w:noProof/>
+              </w:rPr>
+              <w:t>5.1 Programming Language</w:t>
+            </w:r>
+            <w:r>
+              <w:rPr>
+                <w:noProof/>
+                <w:webHidden/>
+              </w:rPr>
+              <w:tab/>
+            </w:r>
+            <w:r>
+              <w:rPr>
+                <w:noProof/>
+                <w:webHidden/>
+              </w:rPr>
+              <w:fldChar w:fldCharType="begin"/>
+            </w:r>
+            <w:r>
+              <w:rPr>
+                <w:noProof/>
+                <w:webHidden/>
+              </w:rPr>
+              <w:instrText xml:space="preserve"> PAGEREF _Toc204254426 \h </w:instrText>
+            </w:r>
+            <w:r>
+              <w:rPr>
+                <w:noProof/>
+                <w:webHidden/>
+              </w:rPr>
+            </w:r>
+            <w:r>
+              <w:rPr>
+                <w:noProof/>
+                <w:webHidden/>
+              </w:rPr>
+              <w:fldChar w:fldCharType="separate"/>
+            </w:r>
+            <w:r>
+              <w:rPr>
+                <w:noProof/>
+                <w:webHidden/>
+              </w:rPr>
+              <w:t>7</w:t>
+            </w:r>
+            <w:r>
+              <w:rPr>
+                <w:noProof/>
+                <w:webHidden/>
+              </w:rPr>
+              <w:fldChar w:fldCharType="end"/>
+            </w:r>
+          </w:hyperlink>
+        </w:p>
+        <w:p>
+          <w:pPr>
+            <w:pStyle w:val="TOC2"/>
+            <w:tabs>
+              <w:tab w:val="right" w:pos="9016"/>
+            </w:tabs>
+            <w:rPr>
+              <w:rFonts w:eastAsiaTheme="minorEastAsia"/>
+              <w:b w:val="0"/>
+              <w:bCs w:val="0"/>
+              <w:noProof/>
+              <w:sz w:val="24"/>
+              <w:szCs w:val="24"/>
+              <w:lang w:val="en-US"/>
+            </w:rPr>
+          </w:pPr>
+          <w:hyperlink w:anchor="_Toc204254427" w:history="1">
+            <w:r>
+              <w:rPr>
+                <w:rStyle w:val="Hyperlink"/>
+                <w:noProof/>
+              </w:rPr>
+              <w:t>5.2 Overview</w:t>
+            </w:r>
+            <w:r>
+              <w:rPr>
+                <w:noProof/>
+                <w:webHidden/>
+              </w:rPr>
+              <w:tab/>
+            </w:r>
+            <w:r>
+              <w:rPr>
+                <w:noProof/>
+                <w:webHidden/>
+              </w:rPr>
+              <w:fldChar w:fldCharType="begin"/>
+            </w:r>
+            <w:r>
+              <w:rPr>
+                <w:noProof/>
+                <w:webHidden/>
+              </w:rPr>
+              <w:instrText xml:space="preserve"> PAGEREF _Toc204254427 \h </w:instrText>
+            </w:r>
+            <w:r>
+              <w:rPr>
+                <w:noProof/>
+                <w:webHidden/>
+              </w:rPr>
+            </w:r>
+            <w:r>
+              <w:rPr>
+                <w:noProof/>
+                <w:webHidden/>
+              </w:rPr>
+              <w:fldChar w:fldCharType="separate"/>
+            </w:r>
+            <w:r>
+              <w:rPr>
+                <w:noProof/>
+                <w:webHidden/>
+              </w:rPr>
+              <w:t>7</w:t>
+            </w:r>
+            <w:r>
+              <w:rPr>
+                <w:noProof/>
+                <w:webHidden/>
+              </w:rPr>
+              <w:fldChar w:fldCharType="end"/>
+            </w:r>
+          </w:hyperlink>
+        </w:p>
+        <w:p>
+          <w:pPr>
+            <w:pStyle w:val="TOC3"/>
+            <w:tabs>
+              <w:tab w:val="right" w:pos="9016"/>
+            </w:tabs>
+            <w:rPr>
+              <w:rFonts w:eastAsiaTheme="minorEastAsia"/>
+              <w:noProof/>
+              <w:sz w:val="24"/>
+              <w:szCs w:val="24"/>
+              <w:lang w:val="en-US"/>
+            </w:rPr>
+          </w:pPr>
+          <w:hyperlink w:anchor="_Toc204254428" w:history="1">
+            <w:r>
+              <w:rPr>
+                <w:rStyle w:val="Hyperlink"/>
+                <w:noProof/>
+              </w:rPr>
+              <w:t>5.2.1 ReactLeaf</w:t>
+            </w:r>
+            <w:r>
+              <w:rPr>
+                <w:noProof/>
+                <w:webHidden/>
+              </w:rPr>
+              <w:tab/>
+            </w:r>
+            <w:r>
+              <w:rPr>
+                <w:noProof/>
+                <w:webHidden/>
+              </w:rPr>
+              <w:fldChar w:fldCharType="begin"/>
+            </w:r>
+            <w:r>
+              <w:rPr>
+                <w:noProof/>
+                <w:webHidden/>
+              </w:rPr>
+              <w:instrText xml:space="preserve"> PAGEREF _Toc204254428 \h </w:instrText>
+            </w:r>
+            <w:r>
+              <w:rPr>
+                <w:noProof/>
+                <w:webHidden/>
+              </w:rPr>
+            </w:r>
+            <w:r>
+              <w:rPr>
+                <w:noProof/>
+                <w:webHidden/>
+              </w:rPr>
+              <w:fldChar w:fldCharType="separate"/>
+            </w:r>
+            <w:r>
+              <w:rPr>
+                <w:noProof/>
+                <w:webHidden/>
+              </w:rPr>
+              <w:t>7</w:t>
+            </w:r>
+            <w:r>
+              <w:rPr>
+                <w:noProof/>
+                <w:webHidden/>
+              </w:rPr>
+              <w:fldChar w:fldCharType="end"/>
+            </w:r>
+          </w:hyperlink>
+        </w:p>
+        <w:p>
+          <w:pPr>
+            <w:pStyle w:val="TOC3"/>
+            <w:tabs>
+              <w:tab w:val="right" w:pos="9016"/>
+            </w:tabs>
+            <w:rPr>
+              <w:rFonts w:eastAsiaTheme="minorEastAsia"/>
+              <w:noProof/>
+              <w:sz w:val="24"/>
+              <w:szCs w:val="24"/>
+              <w:lang w:val="en-US"/>
+            </w:rPr>
+          </w:pPr>
+          <w:hyperlink w:anchor="_Toc204254429" w:history="1">
+            <w:r>
+              <w:rPr>
+                <w:rStyle w:val="Hyperlink"/>
+                <w:noProof/>
+              </w:rPr>
+              <w:t>5.2.2 DeckGL</w:t>
+            </w:r>
+            <w:r>
+              <w:rPr>
+                <w:noProof/>
+                <w:webHidden/>
+              </w:rPr>
+              <w:tab/>
+            </w:r>
+            <w:r>
+              <w:rPr>
+                <w:noProof/>
+                <w:webHidden/>
+              </w:rPr>
+              <w:fldChar w:fldCharType="begin"/>
+            </w:r>
+            <w:r>
+              <w:rPr>
+                <w:noProof/>
+                <w:webHidden/>
+              </w:rPr>
+              <w:instrText xml:space="preserve"> PAGEREF _Toc204254429 \h </w:instrText>
+            </w:r>
+            <w:r>
+              <w:rPr>
+                <w:noProof/>
+                <w:webHidden/>
+              </w:rPr>
+            </w:r>
+            <w:r>
+              <w:rPr>
+                <w:noProof/>
+                <w:webHidden/>
+              </w:rPr>
+              <w:fldChar w:fldCharType="separate"/>
+            </w:r>
+            <w:r>
+              <w:rPr>
+                <w:noProof/>
+                <w:webHidden/>
+              </w:rPr>
+              <w:t>7</w:t>
+            </w:r>
+            <w:r>
+              <w:rPr>
+                <w:noProof/>
+                <w:webHidden/>
+              </w:rPr>
+              <w:fldChar w:fldCharType="end"/>
+            </w:r>
+          </w:hyperlink>
+        </w:p>
+        <w:p>
+          <w:pPr>
+            <w:pStyle w:val="TOC3"/>
+            <w:tabs>
+              <w:tab w:val="right" w:pos="9016"/>
+            </w:tabs>
+            <w:rPr>
+              <w:rFonts w:eastAsiaTheme="minorEastAsia"/>
+              <w:noProof/>
+              <w:sz w:val="24"/>
+              <w:szCs w:val="24"/>
+              <w:lang w:val="en-US"/>
+            </w:rPr>
+          </w:pPr>
+          <w:hyperlink w:anchor="_Toc204254430" w:history="1">
+            <w:r>
+              <w:rPr>
+                <w:rStyle w:val="Hyperlink"/>
+                <w:noProof/>
+              </w:rPr>
+              <w:t>5.3 The knowledge graph geospatial data</w:t>
+            </w:r>
+            <w:r>
+              <w:rPr>
+                <w:noProof/>
+                <w:webHidden/>
+              </w:rPr>
+              <w:tab/>
+            </w:r>
+            <w:r>
+              <w:rPr>
+                <w:noProof/>
+                <w:webHidden/>
+              </w:rPr>
+              <w:fldChar w:fldCharType="begin"/>
+            </w:r>
+            <w:r>
+              <w:rPr>
+                <w:noProof/>
+                <w:webHidden/>
+              </w:rPr>
+              <w:instrText xml:space="preserve"> PAGEREF _Toc204254430 \h </w:instrText>
             </w:r>
             <w:r>
               <w:rPr>
@@ -1543,10 +2287,10 @@
               <w:i w:val="0"/>
               <w:iCs w:val="0"/>
               <w:noProof/>
-              <w:lang w:eastAsia="en-GB"/>
+              <w:lang w:val="en-US"/>
             </w:rPr>
           </w:pPr>
-          <w:hyperlink w:anchor="_Toc203127841" w:history="1">
+          <w:hyperlink w:anchor="_Toc204254431" w:history="1">
             <w:r>
               <w:rPr>
                 <w:rStyle w:val="Hyperlink"/>
@@ -1573,7 +2317,7 @@
                 <w:noProof/>
                 <w:webHidden/>
               </w:rPr>
-              <w:instrText xml:space="preserve"> PAGEREF _Toc203127841 \h </w:instrText>
+              <w:instrText xml:space="preserve"> PAGEREF _Toc204254431 \h </w:instrText>
             </w:r>
             <w:r>
               <w:rPr>
@@ -1617,10 +2361,10 @@
               <w:i w:val="0"/>
               <w:iCs w:val="0"/>
               <w:noProof/>
-              <w:lang w:eastAsia="en-GB"/>
+              <w:lang w:val="en-US"/>
             </w:rPr>
           </w:pPr>
-          <w:hyperlink w:anchor="_Toc203127842" w:history="1">
+          <w:hyperlink w:anchor="_Toc204254432" w:history="1">
             <w:r>
               <w:rPr>
                 <w:rStyle w:val="Hyperlink"/>
@@ -1647,7 +2391,7 @@
                 <w:noProof/>
                 <w:webHidden/>
               </w:rPr>
-              <w:instrText xml:space="preserve"> PAGEREF _Toc203127842 \h </w:instrText>
+              <w:instrText xml:space="preserve"> PAGEREF _Toc204254432 \h </w:instrText>
             </w:r>
             <w:r>
               <w:rPr>
@@ -1691,10 +2435,10 @@
               <w:i w:val="0"/>
               <w:iCs w:val="0"/>
               <w:noProof/>
-              <w:lang w:eastAsia="en-GB"/>
+              <w:lang w:val="en-US"/>
             </w:rPr>
           </w:pPr>
-          <w:hyperlink w:anchor="_Toc203127843" w:history="1">
+          <w:hyperlink w:anchor="_Toc204254433" w:history="1">
             <w:r>
               <w:rPr>
                 <w:rStyle w:val="Hyperlink"/>
@@ -1721,7 +2465,7 @@
                 <w:noProof/>
                 <w:webHidden/>
               </w:rPr>
-              <w:instrText xml:space="preserve"> PAGEREF _Toc203127843 \h </w:instrText>
+              <w:instrText xml:space="preserve"> PAGEREF _Toc204254433 \h </w:instrText>
             </w:r>
             <w:r>
               <w:rPr>
@@ -1765,10 +2509,10 @@
               <w:i w:val="0"/>
               <w:iCs w:val="0"/>
               <w:noProof/>
-              <w:lang w:eastAsia="en-GB"/>
+              <w:lang w:val="en-US"/>
             </w:rPr>
           </w:pPr>
-          <w:hyperlink w:anchor="_Toc203127844" w:history="1">
+          <w:hyperlink w:anchor="_Toc204254434" w:history="1">
             <w:r>
               <w:rPr>
                 <w:rStyle w:val="Hyperlink"/>
@@ -1795,7 +2539,7 @@
                 <w:noProof/>
                 <w:webHidden/>
               </w:rPr>
-              <w:instrText xml:space="preserve"> PAGEREF _Toc203127844 \h </w:instrText>
+              <w:instrText xml:space="preserve"> PAGEREF _Toc204254434 \h </w:instrText>
             </w:r>
             <w:r>
               <w:rPr>
@@ -1839,10 +2583,10 @@
               <w:i w:val="0"/>
               <w:iCs w:val="0"/>
               <w:noProof/>
-              <w:lang w:eastAsia="en-GB"/>
+              <w:lang w:val="en-US"/>
             </w:rPr>
           </w:pPr>
-          <w:hyperlink w:anchor="_Toc203127845" w:history="1">
+          <w:hyperlink w:anchor="_Toc204254435" w:history="1">
             <w:r>
               <w:rPr>
                 <w:rStyle w:val="Hyperlink"/>
@@ -1869,7 +2613,7 @@
                 <w:noProof/>
                 <w:webHidden/>
               </w:rPr>
-              <w:instrText xml:space="preserve"> PAGEREF _Toc203127845 \h </w:instrText>
+              <w:instrText xml:space="preserve"> PAGEREF _Toc204254435 \h </w:instrText>
             </w:r>
             <w:r>
               <w:rPr>
@@ -1913,10 +2657,10 @@
               <w:i w:val="0"/>
               <w:iCs w:val="0"/>
               <w:noProof/>
-              <w:lang w:eastAsia="en-GB"/>
+              <w:lang w:val="en-US"/>
             </w:rPr>
           </w:pPr>
-          <w:hyperlink w:anchor="_Toc203127846" w:history="1">
+          <w:hyperlink w:anchor="_Toc204254436" w:history="1">
             <w:r>
               <w:rPr>
                 <w:rStyle w:val="Hyperlink"/>
@@ -1943,7 +2687,7 @@
                 <w:noProof/>
                 <w:webHidden/>
               </w:rPr>
-              <w:instrText xml:space="preserve"> PAGEREF _Toc203127846 \h </w:instrText>
+              <w:instrText xml:space="preserve"> PAGEREF _Toc204254436 \h </w:instrText>
             </w:r>
             <w:r>
               <w:rPr>
@@ -1987,10 +2731,10 @@
               <w:i w:val="0"/>
               <w:iCs w:val="0"/>
               <w:noProof/>
-              <w:lang w:eastAsia="en-GB"/>
+              <w:lang w:val="en-US"/>
             </w:rPr>
           </w:pPr>
-          <w:hyperlink w:anchor="_Toc203127847" w:history="1">
+          <w:hyperlink w:anchor="_Toc204254437" w:history="1">
             <w:r>
               <w:rPr>
                 <w:rStyle w:val="Hyperlink"/>
@@ -2017,7 +2761,7 @@
                 <w:noProof/>
                 <w:webHidden/>
               </w:rPr>
-              <w:instrText xml:space="preserve"> PAGEREF _Toc203127847 \h </w:instrText>
+              <w:instrText xml:space="preserve"> PAGEREF _Toc204254437 \h </w:instrText>
             </w:r>
             <w:r>
               <w:rPr>
@@ -2049,6 +2793,9 @@
           </w:hyperlink>
         </w:p>
         <w:p>
+          <w:pPr>
+            <w:jc w:val="both"/>
+          </w:pPr>
           <w:r>
             <w:rPr>
               <w:b/>
@@ -2063,6 +2810,7 @@
     <w:p>
       <w:pPr>
         <w:spacing w:line="360" w:lineRule="auto"/>
+        <w:jc w:val="both"/>
       </w:pPr>
       <w:r>
         <w:br w:type="page"/>
@@ -2072,13 +2820,14 @@
       <w:pPr>
         <w:pStyle w:val="Heading1"/>
         <w:spacing w:line="360" w:lineRule="auto"/>
+        <w:jc w:val="both"/>
         <w:rPr>
           <w:sz w:val="32"/>
           <w:szCs w:val="32"/>
         </w:rPr>
       </w:pPr>
       <w:bookmarkStart w:id="0" w:name="_Toc202171267"/>
-      <w:bookmarkStart w:id="1" w:name="_Toc203127835"/>
+      <w:bookmarkStart w:id="1" w:name="_Toc204254415"/>
       <w:r>
         <w:rPr>
           <w:sz w:val="32"/>
@@ -2121,6 +2870,7 @@
     <w:p>
       <w:pPr>
         <w:spacing w:line="360" w:lineRule="auto"/>
+        <w:jc w:val="both"/>
         <w:rPr>
           <w:b/>
           <w:bCs/>
@@ -2143,6 +2893,7 @@
     <w:p>
       <w:pPr>
         <w:spacing w:line="360" w:lineRule="auto"/>
+        <w:jc w:val="both"/>
         <w:rPr>
           <w:b/>
           <w:bCs/>
@@ -2167,6 +2918,7 @@
     <w:p>
       <w:pPr>
         <w:spacing w:line="360" w:lineRule="auto"/>
+        <w:jc w:val="both"/>
         <w:rPr>
           <w:sz w:val="26"/>
           <w:szCs w:val="26"/>
@@ -2176,6 +2928,7 @@
     <w:p>
       <w:pPr>
         <w:spacing w:line="360" w:lineRule="auto"/>
+        <w:jc w:val="both"/>
         <w:rPr>
           <w:b/>
           <w:bCs/>
@@ -2198,6 +2951,7 @@
     <w:p>
       <w:pPr>
         <w:spacing w:line="360" w:lineRule="auto"/>
+        <w:jc w:val="both"/>
       </w:pPr>
       <w:r>
         <w:t xml:space="preserve">To be able to produce a </w:t>
@@ -2215,11 +2969,13 @@
     <w:p>
       <w:pPr>
         <w:spacing w:line="360" w:lineRule="auto"/>
+        <w:jc w:val="both"/>
       </w:pPr>
     </w:p>
     <w:p>
       <w:pPr>
         <w:spacing w:line="360" w:lineRule="auto"/>
+        <w:jc w:val="both"/>
         <w:rPr>
           <w:b/>
           <w:bCs/>
@@ -2247,6 +3003,7 @@
           <w:numId w:val="2"/>
         </w:numPr>
         <w:spacing w:line="360" w:lineRule="auto"/>
+        <w:jc w:val="both"/>
         <w:rPr>
           <w:b/>
           <w:bCs/>
@@ -2273,6 +3030,7 @@
           <w:numId w:val="2"/>
         </w:numPr>
         <w:spacing w:line="360" w:lineRule="auto"/>
+        <w:jc w:val="both"/>
       </w:pPr>
       <w:r>
         <w:t>Background research on existing solutions of the current problem.</w:t>
@@ -2286,6 +3044,7 @@
           <w:numId w:val="2"/>
         </w:numPr>
         <w:spacing w:line="360" w:lineRule="auto"/>
+        <w:jc w:val="both"/>
       </w:pPr>
       <w:r>
         <w:t xml:space="preserve">Attempt to use an existing </w:t>
@@ -2300,6 +3059,7 @@
     <w:p>
       <w:pPr>
         <w:spacing w:line="360" w:lineRule="auto"/>
+        <w:jc w:val="both"/>
       </w:pPr>
     </w:p>
     <w:p>
@@ -2310,6 +3070,7 @@
           <w:numId w:val="2"/>
         </w:numPr>
         <w:spacing w:line="360" w:lineRule="auto"/>
+        <w:jc w:val="both"/>
       </w:pPr>
       <w:r>
         <w:t xml:space="preserve">Compare different </w:t>
@@ -2335,6 +3096,7 @@
           <w:numId w:val="2"/>
         </w:numPr>
         <w:spacing w:line="360" w:lineRule="auto"/>
+        <w:jc w:val="both"/>
       </w:pPr>
       <w:r>
         <w:t>Produce</w:t>
@@ -2360,6 +3122,7 @@
           <w:numId w:val="2"/>
         </w:numPr>
         <w:spacing w:line="360" w:lineRule="auto"/>
+        <w:jc w:val="both"/>
       </w:pPr>
       <w:r>
         <w:t xml:space="preserve">Analyse and compare the </w:t>
@@ -2380,6 +3143,7 @@
     <w:p>
       <w:pPr>
         <w:spacing w:line="360" w:lineRule="auto"/>
+        <w:jc w:val="both"/>
       </w:pPr>
     </w:p>
     <w:p>
@@ -2390,6 +3154,7 @@
           <w:numId w:val="2"/>
         </w:numPr>
         <w:spacing w:line="360" w:lineRule="auto"/>
+        <w:jc w:val="both"/>
       </w:pPr>
       <w:r>
         <w:t>Compare webapp frameworks.</w:t>
@@ -2403,6 +3168,7 @@
           <w:numId w:val="2"/>
         </w:numPr>
         <w:spacing w:line="360" w:lineRule="auto"/>
+        <w:jc w:val="both"/>
       </w:pPr>
       <w:r>
         <w:t xml:space="preserve">Research </w:t>
@@ -2419,6 +3185,7 @@
           <w:numId w:val="2"/>
         </w:numPr>
         <w:spacing w:line="360" w:lineRule="auto"/>
+        <w:jc w:val="both"/>
       </w:pPr>
       <w:r>
         <w:t>Implement a webapp framework with geospatial knowledge graph visuals.</w:t>
@@ -2427,6 +3194,7 @@
     <w:p>
       <w:pPr>
         <w:spacing w:line="360" w:lineRule="auto"/>
+        <w:jc w:val="both"/>
       </w:pPr>
     </w:p>
     <w:p>
@@ -2437,6 +3205,7 @@
           <w:numId w:val="2"/>
         </w:numPr>
         <w:spacing w:line="360" w:lineRule="auto"/>
+        <w:jc w:val="both"/>
       </w:pPr>
       <w:r>
         <w:t>To test the webapp with knowledge graphs loaded.</w:t>
@@ -2450,6 +3219,7 @@
           <w:numId w:val="2"/>
         </w:numPr>
         <w:spacing w:line="360" w:lineRule="auto"/>
+        <w:jc w:val="both"/>
       </w:pPr>
       <w:r>
         <w:t>To test the functionality of the webapp.</w:t>
@@ -2463,6 +3233,7 @@
           <w:numId w:val="2"/>
         </w:numPr>
         <w:spacing w:line="360" w:lineRule="auto"/>
+        <w:jc w:val="both"/>
       </w:pPr>
       <w:r>
         <w:t xml:space="preserve">To </w:t>
@@ -2474,10 +3245,10 @@
     <w:p>
       <w:pPr>
         <w:pStyle w:val="Heading2"/>
-      </w:pPr>
-      <w:bookmarkStart w:id="2" w:name="_Toc203127836"/>
-      <w:r>
-        <w:lastRenderedPageBreak/>
+        <w:jc w:val="both"/>
+      </w:pPr>
+      <w:bookmarkStart w:id="2" w:name="_Toc204254416"/>
+      <w:r>
         <w:t xml:space="preserve">1.1 </w:t>
       </w:r>
       <w:r>
@@ -2486,6 +3257,9 @@
       <w:bookmarkEnd w:id="2"/>
     </w:p>
     <w:p>
+      <w:pPr>
+        <w:jc w:val="both"/>
+      </w:pPr>
       <w:r>
         <w:br w:type="page"/>
       </w:r>
@@ -2493,12 +3267,13 @@
     <w:p>
       <w:pPr>
         <w:pStyle w:val="Heading1"/>
+        <w:jc w:val="both"/>
         <w:rPr>
           <w:sz w:val="32"/>
           <w:szCs w:val="32"/>
         </w:rPr>
       </w:pPr>
-      <w:bookmarkStart w:id="3" w:name="_Toc203127837"/>
+      <w:bookmarkStart w:id="3" w:name="_Toc204254417"/>
       <w:r>
         <w:rPr>
           <w:sz w:val="32"/>
@@ -2510,11 +3285,17 @@
       <w:bookmarkEnd w:id="3"/>
     </w:p>
     <w:p>
+      <w:pPr>
+        <w:jc w:val="both"/>
+      </w:pPr>
       <w:r>
         <w:t>Introduction to knowledge graphs</w:t>
       </w:r>
     </w:p>
     <w:p>
+      <w:pPr>
+        <w:jc w:val="both"/>
+      </w:pPr>
       <w:r>
         <w:t xml:space="preserve">Knowledge graphs </w:t>
       </w:r>
@@ -2611,8 +3392,15 @@
         <w:t>[2]</w:t>
       </w:r>
     </w:p>
-    <w:p/>
-    <w:p>
+    <w:p>
+      <w:pPr>
+        <w:jc w:val="both"/>
+      </w:pPr>
+    </w:p>
+    <w:p>
+      <w:pPr>
+        <w:jc w:val="both"/>
+      </w:pPr>
       <w:r>
         <w:t xml:space="preserve">Existing </w:t>
       </w:r>
@@ -2651,11 +3439,17 @@
       </w:r>
     </w:p>
     <w:p>
+      <w:pPr>
+        <w:jc w:val="both"/>
+      </w:pPr>
       <w:r>
         <w:t>Kepler.gl</w:t>
       </w:r>
     </w:p>
     <w:p>
+      <w:pPr>
+        <w:jc w:val="both"/>
+      </w:pPr>
       <w:r>
         <w:t>Ke</w:t>
       </w:r>
@@ -2730,6 +3524,9 @@
       </w:r>
     </w:p>
     <w:p>
+      <w:pPr>
+        <w:jc w:val="both"/>
+      </w:pPr>
       <w:r>
         <w:t xml:space="preserve">Kepler is built on react and redux web framework technologies, the project also has </w:t>
       </w:r>
@@ -2794,13 +3591,23 @@
         <w:t xml:space="preserve"> [3]</w:t>
       </w:r>
     </w:p>
-    <w:p/>
-    <w:p>
+    <w:p>
+      <w:pPr>
+        <w:jc w:val="both"/>
+      </w:pPr>
+    </w:p>
+    <w:p>
+      <w:pPr>
+        <w:jc w:val="both"/>
+      </w:pPr>
       <w:r>
         <w:t>Neo4j</w:t>
       </w:r>
     </w:p>
     <w:p>
+      <w:pPr>
+        <w:jc w:val="both"/>
+      </w:pPr>
       <w:r>
         <w:t>[4]</w:t>
       </w:r>
@@ -2811,12 +3618,13 @@
     <w:p>
       <w:pPr>
         <w:pStyle w:val="Heading1"/>
+        <w:jc w:val="both"/>
         <w:rPr>
           <w:sz w:val="32"/>
           <w:szCs w:val="32"/>
         </w:rPr>
       </w:pPr>
-      <w:bookmarkStart w:id="4" w:name="_Toc203127838"/>
+      <w:bookmarkStart w:id="4" w:name="_Toc204254418"/>
       <w:r>
         <w:rPr>
           <w:sz w:val="32"/>
@@ -2828,11 +3636,17 @@
       <w:bookmarkEnd w:id="4"/>
     </w:p>
     <w:p>
+      <w:pPr>
+        <w:jc w:val="both"/>
+      </w:pPr>
       <w:r>
         <w:t>Choosing a web framework</w:t>
       </w:r>
     </w:p>
     <w:p>
+      <w:pPr>
+        <w:jc w:val="both"/>
+      </w:pPr>
       <w:r>
         <w:t xml:space="preserve">Why </w:t>
       </w:r>
@@ -2846,6 +3660,9 @@
       </w:r>
     </w:p>
     <w:p>
+      <w:pPr>
+        <w:jc w:val="both"/>
+      </w:pPr>
       <w:hyperlink r:id="rId8" w:history="1">
         <w:r>
           <w:rPr>
@@ -2856,6 +3673,9 @@
       </w:hyperlink>
     </w:p>
     <w:p>
+      <w:pPr>
+        <w:jc w:val="both"/>
+      </w:pPr>
       <w:r>
         <w:t xml:space="preserve">Choosing a web framework to run the visuals of the geospatial knowledge graph data </w:t>
       </w:r>
@@ -2968,8 +3788,15 @@
         <w:t xml:space="preserve"> </w:t>
       </w:r>
     </w:p>
-    <w:p/>
-    <w:p>
+    <w:p>
+      <w:pPr>
+        <w:jc w:val="both"/>
+      </w:pPr>
+    </w:p>
+    <w:p>
+      <w:pPr>
+        <w:jc w:val="both"/>
+      </w:pPr>
       <w:r>
         <w:t>Examples of map components</w:t>
       </w:r>
@@ -2978,6 +3805,9 @@
       </w:r>
     </w:p>
     <w:p>
+      <w:pPr>
+        <w:jc w:val="both"/>
+      </w:pPr>
       <w:r>
         <w:t xml:space="preserve">An example of where </w:t>
       </w:r>
@@ -3075,8 +3905,15 @@
         <w:t xml:space="preserve">] </w:t>
       </w:r>
     </w:p>
-    <w:p/>
-    <w:p>
+    <w:p>
+      <w:pPr>
+        <w:jc w:val="both"/>
+      </w:pPr>
+    </w:p>
+    <w:p>
+      <w:pPr>
+        <w:jc w:val="both"/>
+      </w:pPr>
       <w:r>
         <w:t xml:space="preserve">Another example of a </w:t>
       </w:r>
@@ -3154,8 +3991,15 @@
         <w:t xml:space="preserve"> [7]</w:t>
       </w:r>
     </w:p>
-    <w:p/>
-    <w:p>
+    <w:p>
+      <w:pPr>
+        <w:jc w:val="both"/>
+      </w:pPr>
+    </w:p>
+    <w:p>
+      <w:pPr>
+        <w:jc w:val="both"/>
+      </w:pPr>
       <w:r>
         <w:t>Neo4j</w:t>
       </w:r>
@@ -3170,6 +4014,9 @@
       </w:r>
     </w:p>
     <w:p>
+      <w:pPr>
+        <w:jc w:val="both"/>
+      </w:pPr>
       <w:r>
         <w:t>Neo4j is a N</w:t>
       </w:r>
@@ -3202,11 +4049,9 @@
       <w:r>
         <w:t xml:space="preserve">since it </w:t>
       </w:r>
-      <w:proofErr w:type="gramStart"/>
-      <w:r>
-        <w:t>has the ability to</w:t>
-      </w:r>
-      <w:proofErr w:type="gramEnd"/>
+      <w:r>
+        <w:t>can</w:t>
+      </w:r>
       <w:r>
         <w:t xml:space="preserve"> store graph database.</w:t>
       </w:r>
@@ -3235,21 +4080,36 @@
         <w:t xml:space="preserve"> </w:t>
       </w:r>
       <w:r>
+        <w:t>[8]</w:t>
+      </w:r>
+    </w:p>
+    <w:p>
+      <w:pPr>
+        <w:jc w:val="both"/>
+      </w:pPr>
+    </w:p>
+    <w:p>
+      <w:pPr>
+        <w:jc w:val="both"/>
+      </w:pPr>
+    </w:p>
+    <w:p>
+      <w:pPr>
+        <w:jc w:val="both"/>
+      </w:pPr>
+      <w:r>
         <w:t xml:space="preserve"> </w:t>
       </w:r>
-      <w:r>
-        <w:t>[8]</w:t>
-      </w:r>
-    </w:p>
-    <w:p/>
-    <w:p/>
-    <w:p>
-      <w:r>
-        <w:t xml:space="preserve"> </w:t>
-      </w:r>
-    </w:p>
-    <w:p/>
-    <w:p>
+    </w:p>
+    <w:p>
+      <w:pPr>
+        <w:jc w:val="both"/>
+      </w:pPr>
+    </w:p>
+    <w:p>
+      <w:pPr>
+        <w:jc w:val="both"/>
+      </w:pPr>
       <w:r>
         <w:br w:type="page"/>
       </w:r>
@@ -3257,12 +4117,13 @@
     <w:p>
       <w:pPr>
         <w:pStyle w:val="Heading1"/>
+        <w:jc w:val="both"/>
         <w:rPr>
           <w:sz w:val="32"/>
           <w:szCs w:val="32"/>
         </w:rPr>
       </w:pPr>
-      <w:bookmarkStart w:id="5" w:name="_Toc203127839"/>
+      <w:bookmarkStart w:id="5" w:name="_Toc204254419"/>
       <w:r>
         <w:rPr>
           <w:sz w:val="32"/>
@@ -3274,19 +4135,468 @@
       <w:bookmarkEnd w:id="5"/>
     </w:p>
     <w:p>
-      <w:r>
+      <w:pPr>
+        <w:pStyle w:val="Heading2"/>
+        <w:jc w:val="both"/>
+      </w:pPr>
+      <w:bookmarkStart w:id="6" w:name="_Toc204254420"/>
+      <w:r>
+        <w:t>4.1 Overview</w:t>
+      </w:r>
+      <w:bookmarkEnd w:id="6"/>
+    </w:p>
+    <w:p>
+      <w:pPr>
+        <w:jc w:val="both"/>
+      </w:pPr>
+      <w:r>
+        <w:t xml:space="preserve">- Design program to handle two components imported of </w:t>
+      </w:r>
+      <w:proofErr w:type="spellStart"/>
+      <w:r>
+        <w:t>DeckGL</w:t>
+      </w:r>
+      <w:proofErr w:type="spellEnd"/>
+      <w:r>
+        <w:t xml:space="preserve"> and react leaf</w:t>
+      </w:r>
+      <w:r>
+        <w:t>.</w:t>
+      </w:r>
+    </w:p>
+    <w:p>
+      <w:pPr>
+        <w:pStyle w:val="Heading2"/>
+        <w:jc w:val="both"/>
+      </w:pPr>
+      <w:bookmarkStart w:id="7" w:name="_Toc204254421"/>
+      <w:r>
+        <w:t>4.2</w:t>
+      </w:r>
+      <w:r>
+        <w:t xml:space="preserve"> Requirements</w:t>
+      </w:r>
+      <w:bookmarkEnd w:id="7"/>
+    </w:p>
+    <w:p>
+      <w:pPr>
+        <w:pStyle w:val="Heading3"/>
+      </w:pPr>
+      <w:bookmarkStart w:id="8" w:name="_Toc204254422"/>
+      <w:r>
+        <w:t>4.2.1 The data provided</w:t>
+      </w:r>
+      <w:bookmarkEnd w:id="8"/>
+    </w:p>
+    <w:p>
+      <w:r>
+        <w:t xml:space="preserve">The data provided are in the form of csv format. There are 6 files which </w:t>
+      </w:r>
+      <w:r>
+        <w:t>contain the following</w:t>
+      </w:r>
+      <w:r>
+        <w:t>:</w:t>
+      </w:r>
+    </w:p>
+    <w:p>
+      <w:pPr>
+        <w:pStyle w:val="ListParagraph"/>
+        <w:numPr>
+          <w:ilvl w:val="0"/>
+          <w:numId w:val="6"/>
+        </w:numPr>
+      </w:pPr>
+      <w:proofErr w:type="spellStart"/>
+      <w:r>
+        <w:t>SF_List</w:t>
+      </w:r>
+      <w:proofErr w:type="spellEnd"/>
+    </w:p>
+    <w:p>
+      <w:pPr>
+        <w:pStyle w:val="ListParagraph"/>
+        <w:numPr>
+          <w:ilvl w:val="1"/>
+          <w:numId w:val="6"/>
+        </w:numPr>
+      </w:pPr>
+      <w:r>
+        <w:t>It contains the spatial features</w:t>
+      </w:r>
+      <w:r>
+        <w:t xml:space="preserve"> (SF)</w:t>
+      </w:r>
+      <w:r>
+        <w:t xml:space="preserve"> such as buildings, malls, landmarks, etc.</w:t>
+      </w:r>
+      <w:r>
+        <w:t xml:space="preserve"> This includes both geographical coordinates and semantic classifications.</w:t>
+      </w:r>
+    </w:p>
+    <w:p>
+      <w:pPr>
+        <w:pStyle w:val="ListParagraph"/>
+        <w:numPr>
+          <w:ilvl w:val="0"/>
+          <w:numId w:val="6"/>
+        </w:numPr>
+      </w:pPr>
+      <w:proofErr w:type="spellStart"/>
+      <w:r>
+        <w:t>ED_SF_OtherPoints_Containment</w:t>
+      </w:r>
+      <w:proofErr w:type="spellEnd"/>
+    </w:p>
+    <w:p>
+      <w:pPr>
+        <w:pStyle w:val="ListParagraph"/>
+        <w:numPr>
+          <w:ilvl w:val="1"/>
+          <w:numId w:val="6"/>
+        </w:numPr>
+      </w:pPr>
+      <w:r>
+        <w:t xml:space="preserve">Contains the relationship between </w:t>
+      </w:r>
+      <w:r>
+        <w:t>e</w:t>
+      </w:r>
+      <w:r>
+        <w:t xml:space="preserve">lectoral </w:t>
+      </w:r>
+      <w:r>
+        <w:t>d</w:t>
+      </w:r>
+      <w:r>
+        <w:t xml:space="preserve">ivisions (EDs) and </w:t>
+      </w:r>
+      <w:r>
+        <w:t>s</w:t>
+      </w:r>
+      <w:r>
+        <w:t xml:space="preserve">patial </w:t>
+      </w:r>
+      <w:r>
+        <w:t>f</w:t>
+      </w:r>
+      <w:r>
+        <w:t>eatures</w:t>
+      </w:r>
+      <w:r>
+        <w:t xml:space="preserve"> like railway stations, buildings, or other local points of interest.</w:t>
+      </w:r>
+    </w:p>
+    <w:p>
+      <w:pPr>
+        <w:pStyle w:val="ListParagraph"/>
+        <w:numPr>
+          <w:ilvl w:val="0"/>
+          <w:numId w:val="6"/>
+        </w:numPr>
+      </w:pPr>
+      <w:proofErr w:type="spellStart"/>
+      <w:r>
+        <w:t>ED_Wales_ProximityData</w:t>
+      </w:r>
+      <w:proofErr w:type="spellEnd"/>
+    </w:p>
+    <w:p>
+      <w:pPr>
+        <w:pStyle w:val="ListParagraph"/>
+        <w:numPr>
+          <w:ilvl w:val="1"/>
+          <w:numId w:val="6"/>
+        </w:numPr>
+      </w:pPr>
+      <w:r>
+        <w:t>Contains directional adjacency graph between electoral divisions.</w:t>
+      </w:r>
+    </w:p>
+    <w:p>
+      <w:pPr>
+        <w:pStyle w:val="ListParagraph"/>
+        <w:numPr>
+          <w:ilvl w:val="0"/>
+          <w:numId w:val="6"/>
+        </w:numPr>
+      </w:pPr>
+      <w:proofErr w:type="spellStart"/>
+      <w:r>
+        <w:t>SF_OtherPoints_ProximityData</w:t>
+      </w:r>
+      <w:proofErr w:type="spellEnd"/>
+    </w:p>
+    <w:p>
+      <w:pPr>
+        <w:pStyle w:val="ListParagraph"/>
+        <w:numPr>
+          <w:ilvl w:val="1"/>
+          <w:numId w:val="6"/>
+        </w:numPr>
+      </w:pPr>
+      <w:r>
+        <w:t>C</w:t>
+      </w:r>
+      <w:r>
+        <w:t>ontains directional proximity relationships between spatial features like buildings, transport points, landmarks, or even businesses</w:t>
+      </w:r>
+      <w:r>
+        <w:t>.</w:t>
+      </w:r>
+    </w:p>
+    <w:p>
+      <w:pPr>
+        <w:pStyle w:val="ListParagraph"/>
+        <w:numPr>
+          <w:ilvl w:val="0"/>
+          <w:numId w:val="6"/>
+        </w:numPr>
+      </w:pPr>
+      <w:proofErr w:type="spellStart"/>
+      <w:r>
+        <w:t>UA_ED_Containment</w:t>
+      </w:r>
+      <w:proofErr w:type="spellEnd"/>
+    </w:p>
+    <w:p>
+      <w:pPr>
+        <w:pStyle w:val="ListParagraph"/>
+        <w:numPr>
+          <w:ilvl w:val="1"/>
+          <w:numId w:val="6"/>
+        </w:numPr>
+      </w:pPr>
+      <w:r>
+        <w:t xml:space="preserve">Contains </w:t>
+      </w:r>
+      <w:r>
+        <w:t>administrative hierarchy: which Electoral Divisions belong to which Unitary Authority (UA).</w:t>
+      </w:r>
+    </w:p>
+    <w:p>
+      <w:pPr>
+        <w:pStyle w:val="ListParagraph"/>
+        <w:numPr>
+          <w:ilvl w:val="0"/>
+          <w:numId w:val="6"/>
+        </w:numPr>
+      </w:pPr>
+      <w:proofErr w:type="spellStart"/>
+      <w:r>
+        <w:t>UA_Wales_ProximityData</w:t>
+      </w:r>
+      <w:proofErr w:type="spellEnd"/>
+    </w:p>
+    <w:p>
+      <w:pPr>
+        <w:pStyle w:val="ListParagraph"/>
+        <w:numPr>
+          <w:ilvl w:val="1"/>
+          <w:numId w:val="6"/>
+        </w:numPr>
+      </w:pPr>
+      <w:r>
+        <w:t xml:space="preserve">Contains the </w:t>
+      </w:r>
+      <w:r>
+        <w:t>directional proximity relationships between Unitary Authorities</w:t>
+      </w:r>
+      <w:r>
+        <w:t>.</w:t>
+      </w:r>
+    </w:p>
+    <w:p>
+      <w:r>
+        <w:t xml:space="preserve">Overall, the files </w:t>
+      </w:r>
+      <w:r>
+        <w:t xml:space="preserve">collectively represent </w:t>
+      </w:r>
+      <w:proofErr w:type="spellStart"/>
+      <w:r>
+        <w:t>a</w:t>
+      </w:r>
+      <w:proofErr w:type="spellEnd"/>
+      <w:r>
+        <w:t xml:space="preserve"> multi-layer geospatial knowledge graph</w:t>
+      </w:r>
+      <w:r>
+        <w:t>,</w:t>
+      </w:r>
+      <w:r>
+        <w:t xml:space="preserve"> </w:t>
+      </w:r>
+      <w:r>
+        <w:t xml:space="preserve">compromising of </w:t>
+      </w:r>
+      <w:r>
+        <w:t xml:space="preserve">spatial features, electoral divisions, </w:t>
+      </w:r>
+      <w:r>
+        <w:t xml:space="preserve">unitary authorities. </w:t>
+      </w:r>
+      <w:r>
+        <w:t xml:space="preserve">Along with relationships such as </w:t>
+      </w:r>
+      <w:r>
+        <w:t>proximity</w:t>
+      </w:r>
+      <w:r>
+        <w:t xml:space="preserve"> and</w:t>
+      </w:r>
+      <w:r>
+        <w:t xml:space="preserve"> containment</w:t>
+      </w:r>
+      <w:r>
+        <w:t>. The nodes are defined with details of</w:t>
+      </w:r>
+      <w:r>
+        <w:t xml:space="preserve"> coordinates and spatial features.</w:t>
+      </w:r>
+    </w:p>
+    <w:p>
+      <w:pPr>
+        <w:pStyle w:val="Heading3"/>
+      </w:pPr>
+      <w:bookmarkStart w:id="9" w:name="_Toc204254423"/>
+      <w:r>
+        <w:t>4.2.2 The use cases</w:t>
+      </w:r>
+      <w:bookmarkEnd w:id="9"/>
+    </w:p>
+    <w:p>
+      <w:r>
+        <w:t xml:space="preserve">The use cases will represent examples of what </w:t>
+      </w:r>
+      <w:r>
+        <w:t>to expect the users to get out of the data.</w:t>
+      </w:r>
+    </w:p>
+    <w:p>
+      <w:pPr>
+        <w:pStyle w:val="ListParagraph"/>
+        <w:numPr>
+          <w:ilvl w:val="0"/>
+          <w:numId w:val="7"/>
+        </w:numPr>
+      </w:pPr>
+      <w:r>
+        <w:t>Regional planning,</w:t>
+      </w:r>
+      <w:r>
+        <w:t xml:space="preserve"> for example</w:t>
+      </w:r>
+      <w:r>
+        <w:t xml:space="preserve">: </w:t>
+      </w:r>
+      <w:r>
+        <w:t xml:space="preserve">what railway stations </w:t>
+      </w:r>
+      <w:r>
+        <w:t>are in</w:t>
+      </w:r>
+      <w:r>
+        <w:t xml:space="preserve"> </w:t>
+      </w:r>
+      <w:r>
+        <w:t>T</w:t>
+      </w:r>
+      <w:r>
+        <w:t>he Vale of Glamorgan</w:t>
+      </w:r>
+      <w:r>
+        <w:t>?</w:t>
+      </w:r>
+    </w:p>
+    <w:p>
+      <w:pPr>
+        <w:pStyle w:val="ListParagraph"/>
+        <w:numPr>
+          <w:ilvl w:val="0"/>
+          <w:numId w:val="7"/>
+        </w:numPr>
+      </w:pPr>
+      <w:r>
+        <w:t>Electoral divisions information, for example</w:t>
+      </w:r>
+      <w:r>
+        <w:t>:</w:t>
+      </w:r>
+      <w:r>
+        <w:t xml:space="preserve"> what electoral divisions are in Newport</w:t>
+      </w:r>
+      <w:r>
+        <w:t>?</w:t>
+      </w:r>
+    </w:p>
+    <w:p>
+      <w:pPr>
+        <w:pStyle w:val="ListParagraph"/>
+        <w:numPr>
+          <w:ilvl w:val="0"/>
+          <w:numId w:val="7"/>
+        </w:numPr>
+      </w:pPr>
+      <w:r>
+        <w:t>Proximity and adjacency queries for example: what electoral divisions are adjacent to Caerphilly to the north?</w:t>
+      </w:r>
+    </w:p>
+    <w:p>
+      <w:pPr>
+        <w:pStyle w:val="ListParagraph"/>
+        <w:numPr>
+          <w:ilvl w:val="0"/>
+          <w:numId w:val="7"/>
+        </w:numPr>
+      </w:pPr>
+      <w:r>
+        <w:t xml:space="preserve">Category based queries </w:t>
+      </w:r>
+      <w:proofErr w:type="gramStart"/>
+      <w:r>
+        <w:t>such as:</w:t>
+      </w:r>
+      <w:proofErr w:type="gramEnd"/>
+      <w:r>
+        <w:t xml:space="preserve"> find all residential buildings in Cardiff.</w:t>
+      </w:r>
+    </w:p>
+    <w:p/>
+    <w:p>
+      <w:pPr>
+        <w:pStyle w:val="Heading2"/>
+        <w:jc w:val="both"/>
+      </w:pPr>
+      <w:bookmarkStart w:id="10" w:name="_Toc204254424"/>
+      <w:r>
+        <w:t>4.3</w:t>
+      </w:r>
+      <w:r>
+        <w:t xml:space="preserve"> </w:t>
+      </w:r>
+      <w:r>
+        <w:t>Data modelling</w:t>
+      </w:r>
+      <w:bookmarkEnd w:id="10"/>
+    </w:p>
+    <w:p/>
+    <w:p>
+      <w:r>
+        <w:lastRenderedPageBreak/>
         <w:br w:type="page"/>
       </w:r>
     </w:p>
     <w:p>
       <w:pPr>
         <w:pStyle w:val="Heading1"/>
+        <w:jc w:val="both"/>
         <w:rPr>
           <w:sz w:val="32"/>
           <w:szCs w:val="32"/>
         </w:rPr>
       </w:pPr>
-      <w:bookmarkStart w:id="6" w:name="_Toc203127840"/>
+      <w:bookmarkStart w:id="11" w:name="_Toc204254425"/>
       <w:r>
         <w:rPr>
           <w:sz w:val="32"/>
@@ -3295,9 +4605,97 @@
         <w:lastRenderedPageBreak/>
         <w:t>Chapter 5: Implementation</w:t>
       </w:r>
-      <w:bookmarkEnd w:id="6"/>
-    </w:p>
-    <w:p>
+      <w:bookmarkEnd w:id="11"/>
+    </w:p>
+    <w:p>
+      <w:pPr>
+        <w:pStyle w:val="Heading2"/>
+        <w:jc w:val="both"/>
+      </w:pPr>
+      <w:bookmarkStart w:id="12" w:name="_Toc204254426"/>
+      <w:r>
+        <w:t>5.1 Programming Language</w:t>
+      </w:r>
+      <w:bookmarkEnd w:id="12"/>
+    </w:p>
+    <w:p>
+      <w:pPr>
+        <w:jc w:val="both"/>
+      </w:pPr>
+    </w:p>
+    <w:p>
+      <w:pPr>
+        <w:pStyle w:val="Heading2"/>
+        <w:jc w:val="both"/>
+      </w:pPr>
+      <w:bookmarkStart w:id="13" w:name="_Toc204254427"/>
+      <w:r>
+        <w:t>5.2 Overview</w:t>
+      </w:r>
+      <w:bookmarkEnd w:id="13"/>
+    </w:p>
+    <w:p>
+      <w:pPr>
+        <w:jc w:val="both"/>
+      </w:pPr>
+    </w:p>
+    <w:p>
+      <w:pPr>
+        <w:pStyle w:val="Heading3"/>
+        <w:jc w:val="both"/>
+      </w:pPr>
+      <w:bookmarkStart w:id="14" w:name="_Toc204254428"/>
+      <w:r>
+        <w:t xml:space="preserve">5.2.1 </w:t>
+      </w:r>
+      <w:proofErr w:type="spellStart"/>
+      <w:r>
+        <w:t>ReactLeaf</w:t>
+      </w:r>
+      <w:bookmarkEnd w:id="14"/>
+      <w:proofErr w:type="spellEnd"/>
+    </w:p>
+    <w:p>
+      <w:pPr>
+        <w:jc w:val="both"/>
+      </w:pPr>
+    </w:p>
+    <w:p>
+      <w:pPr>
+        <w:pStyle w:val="Heading3"/>
+        <w:jc w:val="both"/>
+      </w:pPr>
+      <w:bookmarkStart w:id="15" w:name="_Toc204254429"/>
+      <w:r>
+        <w:t xml:space="preserve">5.2.2 </w:t>
+      </w:r>
+      <w:proofErr w:type="spellStart"/>
+      <w:r>
+        <w:t>DeckGL</w:t>
+      </w:r>
+      <w:bookmarkEnd w:id="15"/>
+      <w:proofErr w:type="spellEnd"/>
+    </w:p>
+    <w:p>
+      <w:pPr>
+        <w:jc w:val="both"/>
+      </w:pPr>
+    </w:p>
+    <w:p>
+      <w:pPr>
+        <w:pStyle w:val="Heading3"/>
+        <w:jc w:val="both"/>
+      </w:pPr>
+      <w:bookmarkStart w:id="16" w:name="_Toc204254430"/>
+      <w:r>
+        <w:t>5.3 The knowledge graph geospatial data</w:t>
+      </w:r>
+      <w:bookmarkEnd w:id="16"/>
+    </w:p>
+    <w:p>
+      <w:pPr>
+        <w:jc w:val="both"/>
+      </w:pPr>
       <w:r>
         <w:br w:type="page"/>
       </w:r>
@@ -3305,12 +4703,13 @@
     <w:p>
       <w:pPr>
         <w:pStyle w:val="Heading1"/>
+        <w:jc w:val="both"/>
         <w:rPr>
           <w:sz w:val="32"/>
           <w:szCs w:val="32"/>
         </w:rPr>
       </w:pPr>
-      <w:bookmarkStart w:id="7" w:name="_Toc203127841"/>
+      <w:bookmarkStart w:id="17" w:name="_Toc204254431"/>
       <w:r>
         <w:rPr>
           <w:sz w:val="32"/>
@@ -3319,9 +4718,12 @@
         <w:lastRenderedPageBreak/>
         <w:t>Chapter 6: Evaluation &amp; Conclusion</w:t>
       </w:r>
-      <w:bookmarkEnd w:id="7"/>
-    </w:p>
-    <w:p>
+      <w:bookmarkEnd w:id="17"/>
+    </w:p>
+    <w:p>
+      <w:pPr>
+        <w:jc w:val="both"/>
+      </w:pPr>
       <w:r>
         <w:br w:type="page"/>
       </w:r>
@@ -3329,12 +4731,13 @@
     <w:p>
       <w:pPr>
         <w:pStyle w:val="Heading1"/>
+        <w:jc w:val="both"/>
         <w:rPr>
           <w:sz w:val="32"/>
           <w:szCs w:val="32"/>
         </w:rPr>
       </w:pPr>
-      <w:bookmarkStart w:id="8" w:name="_Toc203127842"/>
+      <w:bookmarkStart w:id="18" w:name="_Toc204254432"/>
       <w:r>
         <w:rPr>
           <w:sz w:val="32"/>
@@ -3343,9 +4746,12 @@
         <w:lastRenderedPageBreak/>
         <w:t>Chapter 7: Future Work</w:t>
       </w:r>
-      <w:bookmarkEnd w:id="8"/>
-    </w:p>
-    <w:p>
+      <w:bookmarkEnd w:id="18"/>
+    </w:p>
+    <w:p>
+      <w:pPr>
+        <w:jc w:val="both"/>
+      </w:pPr>
       <w:r>
         <w:br w:type="page"/>
       </w:r>
@@ -3353,12 +4759,13 @@
     <w:p>
       <w:pPr>
         <w:pStyle w:val="Heading1"/>
+        <w:jc w:val="both"/>
         <w:rPr>
           <w:sz w:val="32"/>
           <w:szCs w:val="32"/>
         </w:rPr>
       </w:pPr>
-      <w:bookmarkStart w:id="9" w:name="_Toc203127843"/>
+      <w:bookmarkStart w:id="19" w:name="_Toc204254433"/>
       <w:r>
         <w:rPr>
           <w:sz w:val="32"/>
@@ -3367,9 +4774,12 @@
         <w:lastRenderedPageBreak/>
         <w:t>Chapter 8: Reflection</w:t>
       </w:r>
-      <w:bookmarkEnd w:id="9"/>
-    </w:p>
-    <w:p>
+      <w:bookmarkEnd w:id="19"/>
+    </w:p>
+    <w:p>
+      <w:pPr>
+        <w:jc w:val="both"/>
+      </w:pPr>
       <w:r>
         <w:br w:type="page"/>
       </w:r>
@@ -3377,12 +4787,13 @@
     <w:p>
       <w:pPr>
         <w:pStyle w:val="Heading1"/>
+        <w:jc w:val="both"/>
         <w:rPr>
           <w:sz w:val="32"/>
           <w:szCs w:val="32"/>
         </w:rPr>
       </w:pPr>
-      <w:bookmarkStart w:id="10" w:name="_Toc203127844"/>
+      <w:bookmarkStart w:id="20" w:name="_Toc204254434"/>
       <w:r>
         <w:rPr>
           <w:sz w:val="32"/>
@@ -3391,9 +4802,12 @@
         <w:lastRenderedPageBreak/>
         <w:t>References</w:t>
       </w:r>
-      <w:bookmarkEnd w:id="10"/>
-    </w:p>
-    <w:p>
+      <w:bookmarkEnd w:id="20"/>
+    </w:p>
+    <w:p>
+      <w:pPr>
+        <w:jc w:val="both"/>
+      </w:pPr>
       <w:r>
         <w:t xml:space="preserve">[1] </w:t>
       </w:r>
@@ -3411,14 +4825,18 @@
       </w:r>
       <w:proofErr w:type="gramEnd"/>
       <w:r>
-        <w:t>.</w:t>
-      </w:r>
-      <w:r>
-        <w:t xml:space="preserve"> </w:t>
-      </w:r>
-    </w:p>
-    <w:p/>
-    <w:p>
+        <w:t xml:space="preserve">. </w:t>
+      </w:r>
+    </w:p>
+    <w:p>
+      <w:pPr>
+        <w:jc w:val="both"/>
+      </w:pPr>
+    </w:p>
+    <w:p>
+      <w:pPr>
+        <w:jc w:val="both"/>
+      </w:pPr>
       <w:r>
         <w:t xml:space="preserve">[2] </w:t>
       </w:r>
@@ -3426,20 +4844,31 @@
         <w:t>support.google.com. (n.d.). About knowledge panels - Knowledge Panel Help. [online] Available at: https://support.google.com/knowledgepanel/answer/9163198?hl=en [Accessed 12 Jul. 2025].</w:t>
       </w:r>
     </w:p>
-    <w:p/>
-    <w:p>
+    <w:p>
+      <w:pPr>
+        <w:jc w:val="both"/>
+      </w:pPr>
+    </w:p>
+    <w:p>
+      <w:pPr>
+        <w:jc w:val="both"/>
+      </w:pPr>
       <w:r>
         <w:t xml:space="preserve">[3] </w:t>
       </w:r>
       <w:r>
-        <w:t>kepler.gl. (2019). Large-scale WebGL-powered Geospatial Data Visualization Tool. [online] Available at: https://kepler.gl/ [Accessed 12 Jul. 2025].</w:t>
-      </w:r>
-      <w:r>
-        <w:t xml:space="preserve"> </w:t>
-      </w:r>
-    </w:p>
-    <w:p/>
-    <w:p>
+        <w:t xml:space="preserve">kepler.gl. (2019). Large-scale WebGL-powered Geospatial Data Visualization Tool. [online] Available at: https://kepler.gl/ [Accessed 12 Jul. 2025]. </w:t>
+      </w:r>
+    </w:p>
+    <w:p>
+      <w:pPr>
+        <w:jc w:val="both"/>
+      </w:pPr>
+    </w:p>
+    <w:p>
+      <w:pPr>
+        <w:jc w:val="both"/>
+      </w:pPr>
       <w:r>
         <w:t xml:space="preserve">[4] </w:t>
       </w:r>
@@ -3465,14 +4894,18 @@
       </w:r>
       <w:proofErr w:type="gramEnd"/>
       <w:r>
-        <w:t>.</w:t>
-      </w:r>
-      <w:r>
-        <w:t xml:space="preserve"> </w:t>
-      </w:r>
-    </w:p>
-    <w:p/>
-    <w:p>
+        <w:t xml:space="preserve">. </w:t>
+      </w:r>
+    </w:p>
+    <w:p>
+      <w:pPr>
+        <w:jc w:val="both"/>
+      </w:pPr>
+    </w:p>
+    <w:p>
+      <w:pPr>
+        <w:jc w:val="both"/>
+      </w:pPr>
       <w:r>
         <w:t xml:space="preserve">[5] </w:t>
       </w:r>
@@ -3501,8 +4934,15 @@
         <w:t>.</w:t>
       </w:r>
     </w:p>
-    <w:p/>
-    <w:p>
+    <w:p>
+      <w:pPr>
+        <w:jc w:val="both"/>
+      </w:pPr>
+    </w:p>
+    <w:p>
+      <w:pPr>
+        <w:jc w:val="both"/>
+      </w:pPr>
       <w:r>
         <w:t>[</w:t>
       </w:r>
@@ -3542,14 +4982,18 @@
       </w:r>
       <w:proofErr w:type="gramEnd"/>
       <w:r>
-        <w:t>.</w:t>
-      </w:r>
-      <w:r>
-        <w:t xml:space="preserve"> </w:t>
-      </w:r>
-    </w:p>
-    <w:p/>
-    <w:p>
+        <w:t xml:space="preserve">. </w:t>
+      </w:r>
+    </w:p>
+    <w:p>
+      <w:pPr>
+        <w:jc w:val="both"/>
+      </w:pPr>
+    </w:p>
+    <w:p>
+      <w:pPr>
+        <w:jc w:val="both"/>
+      </w:pPr>
       <w:r>
         <w:t xml:space="preserve">[7] </w:t>
       </w:r>
@@ -3557,8 +5001,15 @@
         <w:t>react-leaflet.js.org. (n.d.). Introduction | React Leaflet. [online] Available at: https://react-leaflet.js.org/docs/start-introduction/ [Accessed 14 Jul. 2025].</w:t>
       </w:r>
     </w:p>
-    <w:p/>
-    <w:p>
+    <w:p>
+      <w:pPr>
+        <w:jc w:val="both"/>
+      </w:pPr>
+    </w:p>
+    <w:p>
+      <w:pPr>
+        <w:jc w:val="both"/>
+      </w:pPr>
       <w:r>
         <w:t xml:space="preserve">[8] </w:t>
       </w:r>
@@ -3577,12 +5028,13 @@
     <w:p>
       <w:pPr>
         <w:pStyle w:val="Heading1"/>
+        <w:jc w:val="both"/>
         <w:rPr>
           <w:sz w:val="32"/>
           <w:szCs w:val="32"/>
         </w:rPr>
       </w:pPr>
-      <w:bookmarkStart w:id="11" w:name="_Toc203127845"/>
+      <w:bookmarkStart w:id="21" w:name="_Toc204254435"/>
       <w:r>
         <w:rPr>
           <w:sz w:val="32"/>
@@ -3591,9 +5043,12 @@
         <w:lastRenderedPageBreak/>
         <w:t>List of Figures</w:t>
       </w:r>
-      <w:bookmarkEnd w:id="11"/>
-    </w:p>
-    <w:p>
+      <w:bookmarkEnd w:id="21"/>
+    </w:p>
+    <w:p>
+      <w:pPr>
+        <w:jc w:val="both"/>
+      </w:pPr>
       <w:r>
         <w:br w:type="page"/>
       </w:r>
@@ -3601,12 +5056,13 @@
     <w:p>
       <w:pPr>
         <w:pStyle w:val="Heading1"/>
+        <w:jc w:val="both"/>
         <w:rPr>
           <w:sz w:val="32"/>
           <w:szCs w:val="32"/>
         </w:rPr>
       </w:pPr>
-      <w:bookmarkStart w:id="12" w:name="_Toc203127846"/>
+      <w:bookmarkStart w:id="22" w:name="_Toc204254436"/>
       <w:r>
         <w:rPr>
           <w:sz w:val="32"/>
@@ -3615,9 +5071,12 @@
         <w:lastRenderedPageBreak/>
         <w:t>List of Tables</w:t>
       </w:r>
-      <w:bookmarkEnd w:id="12"/>
-    </w:p>
-    <w:p>
+      <w:bookmarkEnd w:id="22"/>
+    </w:p>
+    <w:p>
+      <w:pPr>
+        <w:jc w:val="both"/>
+      </w:pPr>
       <w:r>
         <w:br w:type="page"/>
       </w:r>
@@ -3625,12 +5084,13 @@
     <w:p>
       <w:pPr>
         <w:pStyle w:val="Heading1"/>
+        <w:jc w:val="both"/>
         <w:rPr>
           <w:sz w:val="32"/>
           <w:szCs w:val="32"/>
         </w:rPr>
       </w:pPr>
-      <w:bookmarkStart w:id="13" w:name="_Toc203127847"/>
+      <w:bookmarkStart w:id="23" w:name="_Toc204254437"/>
       <w:r>
         <w:rPr>
           <w:sz w:val="32"/>
@@ -3639,9 +5099,13 @@
         <w:lastRenderedPageBreak/>
         <w:t>Appendices</w:t>
       </w:r>
-      <w:bookmarkEnd w:id="13"/>
-    </w:p>
-    <w:p/>
+      <w:bookmarkEnd w:id="23"/>
+    </w:p>
+    <w:p>
+      <w:pPr>
+        <w:jc w:val="both"/>
+      </w:pPr>
+    </w:p>
     <w:sectPr>
       <w:pgSz w:w="11906" w:h="16838"/>
       <w:pgMar w:top="1440" w:right="1440" w:bottom="1440" w:left="1440" w:header="708" w:footer="708" w:gutter="0"/>
@@ -3771,6 +5235,240 @@
     </w:lvl>
   </w:abstractNum>
   <w:abstractNum w:abstractNumId="1" w15:restartNumberingAfterBreak="0">
+    <w:nsid w:val="11051FD9"/>
+    <w:multiLevelType w:val="hybridMultilevel"/>
+    <w:tmpl w:val="14627346"/>
+    <w:lvl w:ilvl="0" w:tplc="04090001">
+      <w:start w:val="1"/>
+      <w:numFmt w:val="bullet"/>
+      <w:lvlText w:val=""/>
+      <w:lvlJc w:val="left"/>
+      <w:pPr>
+        <w:ind w:left="720" w:hanging="360"/>
+      </w:pPr>
+      <w:rPr>
+        <w:rFonts w:ascii="Symbol" w:hAnsi="Symbol" w:hint="default"/>
+      </w:rPr>
+    </w:lvl>
+    <w:lvl w:ilvl="1" w:tplc="04090003">
+      <w:start w:val="1"/>
+      <w:numFmt w:val="bullet"/>
+      <w:lvlText w:val="o"/>
+      <w:lvlJc w:val="left"/>
+      <w:pPr>
+        <w:ind w:left="1440" w:hanging="360"/>
+      </w:pPr>
+      <w:rPr>
+        <w:rFonts w:ascii="Courier New" w:hAnsi="Courier New" w:cs="Courier New" w:hint="default"/>
+      </w:rPr>
+    </w:lvl>
+    <w:lvl w:ilvl="2" w:tplc="04090005" w:tentative="1">
+      <w:start w:val="1"/>
+      <w:numFmt w:val="bullet"/>
+      <w:lvlText w:val=""/>
+      <w:lvlJc w:val="left"/>
+      <w:pPr>
+        <w:ind w:left="2160" w:hanging="360"/>
+      </w:pPr>
+      <w:rPr>
+        <w:rFonts w:ascii="Wingdings" w:hAnsi="Wingdings" w:hint="default"/>
+      </w:rPr>
+    </w:lvl>
+    <w:lvl w:ilvl="3" w:tplc="04090001" w:tentative="1">
+      <w:start w:val="1"/>
+      <w:numFmt w:val="bullet"/>
+      <w:lvlText w:val=""/>
+      <w:lvlJc w:val="left"/>
+      <w:pPr>
+        <w:ind w:left="2880" w:hanging="360"/>
+      </w:pPr>
+      <w:rPr>
+        <w:rFonts w:ascii="Symbol" w:hAnsi="Symbol" w:hint="default"/>
+      </w:rPr>
+    </w:lvl>
+    <w:lvl w:ilvl="4" w:tplc="04090003" w:tentative="1">
+      <w:start w:val="1"/>
+      <w:numFmt w:val="bullet"/>
+      <w:lvlText w:val="o"/>
+      <w:lvlJc w:val="left"/>
+      <w:pPr>
+        <w:ind w:left="3600" w:hanging="360"/>
+      </w:pPr>
+      <w:rPr>
+        <w:rFonts w:ascii="Courier New" w:hAnsi="Courier New" w:cs="Courier New" w:hint="default"/>
+      </w:rPr>
+    </w:lvl>
+    <w:lvl w:ilvl="5" w:tplc="04090005" w:tentative="1">
+      <w:start w:val="1"/>
+      <w:numFmt w:val="bullet"/>
+      <w:lvlText w:val=""/>
+      <w:lvlJc w:val="left"/>
+      <w:pPr>
+        <w:ind w:left="4320" w:hanging="360"/>
+      </w:pPr>
+      <w:rPr>
+        <w:rFonts w:ascii="Wingdings" w:hAnsi="Wingdings" w:hint="default"/>
+      </w:rPr>
+    </w:lvl>
+    <w:lvl w:ilvl="6" w:tplc="04090001" w:tentative="1">
+      <w:start w:val="1"/>
+      <w:numFmt w:val="bullet"/>
+      <w:lvlText w:val=""/>
+      <w:lvlJc w:val="left"/>
+      <w:pPr>
+        <w:ind w:left="5040" w:hanging="360"/>
+      </w:pPr>
+      <w:rPr>
+        <w:rFonts w:ascii="Symbol" w:hAnsi="Symbol" w:hint="default"/>
+      </w:rPr>
+    </w:lvl>
+    <w:lvl w:ilvl="7" w:tplc="04090003" w:tentative="1">
+      <w:start w:val="1"/>
+      <w:numFmt w:val="bullet"/>
+      <w:lvlText w:val="o"/>
+      <w:lvlJc w:val="left"/>
+      <w:pPr>
+        <w:ind w:left="5760" w:hanging="360"/>
+      </w:pPr>
+      <w:rPr>
+        <w:rFonts w:ascii="Courier New" w:hAnsi="Courier New" w:cs="Courier New" w:hint="default"/>
+      </w:rPr>
+    </w:lvl>
+    <w:lvl w:ilvl="8" w:tplc="04090005" w:tentative="1">
+      <w:start w:val="1"/>
+      <w:numFmt w:val="bullet"/>
+      <w:lvlText w:val=""/>
+      <w:lvlJc w:val="left"/>
+      <w:pPr>
+        <w:ind w:left="6480" w:hanging="360"/>
+      </w:pPr>
+      <w:rPr>
+        <w:rFonts w:ascii="Wingdings" w:hAnsi="Wingdings" w:hint="default"/>
+      </w:rPr>
+    </w:lvl>
+  </w:abstractNum>
+  <w:abstractNum w:abstractNumId="2" w15:restartNumberingAfterBreak="0">
+    <w:nsid w:val="2643085B"/>
+    <w:multiLevelType w:val="multilevel"/>
+    <w:tmpl w:val="DD70B402"/>
+    <w:lvl w:ilvl="0">
+      <w:start w:val="1"/>
+      <w:numFmt w:val="decimal"/>
+      <w:lvlText w:val="%1."/>
+      <w:lvlJc w:val="left"/>
+      <w:pPr>
+        <w:ind w:left="720" w:hanging="360"/>
+      </w:pPr>
+      <w:rPr>
+        <w:rFonts w:hint="default"/>
+      </w:rPr>
+    </w:lvl>
+    <w:lvl w:ilvl="1">
+      <w:start w:val="3"/>
+      <w:numFmt w:val="decimal"/>
+      <w:isLgl/>
+      <w:lvlText w:val="%1.%2"/>
+      <w:lvlJc w:val="left"/>
+      <w:pPr>
+        <w:ind w:left="1080" w:hanging="720"/>
+      </w:pPr>
+      <w:rPr>
+        <w:rFonts w:hint="default"/>
+      </w:rPr>
+    </w:lvl>
+    <w:lvl w:ilvl="2">
+      <w:start w:val="1"/>
+      <w:numFmt w:val="decimal"/>
+      <w:isLgl/>
+      <w:lvlText w:val="%1.%2.%3"/>
+      <w:lvlJc w:val="left"/>
+      <w:pPr>
+        <w:ind w:left="1080" w:hanging="720"/>
+      </w:pPr>
+      <w:rPr>
+        <w:rFonts w:hint="default"/>
+      </w:rPr>
+    </w:lvl>
+    <w:lvl w:ilvl="3">
+      <w:start w:val="1"/>
+      <w:numFmt w:val="decimal"/>
+      <w:isLgl/>
+      <w:lvlText w:val="%1.%2.%3.%4"/>
+      <w:lvlJc w:val="left"/>
+      <w:pPr>
+        <w:ind w:left="1440" w:hanging="1080"/>
+      </w:pPr>
+      <w:rPr>
+        <w:rFonts w:hint="default"/>
+      </w:rPr>
+    </w:lvl>
+    <w:lvl w:ilvl="4">
+      <w:start w:val="1"/>
+      <w:numFmt w:val="decimal"/>
+      <w:isLgl/>
+      <w:lvlText w:val="%1.%2.%3.%4.%5"/>
+      <w:lvlJc w:val="left"/>
+      <w:pPr>
+        <w:ind w:left="1800" w:hanging="1440"/>
+      </w:pPr>
+      <w:rPr>
+        <w:rFonts w:hint="default"/>
+      </w:rPr>
+    </w:lvl>
+    <w:lvl w:ilvl="5">
+      <w:start w:val="1"/>
+      <w:numFmt w:val="decimal"/>
+      <w:isLgl/>
+      <w:lvlText w:val="%1.%2.%3.%4.%5.%6"/>
+      <w:lvlJc w:val="left"/>
+      <w:pPr>
+        <w:ind w:left="1800" w:hanging="1440"/>
+      </w:pPr>
+      <w:rPr>
+        <w:rFonts w:hint="default"/>
+      </w:rPr>
+    </w:lvl>
+    <w:lvl w:ilvl="6">
+      <w:start w:val="1"/>
+      <w:numFmt w:val="decimal"/>
+      <w:isLgl/>
+      <w:lvlText w:val="%1.%2.%3.%4.%5.%6.%7"/>
+      <w:lvlJc w:val="left"/>
+      <w:pPr>
+        <w:ind w:left="2160" w:hanging="1800"/>
+      </w:pPr>
+      <w:rPr>
+        <w:rFonts w:hint="default"/>
+      </w:rPr>
+    </w:lvl>
+    <w:lvl w:ilvl="7">
+      <w:start w:val="1"/>
+      <w:numFmt w:val="decimal"/>
+      <w:isLgl/>
+      <w:lvlText w:val="%1.%2.%3.%4.%5.%6.%7.%8"/>
+      <w:lvlJc w:val="left"/>
+      <w:pPr>
+        <w:ind w:left="2520" w:hanging="2160"/>
+      </w:pPr>
+      <w:rPr>
+        <w:rFonts w:hint="default"/>
+      </w:rPr>
+    </w:lvl>
+    <w:lvl w:ilvl="8">
+      <w:start w:val="1"/>
+      <w:numFmt w:val="decimal"/>
+      <w:isLgl/>
+      <w:lvlText w:val="%1.%2.%3.%4.%5.%6.%7.%8.%9"/>
+      <w:lvlJc w:val="left"/>
+      <w:pPr>
+        <w:ind w:left="2520" w:hanging="2160"/>
+      </w:pPr>
+      <w:rPr>
+        <w:rFonts w:hint="default"/>
+      </w:rPr>
+    </w:lvl>
+  </w:abstractNum>
+  <w:abstractNum w:abstractNumId="3" w15:restartNumberingAfterBreak="0">
     <w:nsid w:val="58BD0263"/>
     <w:multiLevelType w:val="hybridMultilevel"/>
     <w:tmpl w:val="7CE28666"/>
@@ -3884,7 +5582,7 @@
       </w:rPr>
     </w:lvl>
   </w:abstractNum>
-  <w:abstractNum w:abstractNumId="2" w15:restartNumberingAfterBreak="0">
+  <w:abstractNum w:abstractNumId="4" w15:restartNumberingAfterBreak="0">
     <w:nsid w:val="59B9600B"/>
     <w:multiLevelType w:val="hybridMultilevel"/>
     <w:tmpl w:val="B1EAFE96"/>
@@ -3997,7 +5695,7 @@
       </w:rPr>
     </w:lvl>
   </w:abstractNum>
-  <w:abstractNum w:abstractNumId="3" w15:restartNumberingAfterBreak="0">
+  <w:abstractNum w:abstractNumId="5" w15:restartNumberingAfterBreak="0">
     <w:nsid w:val="5A675C19"/>
     <w:multiLevelType w:val="hybridMultilevel"/>
     <w:tmpl w:val="CE4CB252"/>
@@ -4111,7 +5809,7 @@
       </w:rPr>
     </w:lvl>
   </w:abstractNum>
-  <w:abstractNum w:abstractNumId="4" w15:restartNumberingAfterBreak="0">
+  <w:abstractNum w:abstractNumId="6" w15:restartNumberingAfterBreak="0">
     <w:nsid w:val="5FBA1E5E"/>
     <w:multiLevelType w:val="multilevel"/>
     <w:tmpl w:val="448E7C26"/>
@@ -4225,19 +5923,25 @@
     </w:lvl>
   </w:abstractNum>
   <w:num w:numId="1" w16cid:durableId="2097239314">
-    <w:abstractNumId w:val="2"/>
+    <w:abstractNumId w:val="4"/>
   </w:num>
   <w:num w:numId="2" w16cid:durableId="2098747043">
     <w:abstractNumId w:val="0"/>
   </w:num>
   <w:num w:numId="3" w16cid:durableId="110563424">
+    <w:abstractNumId w:val="5"/>
+  </w:num>
+  <w:num w:numId="4" w16cid:durableId="203181316">
     <w:abstractNumId w:val="3"/>
   </w:num>
-  <w:num w:numId="4" w16cid:durableId="203181316">
+  <w:num w:numId="5" w16cid:durableId="551773906">
+    <w:abstractNumId w:val="6"/>
+  </w:num>
+  <w:num w:numId="6" w16cid:durableId="1945073588">
     <w:abstractNumId w:val="1"/>
   </w:num>
-  <w:num w:numId="5" w16cid:durableId="551773906">
-    <w:abstractNumId w:val="4"/>
+  <w:num w:numId="7" w16cid:durableId="251357432">
+    <w:abstractNumId w:val="2"/>
   </w:num>
 </w:numbering>
 </file>
@@ -4688,7 +6392,6 @@
     <w:next w:val="Normal"/>
     <w:link w:val="Heading3Char"/>
     <w:uiPriority w:val="9"/>
-    <w:semiHidden/>
     <w:unhideWhenUsed/>
     <w:qFormat/>
     <w:rsid w:val="00153BD4"/>
@@ -4893,7 +6596,6 @@
     <w:basedOn w:val="DefaultParagraphFont"/>
     <w:link w:val="Heading3"/>
     <w:uiPriority w:val="9"/>
-    <w:semiHidden/>
     <w:rsid w:val="00153BD4"/>
     <w:rPr>
       <w:rFonts w:eastAsiaTheme="majorEastAsia" w:cstheme="majorBidi"/>

</xml_diff>

<commit_message>
Added to the implementation section.
</commit_message>
<xml_diff>
--- a/reports/Work in progress/report draft 1.docx
+++ b/reports/Work in progress/report draft 1.docx
@@ -447,7 +447,7 @@
                     <v:stroke joinstyle="miter"/>
                     <v:path gradientshapeok="t" o:connecttype="rect"/>
                   </v:shapetype>
-                  <v:shape id="Text Box 21" o:spid="_x0000_s1026" type="#_x0000_t202" style="position:absolute;margin-left:0;margin-top:0;width:8in;height:1in;z-index:251660288;visibility:visible;mso-wrap-style:square;mso-width-percent:941;mso-height-percent:92;mso-top-percent:818;mso-wrap-distance-left:9pt;mso-wrap-distance-top:0;mso-wrap-distance-right:9pt;mso-wrap-distance-bottom:0;mso-position-horizontal:center;mso-position-horizontal-relative:page;mso-position-vertical-relative:page;mso-width-percent:941;mso-height-percent:92;mso-top-percent:818;mso-width-relative:page;mso-height-relative:page;v-text-anchor:bottom" o:gfxdata="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" filled="f" stroked="f" strokeweight=".5pt">
+                  <v:shape id="Text Box 21" o:spid="_x0000_s1026" type="#_x0000_t202" style="position:absolute;left:0;text-align:left;margin-left:0;margin-top:0;width:8in;height:1in;z-index:251660288;visibility:visible;mso-wrap-style:square;mso-width-percent:941;mso-height-percent:92;mso-top-percent:818;mso-wrap-distance-left:9pt;mso-wrap-distance-top:0;mso-wrap-distance-right:9pt;mso-wrap-distance-bottom:0;mso-position-horizontal:center;mso-position-horizontal-relative:page;mso-position-vertical-relative:page;mso-width-percent:941;mso-height-percent:92;mso-top-percent:818;mso-width-relative:page;mso-height-relative:page;v-text-anchor:bottom" o:gfxdata="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" filled="f" stroked="f" strokeweight=".5pt">
                     <v:textbox inset="126pt,0,54pt,0">
                       <w:txbxContent>
                         <w:sdt>
@@ -681,7 +681,7 @@
               </mc:Choice>
               <mc:Fallback>
                 <w:pict>
-                  <v:shape w14:anchorId="1F43E730" id="Text Box 23" o:spid="_x0000_s1027" type="#_x0000_t202" style="position:absolute;margin-left:0;margin-top:0;width:8in;height:79.5pt;z-index:251661312;visibility:visible;mso-wrap-style:square;mso-width-percent:941;mso-height-percent:100;mso-top-percent:700;mso-wrap-distance-left:9pt;mso-wrap-distance-top:0;mso-wrap-distance-right:9pt;mso-wrap-distance-bottom:0;mso-position-horizontal:center;mso-position-horizontal-relative:page;mso-position-vertical-relative:page;mso-width-percent:941;mso-height-percent:100;mso-top-percent:700;mso-width-relative:page;mso-height-relative:page;v-text-anchor:top" o:gfxdata="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" filled="f" stroked="f" strokeweight=".5pt">
+                  <v:shape w14:anchorId="1F43E730" id="Text Box 23" o:spid="_x0000_s1027" type="#_x0000_t202" style="position:absolute;left:0;text-align:left;margin-left:0;margin-top:0;width:8in;height:79.5pt;z-index:251661312;visibility:visible;mso-wrap-style:square;mso-width-percent:941;mso-height-percent:100;mso-top-percent:700;mso-wrap-distance-left:9pt;mso-wrap-distance-top:0;mso-wrap-distance-right:9pt;mso-wrap-distance-bottom:0;mso-position-horizontal:center;mso-position-horizontal-relative:page;mso-position-vertical-relative:page;mso-width-percent:941;mso-height-percent:100;mso-top-percent:700;mso-width-relative:page;mso-height-relative:page;v-text-anchor:top" o:gfxdata="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" filled="f" stroked="f" strokeweight=".5pt">
                     <v:textbox style="mso-fit-shape-to-text:t" inset="126pt,0,54pt,0">
                       <w:txbxContent>
                         <w:p>
@@ -934,7 +934,7 @@
               </mc:Choice>
               <mc:Fallback>
                 <w:pict>
-                  <v:shape w14:anchorId="6ECC16C5" id="Text Box 25" o:spid="_x0000_s1028" type="#_x0000_t202" style="position:absolute;margin-left:0;margin-top:0;width:8in;height:286.5pt;z-index:251659264;visibility:visible;mso-wrap-style:square;mso-width-percent:941;mso-height-percent:363;mso-top-percent:300;mso-wrap-distance-left:9pt;mso-wrap-distance-top:0;mso-wrap-distance-right:9pt;mso-wrap-distance-bottom:0;mso-position-horizontal:center;mso-position-horizontal-relative:page;mso-position-vertical-relative:page;mso-width-percent:941;mso-height-percent:363;mso-top-percent:300;mso-width-relative:page;mso-height-relative:page;v-text-anchor:bottom" o:gfxdata="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" filled="f" stroked="f" strokeweight=".5pt">
+                  <v:shape w14:anchorId="6ECC16C5" id="Text Box 25" o:spid="_x0000_s1028" type="#_x0000_t202" style="position:absolute;left:0;text-align:left;margin-left:0;margin-top:0;width:8in;height:286.5pt;z-index:251659264;visibility:visible;mso-wrap-style:square;mso-width-percent:941;mso-height-percent:363;mso-top-percent:300;mso-wrap-distance-left:9pt;mso-wrap-distance-top:0;mso-wrap-distance-right:9pt;mso-wrap-distance-bottom:0;mso-position-horizontal:center;mso-position-horizontal-relative:page;mso-position-vertical-relative:page;mso-width-percent:941;mso-height-percent:363;mso-top-percent:300;mso-width-relative:page;mso-height-relative:page;v-text-anchor:bottom" o:gfxdata="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" filled="f" stroked="f" strokeweight=".5pt">
                     <v:textbox inset="126pt,0,54pt,0">
                       <w:txbxContent>
                         <w:p>
@@ -4411,15 +4411,7 @@
         <w:t xml:space="preserve">Overall, the files </w:t>
       </w:r>
       <w:r>
-        <w:t xml:space="preserve">collectively represent </w:t>
-      </w:r>
-      <w:proofErr w:type="spellStart"/>
-      <w:r>
-        <w:t>a</w:t>
-      </w:r>
-      <w:proofErr w:type="spellEnd"/>
-      <w:r>
-        <w:t xml:space="preserve"> multi-layer geospatial knowledge graph</w:t>
+        <w:t>collectively represent a multi-layer geospatial knowledge graph</w:t>
       </w:r>
       <w:r>
         <w:t>,</w:t>
@@ -4553,37 +4545,80 @@
       <w:r>
         <w:t xml:space="preserve">Category based queries </w:t>
       </w:r>
+      <w:r>
+        <w:t>such as</w:t>
+      </w:r>
+      <w:r>
+        <w:t xml:space="preserve"> find all residential buildings in Cardiff.</w:t>
+      </w:r>
+    </w:p>
+    <w:p/>
+    <w:p>
+      <w:pPr>
+        <w:pStyle w:val="Heading2"/>
+        <w:jc w:val="both"/>
+      </w:pPr>
+      <w:bookmarkStart w:id="10" w:name="_Toc204254424"/>
+      <w:r>
+        <w:lastRenderedPageBreak/>
+        <w:t xml:space="preserve">4.3 </w:t>
+      </w:r>
+      <w:r>
+        <w:t>Data modelling</w:t>
+      </w:r>
+      <w:bookmarkEnd w:id="10"/>
+    </w:p>
+    <w:p>
+      <w:r>
+        <w:t xml:space="preserve">The models will be created to meet the use case scenarios. There can be </w:t>
+      </w:r>
+      <w:r>
+        <w:t xml:space="preserve">one </w:t>
+      </w:r>
+      <w:r>
+        <w:t xml:space="preserve">data model for all scenarios however this might slow down </w:t>
+      </w:r>
+      <w:r>
+        <w:t>the queries since it would be searching in a much bigger data model.</w:t>
+      </w:r>
+      <w:r>
+        <w:t xml:space="preserve"> Creating tailored data models for each of the scenarios </w:t>
+      </w:r>
+      <w:r>
+        <w:t xml:space="preserve">can lead to the queries taking less time to process. For example, </w:t>
+      </w:r>
+      <w:r>
+        <w:t xml:space="preserve">for the electoral </w:t>
+      </w:r>
       <w:proofErr w:type="gramStart"/>
       <w:r>
-        <w:t>such as:</w:t>
+        <w:t>divisions</w:t>
       </w:r>
       <w:proofErr w:type="gramEnd"/>
       <w:r>
-        <w:t xml:space="preserve"> find all residential buildings in Cardiff.</w:t>
+        <w:t xml:space="preserve"> information, if wanting to know which ones are in Newport then only the electoral divisions data </w:t>
+      </w:r>
+      <w:r>
+        <w:t>(</w:t>
+      </w:r>
+      <w:proofErr w:type="spellStart"/>
+      <w:r>
+        <w:t>ED_Wales_ProximityData</w:t>
+      </w:r>
+      <w:proofErr w:type="spellEnd"/>
+      <w:r>
+        <w:t xml:space="preserve">) </w:t>
+      </w:r>
+      <w:r>
+        <w:t>would be needed</w:t>
+      </w:r>
+      <w:r>
+        <w:t>.</w:t>
       </w:r>
     </w:p>
     <w:p/>
     <w:p>
-      <w:pPr>
-        <w:pStyle w:val="Heading2"/>
-        <w:jc w:val="both"/>
-      </w:pPr>
-      <w:bookmarkStart w:id="10" w:name="_Toc204254424"/>
-      <w:r>
-        <w:t>4.3</w:t>
-      </w:r>
-      <w:r>
-        <w:t xml:space="preserve"> </w:t>
-      </w:r>
-      <w:r>
-        <w:t>Data modelling</w:t>
-      </w:r>
-      <w:bookmarkEnd w:id="10"/>
-    </w:p>
-    <w:p/>
-    <w:p>
-      <w:r>
-        <w:lastRenderedPageBreak/>
+      <w:r>
         <w:br w:type="page"/>
       </w:r>
     </w:p>
@@ -4622,6 +4657,36 @@
       <w:pPr>
         <w:jc w:val="both"/>
       </w:pPr>
+      <w:r>
+        <w:t xml:space="preserve">Choosing </w:t>
+      </w:r>
+      <w:r>
+        <w:t>JavaScript</w:t>
+      </w:r>
+      <w:r>
+        <w:t xml:space="preserve"> as the programming language when creating a website will help</w:t>
+      </w:r>
+      <w:r>
+        <w:t xml:space="preserve"> expand the project quicker due to its simplicity of the programming language.</w:t>
+      </w:r>
+      <w:r>
+        <w:t xml:space="preserve"> </w:t>
+      </w:r>
+      <w:r>
+        <w:t xml:space="preserve">ReactJS utilises the language with a folder and code structure that is intuitive to follow. The availability of </w:t>
+      </w:r>
+      <w:r>
+        <w:t>third-party</w:t>
+      </w:r>
+      <w:r>
+        <w:t xml:space="preserve"> libraries which are called components in </w:t>
+      </w:r>
+      <w:r>
+        <w:t xml:space="preserve">ReactJS </w:t>
+      </w:r>
+      <w:r>
+        <w:t xml:space="preserve">is massive. </w:t>
+      </w:r>
     </w:p>
     <w:p>
       <w:pPr>
@@ -4638,15 +4703,153 @@
       <w:pPr>
         <w:jc w:val="both"/>
       </w:pPr>
+      <w:r>
+        <w:t>Creat</w:t>
+      </w:r>
+      <w:r>
+        <w:t>ing</w:t>
+      </w:r>
+      <w:r>
+        <w:t xml:space="preserve"> the </w:t>
+      </w:r>
+      <w:r>
+        <w:t>ReactJS</w:t>
+      </w:r>
+      <w:r>
+        <w:t xml:space="preserve"> </w:t>
+      </w:r>
+      <w:r>
+        <w:t>app requir</w:t>
+      </w:r>
+      <w:r>
+        <w:t>es</w:t>
+      </w:r>
+      <w:r>
+        <w:t xml:space="preserve"> </w:t>
+      </w:r>
+      <w:r>
+        <w:t>NodeJS</w:t>
+      </w:r>
+      <w:r>
+        <w:t xml:space="preserve"> to be installed</w:t>
+      </w:r>
+      <w:r>
+        <w:t xml:space="preserve">. This can be done by downloading then installing the </w:t>
+      </w:r>
+      <w:r>
+        <w:t xml:space="preserve">NodeJS </w:t>
+      </w:r>
+      <w:r>
+        <w:t>installer from their official website.</w:t>
+      </w:r>
+      <w:r>
+        <w:t xml:space="preserve"> This can be installed on Windows, macOS,</w:t>
+      </w:r>
+      <w:r>
+        <w:t xml:space="preserve"> and </w:t>
+      </w:r>
+      <w:r>
+        <w:t>Linux.</w:t>
+      </w:r>
+      <w:r>
+        <w:t xml:space="preserve"> [10]</w:t>
+      </w:r>
+    </w:p>
+    <w:p>
+      <w:pPr>
+        <w:jc w:val="both"/>
+      </w:pPr>
+    </w:p>
+    <w:p>
+      <w:pPr>
+        <w:jc w:val="both"/>
+      </w:pPr>
+      <w:r>
+        <w:t xml:space="preserve">Creating the </w:t>
+      </w:r>
+      <w:r>
+        <w:t>react app by running the following command in the command line prompt: “</w:t>
+      </w:r>
+      <w:proofErr w:type="spellStart"/>
+      <w:r>
+        <w:t>npm</w:t>
+      </w:r>
+      <w:proofErr w:type="spellEnd"/>
+      <w:r>
+        <w:t xml:space="preserve"> create-react-app my-app”. This will download all the necessary files to get started. It will have an organised structure that we can follow later when adding more files to the website. [11]</w:t>
+      </w:r>
     </w:p>
     <w:p>
       <w:pPr>
         <w:pStyle w:val="Heading3"/>
+      </w:pPr>
+      <w:r>
+        <w:t>5.2.1 Neo4J Driver</w:t>
+      </w:r>
+    </w:p>
+    <w:p>
+      <w:r>
+        <w:t>Implementing Neo4J Driver required the installation of</w:t>
+      </w:r>
+      <w:r>
+        <w:t xml:space="preserve"> driver in </w:t>
+      </w:r>
+      <w:r>
+        <w:t xml:space="preserve">ReactJS. </w:t>
+      </w:r>
+      <w:r>
+        <w:t>Running the following command on the ReactJS project: “</w:t>
+      </w:r>
+      <w:proofErr w:type="spellStart"/>
+      <w:r>
+        <w:t>npm</w:t>
+      </w:r>
+      <w:proofErr w:type="spellEnd"/>
+      <w:r>
+        <w:t xml:space="preserve"> i</w:t>
+      </w:r>
+      <w:r>
+        <w:t>nstall</w:t>
+      </w:r>
+      <w:r>
+        <w:t xml:space="preserve"> neo4j-driver</w:t>
+      </w:r>
+      <w:r>
+        <w:t xml:space="preserve">” to install the Neo4J </w:t>
+      </w:r>
+      <w:r>
+        <w:t>Driver. This will allow the frontend</w:t>
+      </w:r>
+      <w:r>
+        <w:t xml:space="preserve"> to</w:t>
+      </w:r>
+      <w:r>
+        <w:t xml:space="preserve"> run queries to the database.</w:t>
+      </w:r>
+      <w:r>
+        <w:t xml:space="preserve"> The database has the geospatial knowledge graphs.</w:t>
+      </w:r>
+      <w:r>
+        <w:t xml:space="preserve"> </w:t>
+      </w:r>
+      <w:r>
+        <w:t>[9]</w:t>
+      </w:r>
+    </w:p>
+    <w:p>
+      <w:pPr>
+        <w:pStyle w:val="Heading3"/>
         <w:jc w:val="both"/>
       </w:pPr>
       <w:bookmarkStart w:id="14" w:name="_Toc204254428"/>
       <w:r>
-        <w:t xml:space="preserve">5.2.1 </w:t>
+        <w:t>5.2.</w:t>
+      </w:r>
+      <w:r>
+        <w:t>2</w:t>
+      </w:r>
+      <w:r>
+        <w:t xml:space="preserve"> </w:t>
       </w:r>
       <w:proofErr w:type="spellStart"/>
       <w:r>
@@ -4659,6 +4862,9 @@
       <w:pPr>
         <w:jc w:val="both"/>
       </w:pPr>
+      <w:r>
+        <w:t>[12]</w:t>
+      </w:r>
     </w:p>
     <w:p>
       <w:pPr>
@@ -4667,7 +4873,13 @@
       </w:pPr>
       <w:bookmarkStart w:id="15" w:name="_Toc204254429"/>
       <w:r>
-        <w:t xml:space="preserve">5.2.2 </w:t>
+        <w:t>5.2.</w:t>
+      </w:r>
+      <w:r>
+        <w:t>3</w:t>
+      </w:r>
+      <w:r>
+        <w:t xml:space="preserve"> </w:t>
       </w:r>
       <w:proofErr w:type="spellStart"/>
       <w:r>
@@ -5020,6 +5232,82 @@
       <w:proofErr w:type="spellEnd"/>
       <w:r>
         <w:t>, E. (2025). Geographical Information Systems. [online] Google Books. Available at: https://books.google.co.uk/books?hl=en&amp;lr=&amp;id=dcuSAwAAQBAJ&amp;oi=fnd&amp;pg=PA73&amp;dq=neo4j+geospatial&amp;ots=G8ASJx9DE3&amp;sig=a1MSTyvYGB69fC7Liq8WX97iZX8&amp;redir_esc=y#v=onepage&amp;q&amp;f=true [Accessed 14 Jul. 2025].</w:t>
+      </w:r>
+    </w:p>
+    <w:p>
+      <w:pPr>
+        <w:jc w:val="both"/>
+      </w:pPr>
+    </w:p>
+    <w:p>
+      <w:pPr>
+        <w:jc w:val="both"/>
+      </w:pPr>
+      <w:r>
+        <w:t xml:space="preserve">[9] </w:t>
+      </w:r>
+      <w:r>
+        <w:t>Neo4j Graph Data Platform. (n.d.). Build applications with Neo4j and JavaScript - Neo4j JavaScript Driver Manual. [online] Available at: https://neo4j.com/docs/javascript-manual/current/ [Accessed 25 Jul. 2025].</w:t>
+      </w:r>
+    </w:p>
+    <w:p>
+      <w:pPr>
+        <w:jc w:val="both"/>
+      </w:pPr>
+    </w:p>
+    <w:p>
+      <w:pPr>
+        <w:jc w:val="both"/>
+      </w:pPr>
+      <w:r>
+        <w:t xml:space="preserve">[10] </w:t>
+      </w:r>
+      <w:r>
+        <w:t>Node.js. (n.d.). Download. [online] Available at: https://nodejs.org/en/download [Accessed 25 Jul. 2025].</w:t>
+      </w:r>
+    </w:p>
+    <w:p>
+      <w:pPr>
+        <w:jc w:val="both"/>
+      </w:pPr>
+    </w:p>
+    <w:p>
+      <w:pPr>
+        <w:jc w:val="both"/>
+      </w:pPr>
+      <w:r>
+        <w:t xml:space="preserve">[11] </w:t>
+      </w:r>
+      <w:r>
+        <w:t>Create-react-</w:t>
+      </w:r>
+      <w:proofErr w:type="spellStart"/>
+      <w:r>
+        <w:t>app.dev</w:t>
+      </w:r>
+      <w:proofErr w:type="spellEnd"/>
+      <w:r>
+        <w:t>. (2019). Create React App · Set up a modern web app by running one command. [online] Available at: https://create-react-app.dev/docs/getting-started/ [Accessed 25 Jul. 2025].</w:t>
+      </w:r>
+    </w:p>
+    <w:p>
+      <w:pPr>
+        <w:jc w:val="both"/>
+      </w:pPr>
+    </w:p>
+    <w:p>
+      <w:pPr>
+        <w:jc w:val="both"/>
+      </w:pPr>
+      <w:r>
+        <w:lastRenderedPageBreak/>
+        <w:t xml:space="preserve">[12] </w:t>
+      </w:r>
+      <w:r>
+        <w:t>react-leaflet.js.org. (n.d.). Introduction | React Leaflet. [online] Available at: https://react-leaflet.js.org/docs/start-introduction/ [Accessed 25 Jul. 2025].</w:t>
+      </w:r>
+      <w:r>
+        <w:t xml:space="preserve"> </w:t>
       </w:r>
       <w:r>
         <w:br w:type="page"/>

</xml_diff>

<commit_message>
Added more to the sections of design and implementation in the report.
</commit_message>
<xml_diff>
--- a/reports/Work in progress/report draft 1.docx
+++ b/reports/Work in progress/report draft 1.docx
@@ -1089,6 +1089,7 @@
             <w:tabs>
               <w:tab w:val="right" w:pos="9016"/>
             </w:tabs>
+            <w:jc w:val="both"/>
             <w:rPr>
               <w:rFonts w:eastAsiaTheme="minorEastAsia"/>
               <w:b w:val="0"/>
@@ -1180,6 +1181,7 @@
             <w:tabs>
               <w:tab w:val="right" w:pos="9016"/>
             </w:tabs>
+            <w:jc w:val="both"/>
             <w:rPr>
               <w:rFonts w:eastAsiaTheme="minorEastAsia"/>
               <w:b w:val="0"/>
@@ -1254,6 +1256,7 @@
             <w:tabs>
               <w:tab w:val="right" w:pos="9016"/>
             </w:tabs>
+            <w:jc w:val="both"/>
             <w:rPr>
               <w:rFonts w:eastAsiaTheme="minorEastAsia"/>
               <w:b w:val="0"/>
@@ -1328,6 +1331,7 @@
             <w:tabs>
               <w:tab w:val="right" w:pos="9016"/>
             </w:tabs>
+            <w:jc w:val="both"/>
             <w:rPr>
               <w:rFonts w:eastAsiaTheme="minorEastAsia"/>
               <w:b w:val="0"/>
@@ -1402,6 +1406,7 @@
             <w:tabs>
               <w:tab w:val="right" w:pos="9016"/>
             </w:tabs>
+            <w:jc w:val="both"/>
             <w:rPr>
               <w:rFonts w:eastAsiaTheme="minorEastAsia"/>
               <w:b w:val="0"/>
@@ -1476,6 +1481,7 @@
             <w:tabs>
               <w:tab w:val="right" w:pos="9016"/>
             </w:tabs>
+            <w:jc w:val="both"/>
             <w:rPr>
               <w:rFonts w:eastAsiaTheme="minorEastAsia"/>
               <w:b w:val="0"/>
@@ -1550,6 +1556,7 @@
             <w:tabs>
               <w:tab w:val="right" w:pos="9016"/>
             </w:tabs>
+            <w:jc w:val="both"/>
             <w:rPr>
               <w:rFonts w:eastAsiaTheme="minorEastAsia"/>
               <w:b w:val="0"/>
@@ -1624,6 +1631,7 @@
             <w:tabs>
               <w:tab w:val="right" w:pos="9016"/>
             </w:tabs>
+            <w:jc w:val="both"/>
             <w:rPr>
               <w:rFonts w:eastAsiaTheme="minorEastAsia"/>
               <w:noProof/>
@@ -1696,6 +1704,7 @@
             <w:tabs>
               <w:tab w:val="right" w:pos="9016"/>
             </w:tabs>
+            <w:jc w:val="both"/>
             <w:rPr>
               <w:rFonts w:eastAsiaTheme="minorEastAsia"/>
               <w:noProof/>
@@ -1768,6 +1777,7 @@
             <w:tabs>
               <w:tab w:val="right" w:pos="9016"/>
             </w:tabs>
+            <w:jc w:val="both"/>
             <w:rPr>
               <w:rFonts w:eastAsiaTheme="minorEastAsia"/>
               <w:b w:val="0"/>
@@ -1842,6 +1852,7 @@
             <w:tabs>
               <w:tab w:val="right" w:pos="9016"/>
             </w:tabs>
+            <w:jc w:val="both"/>
             <w:rPr>
               <w:rFonts w:eastAsiaTheme="minorEastAsia"/>
               <w:b w:val="0"/>
@@ -1916,6 +1927,7 @@
             <w:tabs>
               <w:tab w:val="right" w:pos="9016"/>
             </w:tabs>
+            <w:jc w:val="both"/>
             <w:rPr>
               <w:rFonts w:eastAsiaTheme="minorEastAsia"/>
               <w:b w:val="0"/>
@@ -1990,6 +2002,7 @@
             <w:tabs>
               <w:tab w:val="right" w:pos="9016"/>
             </w:tabs>
+            <w:jc w:val="both"/>
             <w:rPr>
               <w:rFonts w:eastAsiaTheme="minorEastAsia"/>
               <w:b w:val="0"/>
@@ -2064,6 +2077,7 @@
             <w:tabs>
               <w:tab w:val="right" w:pos="9016"/>
             </w:tabs>
+            <w:jc w:val="both"/>
             <w:rPr>
               <w:rFonts w:eastAsiaTheme="minorEastAsia"/>
               <w:noProof/>
@@ -2136,6 +2150,7 @@
             <w:tabs>
               <w:tab w:val="right" w:pos="9016"/>
             </w:tabs>
+            <w:jc w:val="both"/>
             <w:rPr>
               <w:rFonts w:eastAsiaTheme="minorEastAsia"/>
               <w:noProof/>
@@ -2208,6 +2223,7 @@
             <w:tabs>
               <w:tab w:val="right" w:pos="9016"/>
             </w:tabs>
+            <w:jc w:val="both"/>
             <w:rPr>
               <w:rFonts w:eastAsiaTheme="minorEastAsia"/>
               <w:noProof/>
@@ -2280,6 +2296,7 @@
             <w:tabs>
               <w:tab w:val="right" w:pos="9016"/>
             </w:tabs>
+            <w:jc w:val="both"/>
             <w:rPr>
               <w:rFonts w:eastAsiaTheme="minorEastAsia"/>
               <w:b w:val="0"/>
@@ -2354,6 +2371,7 @@
             <w:tabs>
               <w:tab w:val="right" w:pos="9016"/>
             </w:tabs>
+            <w:jc w:val="both"/>
             <w:rPr>
               <w:rFonts w:eastAsiaTheme="minorEastAsia"/>
               <w:b w:val="0"/>
@@ -2428,6 +2446,7 @@
             <w:tabs>
               <w:tab w:val="right" w:pos="9016"/>
             </w:tabs>
+            <w:jc w:val="both"/>
             <w:rPr>
               <w:rFonts w:eastAsiaTheme="minorEastAsia"/>
               <w:b w:val="0"/>
@@ -2502,6 +2521,7 @@
             <w:tabs>
               <w:tab w:val="right" w:pos="9016"/>
             </w:tabs>
+            <w:jc w:val="both"/>
             <w:rPr>
               <w:rFonts w:eastAsiaTheme="minorEastAsia"/>
               <w:b w:val="0"/>
@@ -2576,6 +2596,7 @@
             <w:tabs>
               <w:tab w:val="right" w:pos="9016"/>
             </w:tabs>
+            <w:jc w:val="both"/>
             <w:rPr>
               <w:rFonts w:eastAsiaTheme="minorEastAsia"/>
               <w:b w:val="0"/>
@@ -2650,6 +2671,7 @@
             <w:tabs>
               <w:tab w:val="right" w:pos="9016"/>
             </w:tabs>
+            <w:jc w:val="both"/>
             <w:rPr>
               <w:rFonts w:eastAsiaTheme="minorEastAsia"/>
               <w:b w:val="0"/>
@@ -2724,6 +2746,7 @@
             <w:tabs>
               <w:tab w:val="right" w:pos="9016"/>
             </w:tabs>
+            <w:jc w:val="both"/>
             <w:rPr>
               <w:rFonts w:eastAsiaTheme="minorEastAsia"/>
               <w:b w:val="0"/>
@@ -3244,11 +3267,25 @@
     </w:p>
     <w:p>
       <w:pPr>
+        <w:rPr>
+          <w:rFonts w:asciiTheme="majorHAnsi" w:eastAsiaTheme="majorEastAsia" w:hAnsiTheme="majorHAnsi" w:cstheme="majorBidi"/>
+          <w:color w:val="0F4761" w:themeColor="accent1" w:themeShade="BF"/>
+          <w:sz w:val="32"/>
+          <w:szCs w:val="32"/>
+        </w:rPr>
+      </w:pPr>
+      <w:bookmarkStart w:id="2" w:name="_Toc204254416"/>
+      <w:r>
+        <w:br w:type="page"/>
+      </w:r>
+    </w:p>
+    <w:p>
+      <w:pPr>
         <w:pStyle w:val="Heading2"/>
         <w:jc w:val="both"/>
       </w:pPr>
-      <w:bookmarkStart w:id="2" w:name="_Toc204254416"/>
-      <w:r>
+      <w:r>
+        <w:lastRenderedPageBreak/>
         <w:t xml:space="preserve">1.1 </w:t>
       </w:r>
       <w:r>
@@ -3299,13 +3336,8 @@
       <w:r>
         <w:t xml:space="preserve">Knowledge graphs </w:t>
       </w:r>
-      <w:proofErr w:type="gramStart"/>
-      <w:r>
-        <w:t>represents</w:t>
-      </w:r>
-      <w:proofErr w:type="gramEnd"/>
-      <w:r>
-        <w:t xml:space="preserve"> real work knowledge for example a map with cities and countries. One country can be close to another country and that country has multiple cities. The connection between the two countries (nodes) can be the direction of where the other country is, this is called an edge (the connection).</w:t>
+      <w:r>
+        <w:t>represents real work knowledge for example a map with cities and countries. One country can be close to another country and that country has multiple cities. The connection between the two countries (nodes) can be the direction of where the other country is, this is called an edge (the connection).</w:t>
       </w:r>
       <w:r>
         <w:t xml:space="preserve"> </w:t>
@@ -3490,32 +3522,14 @@
         <w:t xml:space="preserve">Once the data is loaded, there is a filter option where it can </w:t>
       </w:r>
       <w:r>
-        <w:t xml:space="preserve">show data if a value is higher than a specific number. For example, loading the new </w:t>
-      </w:r>
-      <w:proofErr w:type="spellStart"/>
-      <w:r>
-        <w:t>york</w:t>
-      </w:r>
-      <w:proofErr w:type="spellEnd"/>
-      <w:r>
-        <w:t xml:space="preserve"> city </w:t>
-      </w:r>
-      <w:r>
-        <w:t xml:space="preserve">taxi data, there is a field called </w:t>
-      </w:r>
-      <w:proofErr w:type="spellStart"/>
-      <w:r>
-        <w:t>passenger_count</w:t>
-      </w:r>
-      <w:proofErr w:type="spellEnd"/>
-      <w:r>
-        <w:t xml:space="preserve"> which can be used to show specific number of passengers who used the taxi in new </w:t>
-      </w:r>
-      <w:proofErr w:type="spellStart"/>
-      <w:r>
-        <w:t>york</w:t>
-      </w:r>
-      <w:proofErr w:type="spellEnd"/>
+        <w:t xml:space="preserve">show data if a value is higher than a specific number. For example, loading the new york city </w:t>
+      </w:r>
+      <w:r>
+        <w:t>taxi data, there is a field called passenger_count</w:t>
+      </w:r>
+      <w:r>
+        <w:t xml:space="preserve"> which can be used to show specific number of passengers who used the taxi in new york</w:t>
+      </w:r>
       <w:r>
         <w:t>.</w:t>
       </w:r>
@@ -3545,13 +3559,9 @@
       <w:r>
         <w:t xml:space="preserve">on </w:t>
       </w:r>
-      <w:proofErr w:type="spellStart"/>
-      <w:proofErr w:type="gramStart"/>
-      <w:r>
-        <w:t>github</w:t>
-      </w:r>
-      <w:proofErr w:type="spellEnd"/>
-      <w:proofErr w:type="gramEnd"/>
+      <w:r>
+        <w:t>GitHub</w:t>
+      </w:r>
       <w:r>
         <w:t xml:space="preserve"> and it is open source</w:t>
       </w:r>
@@ -3562,13 +3572,8 @@
         <w:t>upon</w:t>
       </w:r>
       <w:r>
-        <w:t xml:space="preserve"> </w:t>
-      </w:r>
-      <w:proofErr w:type="spellStart"/>
-      <w:r>
-        <w:t>mapbox</w:t>
-      </w:r>
-      <w:proofErr w:type="spellEnd"/>
+        <w:t xml:space="preserve"> mapbox</w:t>
+      </w:r>
       <w:r>
         <w:t xml:space="preserve"> which is a paid service that provides maps, </w:t>
       </w:r>
@@ -3650,13 +3655,14 @@
       <w:r>
         <w:t xml:space="preserve">Why </w:t>
       </w:r>
-      <w:proofErr w:type="spellStart"/>
-      <w:r>
-        <w:t>reactjs</w:t>
-      </w:r>
-      <w:proofErr w:type="spellEnd"/>
-      <w:r>
-        <w:t xml:space="preserve"> and how it can be used to show knowledge graphs and components:</w:t>
+      <w:r>
+        <w:t>ReactJS</w:t>
+      </w:r>
+      <w:r>
+        <w:t xml:space="preserve"> </w:t>
+      </w:r>
+      <w:r>
+        <w:t>and how it can be used to show knowledge graphs and components:</w:t>
       </w:r>
     </w:p>
     <w:p>
@@ -3700,22 +3706,24 @@
       <w:r>
         <w:t xml:space="preserve"> an example of plugins, for example it can be react leaf which is a map library that can be added to a </w:t>
       </w:r>
-      <w:proofErr w:type="spellStart"/>
-      <w:r>
-        <w:t>reactjs</w:t>
-      </w:r>
-      <w:proofErr w:type="spellEnd"/>
-      <w:r>
-        <w:t xml:space="preserve"> project</w:t>
+      <w:r>
+        <w:t>ReactJS</w:t>
+      </w:r>
+      <w:r>
+        <w:t xml:space="preserve"> </w:t>
+      </w:r>
+      <w:r>
+        <w:t>project</w:t>
       </w:r>
       <w:r>
         <w:t xml:space="preserve">, this helps speed up the development time. </w:t>
       </w:r>
-      <w:proofErr w:type="spellStart"/>
-      <w:r>
-        <w:t>Reactjs</w:t>
-      </w:r>
-      <w:proofErr w:type="spellEnd"/>
+      <w:r>
+        <w:t>React</w:t>
+      </w:r>
+      <w:r>
+        <w:t>JS</w:t>
+      </w:r>
       <w:r>
         <w:t xml:space="preserve"> uses JavaScript language</w:t>
       </w:r>
@@ -3731,11 +3739,9 @@
       <w:r>
         <w:t xml:space="preserve"> by having third party libraries widely accessible to </w:t>
       </w:r>
-      <w:proofErr w:type="spellStart"/>
-      <w:r>
-        <w:t>reactjs</w:t>
-      </w:r>
-      <w:proofErr w:type="spellEnd"/>
+      <w:r>
+        <w:t>ReactJS</w:t>
+      </w:r>
       <w:r>
         <w:t>.</w:t>
       </w:r>
@@ -3743,34 +3749,19 @@
         <w:t xml:space="preserve"> </w:t>
       </w:r>
       <w:r>
-        <w:t xml:space="preserve">Compared to other frameworks such as </w:t>
-      </w:r>
-      <w:proofErr w:type="spellStart"/>
-      <w:r>
-        <w:t>vue</w:t>
-      </w:r>
-      <w:proofErr w:type="spellEnd"/>
-      <w:r>
-        <w:t xml:space="preserve"> or angular, angular was </w:t>
-      </w:r>
-      <w:proofErr w:type="gramStart"/>
-      <w:r>
-        <w:t>actually faster</w:t>
-      </w:r>
-      <w:proofErr w:type="gramEnd"/>
+        <w:t xml:space="preserve">Compared to other frameworks such as vue or angular, angular was actually faster </w:t>
+      </w:r>
+      <w:r>
+        <w:t xml:space="preserve">than </w:t>
+      </w:r>
+      <w:r>
+        <w:t>ReactJS</w:t>
+      </w:r>
       <w:r>
         <w:t xml:space="preserve"> </w:t>
       </w:r>
       <w:r>
-        <w:t xml:space="preserve">than </w:t>
-      </w:r>
-      <w:proofErr w:type="spellStart"/>
-      <w:r>
-        <w:t>reactjs</w:t>
-      </w:r>
-      <w:proofErr w:type="spellEnd"/>
-      <w:r>
-        <w:t xml:space="preserve"> according to </w:t>
+        <w:t xml:space="preserve">according to </w:t>
       </w:r>
       <w:r>
         <w:t xml:space="preserve">Redware study. Overall, this is a compromise in </w:t>
@@ -3811,13 +3802,14 @@
       <w:r>
         <w:t xml:space="preserve">An example of where </w:t>
       </w:r>
-      <w:proofErr w:type="spellStart"/>
-      <w:r>
-        <w:t>reactjs</w:t>
-      </w:r>
-      <w:proofErr w:type="spellEnd"/>
-      <w:r>
-        <w:t xml:space="preserve"> was used with geospatial knowledge </w:t>
+      <w:r>
+        <w:t>ReactJS</w:t>
+      </w:r>
+      <w:r>
+        <w:t xml:space="preserve"> </w:t>
+      </w:r>
+      <w:r>
+        <w:t xml:space="preserve">was used with geospatial knowledge </w:t>
       </w:r>
       <w:r>
         <w:t xml:space="preserve">graph </w:t>
@@ -3828,21 +3820,8 @@
       <w:r>
         <w:t xml:space="preserve"> “</w:t>
       </w:r>
-      <w:proofErr w:type="spellStart"/>
-      <w:r>
-        <w:t>GeoGraphVis</w:t>
-      </w:r>
-      <w:proofErr w:type="spellEnd"/>
-      <w:r>
-        <w:t xml:space="preserve">: A Knowledge Graph and </w:t>
-      </w:r>
-      <w:proofErr w:type="spellStart"/>
-      <w:r>
-        <w:t>Geovisualization</w:t>
-      </w:r>
-      <w:proofErr w:type="spellEnd"/>
-      <w:r>
-        <w:t xml:space="preserve"> Empowered Cyberinfrastructure to Support Disaster Response and Humanitarian Aid</w:t>
+      <w:r>
+        <w:t>GeoGraphVis: A Knowledge Graph and Geovisualization Empowered Cyberinfrastructure to Support Disaster Response and Humanitarian Aid</w:t>
       </w:r>
       <w:r>
         <w:t>”.</w:t>
@@ -3853,29 +3832,14 @@
       <w:r>
         <w:t xml:space="preserve">It provides the use of </w:t>
       </w:r>
-      <w:proofErr w:type="spellStart"/>
-      <w:r>
-        <w:t>reactjs</w:t>
-      </w:r>
-      <w:proofErr w:type="spellEnd"/>
-      <w:r>
-        <w:t xml:space="preserve"> with a </w:t>
-      </w:r>
-      <w:proofErr w:type="gramStart"/>
-      <w:r>
-        <w:t>third party</w:t>
-      </w:r>
-      <w:proofErr w:type="gramEnd"/>
-      <w:r>
-        <w:t xml:space="preserve"> library called </w:t>
-      </w:r>
-      <w:proofErr w:type="spellStart"/>
-      <w:r>
-        <w:t>DeckGL</w:t>
-      </w:r>
-      <w:proofErr w:type="spellEnd"/>
-      <w:r>
-        <w:t xml:space="preserve"> for adding a map to the website to load the data </w:t>
+      <w:r>
+        <w:t>ReactJS</w:t>
+      </w:r>
+      <w:r>
+        <w:t xml:space="preserve"> </w:t>
+      </w:r>
+      <w:r>
+        <w:t xml:space="preserve">with a third party library called DeckGL for adding a map to the website to load the data </w:t>
       </w:r>
       <w:r>
         <w:t xml:space="preserve">visually see it. </w:t>
@@ -3917,75 +3881,47 @@
       <w:r>
         <w:t xml:space="preserve">Another example of a </w:t>
       </w:r>
-      <w:proofErr w:type="spellStart"/>
-      <w:r>
-        <w:t>reactj</w:t>
-      </w:r>
-      <w:proofErr w:type="spellEnd"/>
-      <w:r>
-        <w:t xml:space="preserve"> map component is react-leaf</w:t>
-      </w:r>
-      <w:r>
-        <w:t xml:space="preserve">, this is an </w:t>
-      </w:r>
-      <w:proofErr w:type="gramStart"/>
-      <w:r>
-        <w:t>open source</w:t>
-      </w:r>
-      <w:proofErr w:type="gramEnd"/>
-      <w:r>
-        <w:t xml:space="preserve"> project which provides map component for </w:t>
-      </w:r>
-      <w:proofErr w:type="spellStart"/>
-      <w:r>
-        <w:t>reactjs</w:t>
-      </w:r>
-      <w:proofErr w:type="spellEnd"/>
-      <w:r>
-        <w:t xml:space="preserve"> and other frameworks. </w:t>
-      </w:r>
-      <w:r>
-        <w:t xml:space="preserve">It is </w:t>
-      </w:r>
-      <w:proofErr w:type="spellStart"/>
-      <w:proofErr w:type="gramStart"/>
-      <w:r>
-        <w:t>quiet</w:t>
-      </w:r>
-      <w:proofErr w:type="spellEnd"/>
-      <w:proofErr w:type="gramEnd"/>
-      <w:r>
-        <w:t xml:space="preserve"> simple to implement compared to </w:t>
-      </w:r>
-      <w:proofErr w:type="spellStart"/>
-      <w:r>
-        <w:t>DeckGL</w:t>
-      </w:r>
-      <w:proofErr w:type="spellEnd"/>
-      <w:r>
-        <w:t xml:space="preserve"> since it has 2</w:t>
-      </w:r>
-      <w:r>
-        <w:t xml:space="preserve">D rendering and its </w:t>
-      </w:r>
-      <w:proofErr w:type="spellStart"/>
-      <w:r>
-        <w:t>greate</w:t>
-      </w:r>
-      <w:proofErr w:type="spellEnd"/>
+      <w:r>
+        <w:t>ReactJS</w:t>
+      </w:r>
+      <w:r>
+        <w:t xml:space="preserve"> </w:t>
+      </w:r>
+      <w:r>
+        <w:t>map component is react-leaf</w:t>
+      </w:r>
+      <w:r>
+        <w:t xml:space="preserve">, this is an open source project which provides map component for </w:t>
+      </w:r>
+      <w:r>
+        <w:t>ReactJS</w:t>
+      </w:r>
+      <w:r>
+        <w:t xml:space="preserve"> </w:t>
+      </w:r>
+      <w:r>
+        <w:t xml:space="preserve">and other frameworks. </w:t>
+      </w:r>
+      <w:r>
+        <w:t>It is quiet simple to implement compared to DeckGL since it has 2</w:t>
+      </w:r>
+      <w:r>
+        <w:t xml:space="preserve">D rendering and </w:t>
+      </w:r>
+      <w:r>
+        <w:t>it’s</w:t>
+      </w:r>
+      <w:r>
+        <w:t xml:space="preserve"> </w:t>
+      </w:r>
+      <w:r>
+        <w:t>great</w:t>
+      </w:r>
       <w:r>
         <w:t xml:space="preserve"> for small to medium sized data</w:t>
       </w:r>
       <w:r>
-        <w:t xml:space="preserve">. It has basic maps and interactive UI but not as detailed as </w:t>
-      </w:r>
-      <w:proofErr w:type="spellStart"/>
-      <w:r>
-        <w:t>DeckGL</w:t>
-      </w:r>
-      <w:proofErr w:type="spellEnd"/>
-      <w:r>
-        <w:t xml:space="preserve"> with its 3D maps and animated features.</w:t>
+        <w:t>. It has basic maps and interactive UI but not as detailed as DeckGL with its 3D maps and animated features.</w:t>
       </w:r>
       <w:r>
         <w:t xml:space="preserve"> [7]</w:t>
@@ -4036,15 +3972,7 @@
         <w:t xml:space="preserve">is not only </w:t>
       </w:r>
       <w:r>
-        <w:t xml:space="preserve">structured query language, </w:t>
-      </w:r>
-      <w:proofErr w:type="gramStart"/>
-      <w:r>
-        <w:t>it is</w:t>
-      </w:r>
-      <w:proofErr w:type="gramEnd"/>
-      <w:r>
-        <w:t xml:space="preserve"> used for when the normal relational database structures are too limited for the use case scenario, for example a knowledge graph is well represented when stored in Neo4J </w:t>
+        <w:t xml:space="preserve">structured query language, it is used for when the normal relational database structures are too limited for the use case scenario, for example a knowledge graph is well represented when stored in Neo4J </w:t>
       </w:r>
       <w:r>
         <w:t xml:space="preserve">since it </w:t>
@@ -4150,13 +4078,8 @@
         <w:jc w:val="both"/>
       </w:pPr>
       <w:r>
-        <w:t xml:space="preserve">- Design program to handle two components imported of </w:t>
-      </w:r>
-      <w:proofErr w:type="spellStart"/>
-      <w:r>
-        <w:t>DeckGL</w:t>
-      </w:r>
-      <w:proofErr w:type="spellEnd"/>
+        <w:t>- Design program to handle two components imported of DeckGL</w:t>
+      </w:r>
       <w:r>
         <w:t xml:space="preserve"> and react leaf</w:t>
       </w:r>
@@ -4181,6 +4104,7 @@
     <w:p>
       <w:pPr>
         <w:pStyle w:val="Heading3"/>
+        <w:jc w:val="both"/>
       </w:pPr>
       <w:bookmarkStart w:id="8" w:name="_Toc204254422"/>
       <w:r>
@@ -4189,6 +4113,9 @@
       <w:bookmarkEnd w:id="8"/>
     </w:p>
     <w:p>
+      <w:pPr>
+        <w:jc w:val="both"/>
+      </w:pPr>
       <w:r>
         <w:t xml:space="preserve">The data provided are in the form of csv format. There are 6 files which </w:t>
       </w:r>
@@ -4206,12 +4133,11 @@
           <w:ilvl w:val="0"/>
           <w:numId w:val="6"/>
         </w:numPr>
-      </w:pPr>
-      <w:proofErr w:type="spellStart"/>
+        <w:jc w:val="both"/>
+      </w:pPr>
       <w:r>
         <w:t>SF_List</w:t>
       </w:r>
-      <w:proofErr w:type="spellEnd"/>
     </w:p>
     <w:p>
       <w:pPr>
@@ -4220,6 +4146,7 @@
           <w:ilvl w:val="1"/>
           <w:numId w:val="6"/>
         </w:numPr>
+        <w:jc w:val="both"/>
       </w:pPr>
       <w:r>
         <w:t>It contains the spatial features</w:t>
@@ -4241,12 +4168,11 @@
           <w:ilvl w:val="0"/>
           <w:numId w:val="6"/>
         </w:numPr>
-      </w:pPr>
-      <w:proofErr w:type="spellStart"/>
+        <w:jc w:val="both"/>
+      </w:pPr>
       <w:r>
         <w:t>ED_SF_OtherPoints_Containment</w:t>
       </w:r>
-      <w:proofErr w:type="spellEnd"/>
     </w:p>
     <w:p>
       <w:pPr>
@@ -4255,6 +4181,7 @@
           <w:ilvl w:val="1"/>
           <w:numId w:val="6"/>
         </w:numPr>
+        <w:jc w:val="both"/>
       </w:pPr>
       <w:r>
         <w:t xml:space="preserve">Contains the relationship between </w:t>
@@ -4294,12 +4221,11 @@
           <w:ilvl w:val="0"/>
           <w:numId w:val="6"/>
         </w:numPr>
-      </w:pPr>
-      <w:proofErr w:type="spellStart"/>
+        <w:jc w:val="both"/>
+      </w:pPr>
       <w:r>
         <w:t>ED_Wales_ProximityData</w:t>
       </w:r>
-      <w:proofErr w:type="spellEnd"/>
     </w:p>
     <w:p>
       <w:pPr>
@@ -4308,6 +4234,7 @@
           <w:ilvl w:val="1"/>
           <w:numId w:val="6"/>
         </w:numPr>
+        <w:jc w:val="both"/>
       </w:pPr>
       <w:r>
         <w:t>Contains directional adjacency graph between electoral divisions.</w:t>
@@ -4320,12 +4247,11 @@
           <w:ilvl w:val="0"/>
           <w:numId w:val="6"/>
         </w:numPr>
-      </w:pPr>
-      <w:proofErr w:type="spellStart"/>
+        <w:jc w:val="both"/>
+      </w:pPr>
       <w:r>
         <w:t>SF_OtherPoints_ProximityData</w:t>
       </w:r>
-      <w:proofErr w:type="spellEnd"/>
     </w:p>
     <w:p>
       <w:pPr>
@@ -4334,6 +4260,7 @@
           <w:ilvl w:val="1"/>
           <w:numId w:val="6"/>
         </w:numPr>
+        <w:jc w:val="both"/>
       </w:pPr>
       <w:r>
         <w:t>C</w:t>
@@ -4352,12 +4279,11 @@
           <w:ilvl w:val="0"/>
           <w:numId w:val="6"/>
         </w:numPr>
-      </w:pPr>
-      <w:proofErr w:type="spellStart"/>
+        <w:jc w:val="both"/>
+      </w:pPr>
       <w:r>
         <w:t>UA_ED_Containment</w:t>
       </w:r>
-      <w:proofErr w:type="spellEnd"/>
     </w:p>
     <w:p>
       <w:pPr>
@@ -4366,6 +4292,7 @@
           <w:ilvl w:val="1"/>
           <w:numId w:val="6"/>
         </w:numPr>
+        <w:jc w:val="both"/>
       </w:pPr>
       <w:r>
         <w:t xml:space="preserve">Contains </w:t>
@@ -4381,12 +4308,11 @@
           <w:ilvl w:val="0"/>
           <w:numId w:val="6"/>
         </w:numPr>
-      </w:pPr>
-      <w:proofErr w:type="spellStart"/>
+        <w:jc w:val="both"/>
+      </w:pPr>
       <w:r>
         <w:t>UA_Wales_ProximityData</w:t>
       </w:r>
-      <w:proofErr w:type="spellEnd"/>
     </w:p>
     <w:p>
       <w:pPr>
@@ -4395,6 +4321,7 @@
           <w:ilvl w:val="1"/>
           <w:numId w:val="6"/>
         </w:numPr>
+        <w:jc w:val="both"/>
       </w:pPr>
       <w:r>
         <w:t xml:space="preserve">Contains the </w:t>
@@ -4407,6 +4334,9 @@
       </w:r>
     </w:p>
     <w:p>
+      <w:pPr>
+        <w:jc w:val="both"/>
+      </w:pPr>
       <w:r>
         <w:t xml:space="preserve">Overall, the files </w:t>
       </w:r>
@@ -4450,6 +4380,7 @@
     <w:p>
       <w:pPr>
         <w:pStyle w:val="Heading3"/>
+        <w:jc w:val="both"/>
       </w:pPr>
       <w:bookmarkStart w:id="9" w:name="_Toc204254423"/>
       <w:r>
@@ -4458,6 +4389,9 @@
       <w:bookmarkEnd w:id="9"/>
     </w:p>
     <w:p>
+      <w:pPr>
+        <w:jc w:val="both"/>
+      </w:pPr>
       <w:r>
         <w:t xml:space="preserve">The use cases will represent examples of what </w:t>
       </w:r>
@@ -4472,6 +4406,7 @@
           <w:ilvl w:val="0"/>
           <w:numId w:val="7"/>
         </w:numPr>
+        <w:jc w:val="both"/>
       </w:pPr>
       <w:r>
         <w:t>Regional planning,</w:t>
@@ -4508,6 +4443,7 @@
           <w:ilvl w:val="0"/>
           <w:numId w:val="7"/>
         </w:numPr>
+        <w:jc w:val="both"/>
       </w:pPr>
       <w:r>
         <w:t>Electoral divisions information, for example</w:t>
@@ -4529,6 +4465,7 @@
           <w:ilvl w:val="0"/>
           <w:numId w:val="7"/>
         </w:numPr>
+        <w:jc w:val="both"/>
       </w:pPr>
       <w:r>
         <w:t>Proximity and adjacency queries for example: what electoral divisions are adjacent to Caerphilly to the north?</w:t>
@@ -4541,6 +4478,7 @@
           <w:ilvl w:val="0"/>
           <w:numId w:val="7"/>
         </w:numPr>
+        <w:jc w:val="both"/>
       </w:pPr>
       <w:r>
         <w:t xml:space="preserve">Category based queries </w:t>
@@ -4552,7 +4490,11 @@
         <w:t xml:space="preserve"> find all residential buildings in Cardiff.</w:t>
       </w:r>
     </w:p>
-    <w:p/>
+    <w:p>
+      <w:pPr>
+        <w:jc w:val="both"/>
+      </w:pPr>
+    </w:p>
     <w:p>
       <w:pPr>
         <w:pStyle w:val="Heading2"/>
@@ -4564,13 +4506,206 @@
         <w:t xml:space="preserve">4.3 </w:t>
       </w:r>
       <w:r>
-        <w:t>Data modelling</w:t>
+        <w:t>M</w:t>
+      </w:r>
+      <w:r>
+        <w:t>odelling</w:t>
       </w:r>
       <w:bookmarkEnd w:id="10"/>
     </w:p>
     <w:p>
-      <w:r>
-        <w:t xml:space="preserve">The models will be created to meet the use case scenarios. There can be </w:t>
+      <w:pPr>
+        <w:pStyle w:val="Heading3"/>
+      </w:pPr>
+      <w:r>
+        <w:t>4.3.1 Data modelling</w:t>
+      </w:r>
+    </w:p>
+    <w:p>
+      <w:pPr>
+        <w:jc w:val="both"/>
+      </w:pPr>
+      <w:r>
+        <w:t>The data provided include</w:t>
+      </w:r>
+      <w:r>
+        <w:t xml:space="preserve"> nearly all the correct data needed to build a graph model. One file where the data needs to be converted to longitude and latitude is the SF_List file. </w:t>
+      </w:r>
+      <w:r>
+        <w:t xml:space="preserve">The file contains X and Y </w:t>
+      </w:r>
+      <w:r>
+        <w:t xml:space="preserve">labels which cannot be used in the </w:t>
+      </w:r>
+      <w:r>
+        <w:t>ReactJS</w:t>
+      </w:r>
+      <w:r>
+        <w:t xml:space="preserve"> </w:t>
+      </w:r>
+      <w:r>
+        <w:t xml:space="preserve">components such as react leaf so converting them would make it much easier to work with them plotting them </w:t>
+      </w:r>
+      <w:r>
+        <w:t xml:space="preserve">on a map in </w:t>
+      </w:r>
+      <w:r>
+        <w:t>ReactJS</w:t>
+      </w:r>
+      <w:r>
+        <w:t>.</w:t>
+      </w:r>
+      <w:r>
+        <w:t xml:space="preserve"> Creating a python script </w:t>
+      </w:r>
+      <w:r>
+        <w:t>to convert them and the outcome will be a new csv file with two new fields of longitude and latitude. It will use</w:t>
+      </w:r>
+      <w:r>
+        <w:t xml:space="preserve"> </w:t>
+      </w:r>
+      <w:r>
+        <w:t>transformer from pyproj</w:t>
+      </w:r>
+      <w:r>
+        <w:t>, the library is used for geographic data and converting coordinates</w:t>
+      </w:r>
+      <w:r>
+        <w:t>.</w:t>
+      </w:r>
+      <w:r>
+        <w:t xml:space="preserve"> </w:t>
+      </w:r>
+      <w:r>
+        <w:t xml:space="preserve">The data in the original csv file is in British national grid format with X and Y values, this is represented by </w:t>
+      </w:r>
+      <w:r>
+        <w:t>the code “</w:t>
+      </w:r>
+      <w:r>
+        <w:t>EPSG:27700</w:t>
+      </w:r>
+      <w:r>
+        <w:t xml:space="preserve">” and conversion to longitude and latitude would be to the code </w:t>
+      </w:r>
+      <w:r>
+        <w:t>“</w:t>
+      </w:r>
+      <w:r>
+        <w:t>EPSG:4326</w:t>
+      </w:r>
+      <w:r>
+        <w:t xml:space="preserve">”. </w:t>
+      </w:r>
+      <w:r>
+        <w:t xml:space="preserve"> </w:t>
+      </w:r>
+      <w:r>
+        <w:t>[14]</w:t>
+      </w:r>
+      <w:r>
+        <w:br/>
+      </w:r>
+    </w:p>
+    <w:p>
+      <w:pPr>
+        <w:jc w:val="both"/>
+      </w:pPr>
+      <w:r>
+        <w:t>The below figure shows a small sample of the converted data:</w:t>
+      </w:r>
+    </w:p>
+    <w:p>
+      <w:pPr>
+        <w:keepNext/>
+        <w:jc w:val="both"/>
+      </w:pPr>
+      <w:r>
+        <w:drawing>
+          <wp:inline distT="0" distB="0" distL="0" distR="0" wp14:anchorId="237A2997" wp14:editId="0A388A4D">
+            <wp:extent cx="5687219" cy="924054"/>
+            <wp:effectExtent l="0" t="0" r="8890" b="9525"/>
+            <wp:docPr id="1967811788" name="Picture 1"/>
+            <wp:cNvGraphicFramePr>
+              <a:graphicFrameLocks xmlns:a="http://schemas.openxmlformats.org/drawingml/2006/main" noChangeAspect="1"/>
+            </wp:cNvGraphicFramePr>
+            <a:graphic xmlns:a="http://schemas.openxmlformats.org/drawingml/2006/main">
+              <a:graphicData uri="http://schemas.openxmlformats.org/drawingml/2006/picture">
+                <pic:pic xmlns:pic="http://schemas.openxmlformats.org/drawingml/2006/picture">
+                  <pic:nvPicPr>
+                    <pic:cNvPr id="1967811788" name="Picture 1"/>
+                    <pic:cNvPicPr/>
+                  </pic:nvPicPr>
+                  <pic:blipFill>
+                    <a:blip r:embed="rId9"/>
+                    <a:stretch>
+                      <a:fillRect/>
+                    </a:stretch>
+                  </pic:blipFill>
+                  <pic:spPr>
+                    <a:xfrm>
+                      <a:off x="0" y="0"/>
+                      <a:ext cx="5687219" cy="924054"/>
+                    </a:xfrm>
+                    <a:prstGeom prst="rect">
+                      <a:avLst/>
+                    </a:prstGeom>
+                  </pic:spPr>
+                </pic:pic>
+              </a:graphicData>
+            </a:graphic>
+          </wp:inline>
+        </w:drawing>
+      </w:r>
+    </w:p>
+    <w:p>
+      <w:pPr>
+        <w:pStyle w:val="Caption"/>
+        <w:jc w:val="center"/>
+      </w:pPr>
+      <w:r>
+        <w:t xml:space="preserve">Figure </w:t>
+      </w:r>
+      <w:fldSimple w:instr=" SEQ Figure \* ARABIC ">
+        <w:r>
+          <w:rPr>
+            <w:noProof/>
+          </w:rPr>
+          <w:t>1</w:t>
+        </w:r>
+      </w:fldSimple>
+      <w:r>
+        <w:rPr>
+          <w:noProof/>
+        </w:rPr>
+        <w:t xml:space="preserve"> Converted x and y to latitude and longitude</w:t>
+      </w:r>
+    </w:p>
+    <w:p>
+      <w:pPr>
+        <w:jc w:val="both"/>
+      </w:pPr>
+    </w:p>
+    <w:p>
+      <w:pPr>
+        <w:pStyle w:val="Heading3"/>
+      </w:pPr>
+      <w:r>
+        <w:t>4.3.2 Graph modelling</w:t>
+      </w:r>
+    </w:p>
+    <w:p>
+      <w:pPr>
+        <w:jc w:val="both"/>
+      </w:pPr>
+      <w:r>
+        <w:t xml:space="preserve">The </w:t>
+      </w:r>
+      <w:r>
+        <w:t xml:space="preserve">graph </w:t>
+      </w:r>
+      <w:r>
+        <w:t xml:space="preserve">models will be created to meet the use case scenarios. There can be </w:t>
       </w:r>
       <w:r>
         <w:t xml:space="preserve">one </w:t>
@@ -4585,39 +4720,319 @@
         <w:t xml:space="preserve"> Creating tailored data models for each of the scenarios </w:t>
       </w:r>
       <w:r>
-        <w:t xml:space="preserve">can lead to the queries taking less time to process. For example, </w:t>
-      </w:r>
-      <w:r>
-        <w:t xml:space="preserve">for the electoral </w:t>
-      </w:r>
-      <w:proofErr w:type="gramStart"/>
-      <w:r>
-        <w:t>divisions</w:t>
-      </w:r>
-      <w:proofErr w:type="gramEnd"/>
-      <w:r>
-        <w:t xml:space="preserve"> information, if wanting to know which ones are in Newport then only the electoral divisions data </w:t>
-      </w:r>
-      <w:r>
-        <w:t>(</w:t>
-      </w:r>
-      <w:proofErr w:type="spellStart"/>
-      <w:r>
-        <w:t>ED_Wales_ProximityData</w:t>
-      </w:r>
-      <w:proofErr w:type="spellEnd"/>
-      <w:r>
-        <w:t xml:space="preserve">) </w:t>
-      </w:r>
-      <w:r>
-        <w:t>would be needed</w:t>
+        <w:t>can lead to the queries taking less time to process.</w:t>
+      </w:r>
+    </w:p>
+    <w:p>
+      <w:pPr>
+        <w:jc w:val="both"/>
+      </w:pPr>
+    </w:p>
+    <w:p>
+      <w:pPr>
+        <w:jc w:val="both"/>
+      </w:pPr>
+      <w:r>
+        <w:t>The general data model that contains all the data</w:t>
+      </w:r>
+      <w:r>
+        <w:t xml:space="preserve"> includes all the csv files and connected edges and nodes. The connected edges can either be proximity, contains or direction. This is shown in the figure below.</w:t>
+      </w:r>
+    </w:p>
+    <w:p>
+      <w:pPr>
+        <w:keepNext/>
+        <w:jc w:val="both"/>
+      </w:pPr>
+      <w:r>
+        <w:drawing>
+          <wp:inline distT="0" distB="0" distL="0" distR="0" wp14:anchorId="1AEE6948" wp14:editId="36EE08F8">
+            <wp:extent cx="2048426" cy="2311879"/>
+            <wp:effectExtent l="0" t="0" r="9525" b="0"/>
+            <wp:docPr id="548576372" name="Picture 1"/>
+            <wp:cNvGraphicFramePr>
+              <a:graphicFrameLocks xmlns:a="http://schemas.openxmlformats.org/drawingml/2006/main" noChangeAspect="1"/>
+            </wp:cNvGraphicFramePr>
+            <a:graphic xmlns:a="http://schemas.openxmlformats.org/drawingml/2006/main">
+              <a:graphicData uri="http://schemas.openxmlformats.org/drawingml/2006/picture">
+                <pic:pic xmlns:pic="http://schemas.openxmlformats.org/drawingml/2006/picture">
+                  <pic:nvPicPr>
+                    <pic:cNvPr id="548576372" name="Picture 1"/>
+                    <pic:cNvPicPr/>
+                  </pic:nvPicPr>
+                  <pic:blipFill rotWithShape="1">
+                    <a:blip r:embed="rId10"/>
+                    <a:srcRect l="14739" t="16054" r="17385" b="15016"/>
+                    <a:stretch>
+                      <a:fillRect/>
+                    </a:stretch>
+                  </pic:blipFill>
+                  <pic:spPr bwMode="auto">
+                    <a:xfrm>
+                      <a:off x="0" y="0"/>
+                      <a:ext cx="2056735" cy="2321257"/>
+                    </a:xfrm>
+                    <a:prstGeom prst="rect">
+                      <a:avLst/>
+                    </a:prstGeom>
+                    <a:ln>
+                      <a:noFill/>
+                    </a:ln>
+                    <a:extLst>
+                      <a:ext uri="{53640926-AAD7-44D8-BBD7-CCE9431645EC}">
+                        <a14:shadowObscured xmlns:a14="http://schemas.microsoft.com/office/drawing/2010/main"/>
+                      </a:ext>
+                    </a:extLst>
+                  </pic:spPr>
+                </pic:pic>
+              </a:graphicData>
+            </a:graphic>
+          </wp:inline>
+        </w:drawing>
+      </w:r>
+    </w:p>
+    <w:p>
+      <w:pPr>
+        <w:pStyle w:val="Caption"/>
+      </w:pPr>
+      <w:r>
+        <w:t xml:space="preserve">Figure </w:t>
+      </w:r>
+      <w:fldSimple w:instr=" SEQ Figure \* ARABIC ">
+        <w:r>
+          <w:rPr>
+            <w:noProof/>
+          </w:rPr>
+          <w:t>2</w:t>
+        </w:r>
+      </w:fldSimple>
+      <w:r>
+        <w:rPr>
+          <w:noProof/>
+        </w:rPr>
+        <w:t xml:space="preserve"> Neo4J Graph Model</w:t>
+      </w:r>
+    </w:p>
+    <w:p>
+      <w:pPr>
+        <w:jc w:val="both"/>
+      </w:pPr>
+    </w:p>
+    <w:p>
+      <w:pPr>
+        <w:jc w:val="both"/>
+      </w:pPr>
+      <w:r>
+        <w:lastRenderedPageBreak/>
+        <w:t xml:space="preserve">The scenarios and what </w:t>
+      </w:r>
+      <w:r>
+        <w:t>graph</w:t>
+      </w:r>
+      <w:r>
+        <w:t xml:space="preserve"> models would look like:</w:t>
+      </w:r>
+    </w:p>
+    <w:p>
+      <w:pPr>
+        <w:pStyle w:val="ListParagraph"/>
+        <w:numPr>
+          <w:ilvl w:val="0"/>
+          <w:numId w:val="8"/>
+        </w:numPr>
+        <w:jc w:val="both"/>
+      </w:pPr>
+      <w:r>
+        <w:t>Regional planning, for example: what railway stations are in The Vale of Glamorgan?</w:t>
+      </w:r>
+    </w:p>
+    <w:p>
+      <w:pPr>
+        <w:pStyle w:val="ListParagraph"/>
+        <w:numPr>
+          <w:ilvl w:val="1"/>
+          <w:numId w:val="8"/>
+        </w:numPr>
+        <w:jc w:val="both"/>
+      </w:pPr>
+      <w:r>
+        <w:t>To use have the following data:</w:t>
+      </w:r>
+    </w:p>
+    <w:p>
+      <w:pPr>
+        <w:pStyle w:val="ListParagraph"/>
+        <w:numPr>
+          <w:ilvl w:val="2"/>
+          <w:numId w:val="8"/>
+        </w:numPr>
+        <w:jc w:val="both"/>
+      </w:pPr>
+      <w:r>
+        <w:t xml:space="preserve">UA, ED with </w:t>
+      </w:r>
+      <w:r>
+        <w:t>c</w:t>
+      </w:r>
+      <w:r>
+        <w:t>ontainment</w:t>
+      </w:r>
+    </w:p>
+    <w:p>
+      <w:pPr>
+        <w:pStyle w:val="ListParagraph"/>
+        <w:numPr>
+          <w:ilvl w:val="3"/>
+          <w:numId w:val="8"/>
+        </w:numPr>
+        <w:jc w:val="both"/>
+      </w:pPr>
+      <w:r>
+        <w:t xml:space="preserve">Used for </w:t>
+      </w:r>
+      <w:r>
+        <w:t>finding if its in The Vale of Glamorgan since it contains the locations</w:t>
       </w:r>
       <w:r>
         <w:t>.</w:t>
       </w:r>
     </w:p>
-    <w:p/>
-    <w:p>
+    <w:p>
+      <w:pPr>
+        <w:pStyle w:val="ListParagraph"/>
+        <w:numPr>
+          <w:ilvl w:val="2"/>
+          <w:numId w:val="8"/>
+        </w:numPr>
+        <w:jc w:val="both"/>
+      </w:pPr>
+      <w:r>
+        <w:t>ED, SF</w:t>
+      </w:r>
+      <w:r>
+        <w:t xml:space="preserve"> other points with containment.</w:t>
+      </w:r>
+    </w:p>
+    <w:p>
+      <w:pPr>
+        <w:pStyle w:val="ListParagraph"/>
+        <w:numPr>
+          <w:ilvl w:val="3"/>
+          <w:numId w:val="8"/>
+        </w:numPr>
+        <w:jc w:val="both"/>
+      </w:pPr>
+      <w:r>
+        <w:t>Same as the previous point, contains in this case the SF also.</w:t>
+      </w:r>
+    </w:p>
+    <w:p>
+      <w:pPr>
+        <w:pStyle w:val="ListParagraph"/>
+        <w:numPr>
+          <w:ilvl w:val="2"/>
+          <w:numId w:val="8"/>
+        </w:numPr>
+        <w:jc w:val="both"/>
+      </w:pPr>
+      <w:r>
+        <w:t>SF list</w:t>
+      </w:r>
+      <w:r>
+        <w:t>.</w:t>
+      </w:r>
+    </w:p>
+    <w:p>
+      <w:pPr>
+        <w:pStyle w:val="ListParagraph"/>
+        <w:numPr>
+          <w:ilvl w:val="3"/>
+          <w:numId w:val="8"/>
+        </w:numPr>
+        <w:jc w:val="both"/>
+      </w:pPr>
+      <w:r>
+        <w:t>This will list where railways are in which places.</w:t>
+      </w:r>
+    </w:p>
+    <w:p>
+      <w:pPr>
+        <w:pStyle w:val="ListParagraph"/>
+        <w:numPr>
+          <w:ilvl w:val="0"/>
+          <w:numId w:val="8"/>
+        </w:numPr>
+        <w:jc w:val="both"/>
+      </w:pPr>
+      <w:r>
+        <w:t>Electoral divisions information, for example: what electoral divisions are in Newport?</w:t>
+      </w:r>
+    </w:p>
+    <w:p>
+      <w:pPr>
+        <w:pStyle w:val="ListParagraph"/>
+        <w:numPr>
+          <w:ilvl w:val="1"/>
+          <w:numId w:val="8"/>
+        </w:numPr>
+        <w:jc w:val="both"/>
+      </w:pPr>
+    </w:p>
+    <w:p>
+      <w:pPr>
+        <w:pStyle w:val="ListParagraph"/>
+        <w:numPr>
+          <w:ilvl w:val="0"/>
+          <w:numId w:val="8"/>
+        </w:numPr>
+        <w:jc w:val="both"/>
+      </w:pPr>
+      <w:r>
+        <w:t>Proximity and adjacency queries for example: what electoral divisions are adjacent to Caerphilly to the north?</w:t>
+      </w:r>
+    </w:p>
+    <w:p>
+      <w:pPr>
+        <w:pStyle w:val="ListParagraph"/>
+        <w:numPr>
+          <w:ilvl w:val="1"/>
+          <w:numId w:val="8"/>
+        </w:numPr>
+        <w:jc w:val="both"/>
+      </w:pPr>
+    </w:p>
+    <w:p>
+      <w:pPr>
+        <w:pStyle w:val="ListParagraph"/>
+        <w:numPr>
+          <w:ilvl w:val="0"/>
+          <w:numId w:val="8"/>
+        </w:numPr>
+        <w:jc w:val="both"/>
+      </w:pPr>
+      <w:r>
+        <w:t>Category based queries such as find all residential buildings in Cardiff.</w:t>
+      </w:r>
+    </w:p>
+    <w:p>
+      <w:pPr>
+        <w:pStyle w:val="ListParagraph"/>
+        <w:numPr>
+          <w:ilvl w:val="1"/>
+          <w:numId w:val="8"/>
+        </w:numPr>
+        <w:jc w:val="both"/>
+      </w:pPr>
+    </w:p>
+    <w:p>
+      <w:pPr>
+        <w:jc w:val="both"/>
+      </w:pPr>
+    </w:p>
+    <w:p>
+      <w:pPr>
+        <w:jc w:val="both"/>
+      </w:pPr>
       <w:r>
         <w:br w:type="page"/>
       </w:r>
@@ -4679,161 +5094,483 @@
         <w:t>third-party</w:t>
       </w:r>
       <w:r>
-        <w:t xml:space="preserve"> libraries which are called components in </w:t>
+        <w:t xml:space="preserve"> libraries which are called components in ReactJS is massive. </w:t>
+      </w:r>
+    </w:p>
+    <w:p>
+      <w:pPr>
+        <w:pStyle w:val="Heading2"/>
+        <w:jc w:val="both"/>
+      </w:pPr>
+      <w:bookmarkStart w:id="13" w:name="_Toc204254427"/>
+      <w:r>
+        <w:t>5.2 Neo4J</w:t>
+      </w:r>
+    </w:p>
+    <w:p>
+      <w:pPr>
+        <w:jc w:val="both"/>
+      </w:pPr>
+      <w:r>
+        <w:t xml:space="preserve">Setup of Neo4J is done using </w:t>
+      </w:r>
+      <w:r>
+        <w:t xml:space="preserve">Neo4J aura, creating an instance that is for free which suits the project since it won’t need scalable options like they have in offer in the </w:t>
+      </w:r>
+      <w:r>
+        <w:t xml:space="preserve">paid tiers. </w:t>
+      </w:r>
+      <w:r>
+        <w:t>[13]</w:t>
+      </w:r>
+      <w:r>
+        <w:t xml:space="preserve"> </w:t>
+      </w:r>
+    </w:p>
+    <w:p>
+      <w:pPr>
+        <w:jc w:val="both"/>
+      </w:pPr>
+      <w:r>
+        <w:t xml:space="preserve">The instance is running online so it is accessible </w:t>
+      </w:r>
+      <w:r>
+        <w:t xml:space="preserve">from any computer around the world, </w:t>
+      </w:r>
+      <w:r>
+        <w:t>if</w:t>
+      </w:r>
+      <w:r>
+        <w:t xml:space="preserve"> the credentials </w:t>
+      </w:r>
+      <w:r>
+        <w:t xml:space="preserve">are used, figure below shows the </w:t>
+      </w:r>
+      <w:r>
+        <w:t>instance running on the cloud.</w:t>
+      </w:r>
+    </w:p>
+    <w:p>
+      <w:pPr>
+        <w:jc w:val="both"/>
+      </w:pPr>
+    </w:p>
+    <w:p>
+      <w:pPr>
+        <w:keepNext/>
+        <w:jc w:val="both"/>
+      </w:pPr>
+      <w:r>
+        <w:rPr>
+          <w:noProof/>
+        </w:rPr>
+        <w:drawing>
+          <wp:inline distT="0" distB="0" distL="0" distR="0" wp14:anchorId="4A5EF9B8" wp14:editId="1C62C792">
+            <wp:extent cx="5731510" cy="3291205"/>
+            <wp:effectExtent l="0" t="0" r="2540" b="4445"/>
+            <wp:docPr id="201129099" name="Picture 1" descr="A screenshot of a computer&#10;&#10;AI-generated content may be incorrect."/>
+            <wp:cNvGraphicFramePr>
+              <a:graphicFrameLocks xmlns:a="http://schemas.openxmlformats.org/drawingml/2006/main" noChangeAspect="1"/>
+            </wp:cNvGraphicFramePr>
+            <a:graphic xmlns:a="http://schemas.openxmlformats.org/drawingml/2006/main">
+              <a:graphicData uri="http://schemas.openxmlformats.org/drawingml/2006/picture">
+                <pic:pic xmlns:pic="http://schemas.openxmlformats.org/drawingml/2006/picture">
+                  <pic:nvPicPr>
+                    <pic:cNvPr id="201129099" name="Picture 1" descr="A screenshot of a computer&#10;&#10;AI-generated content may be incorrect."/>
+                    <pic:cNvPicPr/>
+                  </pic:nvPicPr>
+                  <pic:blipFill>
+                    <a:blip r:embed="rId11"/>
+                    <a:stretch>
+                      <a:fillRect/>
+                    </a:stretch>
+                  </pic:blipFill>
+                  <pic:spPr>
+                    <a:xfrm>
+                      <a:off x="0" y="0"/>
+                      <a:ext cx="5731510" cy="3291205"/>
+                    </a:xfrm>
+                    <a:prstGeom prst="rect">
+                      <a:avLst/>
+                    </a:prstGeom>
+                  </pic:spPr>
+                </pic:pic>
+              </a:graphicData>
+            </a:graphic>
+          </wp:inline>
+        </w:drawing>
+      </w:r>
+    </w:p>
+    <w:p>
+      <w:pPr>
+        <w:pStyle w:val="Caption"/>
+        <w:jc w:val="center"/>
+      </w:pPr>
+      <w:bookmarkStart w:id="14" w:name="_Toc204430258"/>
+      <w:r>
+        <w:t xml:space="preserve">Figure </w:t>
+      </w:r>
+      <w:fldSimple w:instr=" SEQ Figure \* ARABIC ">
+        <w:r>
+          <w:rPr>
+            <w:noProof/>
+          </w:rPr>
+          <w:t>3</w:t>
+        </w:r>
+      </w:fldSimple>
+      <w:r>
+        <w:rPr>
+          <w:noProof/>
+        </w:rPr>
+        <w:t xml:space="preserve"> Neo4J Aura Cloud Instance</w:t>
+      </w:r>
+      <w:bookmarkEnd w:id="14"/>
+    </w:p>
+    <w:p>
+      <w:pPr>
+        <w:pStyle w:val="Heading3"/>
+      </w:pPr>
+      <w:r>
+        <w:t xml:space="preserve">5.2.1 </w:t>
+      </w:r>
+      <w:r>
+        <w:t>Importing data</w:t>
+      </w:r>
+    </w:p>
+    <w:p>
+      <w:pPr>
+        <w:jc w:val="both"/>
+      </w:pPr>
+      <w:r>
+        <w:t xml:space="preserve">Importing data into </w:t>
+      </w:r>
+      <w:r>
+        <w:t xml:space="preserve">the data sources section, </w:t>
+      </w:r>
+      <w:r>
+        <w:t xml:space="preserve">this can be from another database or csv file which is used in this project. </w:t>
+      </w:r>
+      <w:r>
+        <w:t xml:space="preserve">The figure below shows </w:t>
+      </w:r>
+      <w:r>
+        <w:t>a graph model with an empty data source.</w:t>
+      </w:r>
+    </w:p>
+    <w:p>
+      <w:pPr>
+        <w:keepNext/>
+        <w:jc w:val="both"/>
+      </w:pPr>
+      <w:r>
+        <w:rPr>
+          <w:noProof/>
+        </w:rPr>
+        <w:lastRenderedPageBreak/>
+        <w:drawing>
+          <wp:inline distT="0" distB="0" distL="0" distR="0" wp14:anchorId="0820C121" wp14:editId="4C392445">
+            <wp:extent cx="5731510" cy="5232400"/>
+            <wp:effectExtent l="0" t="0" r="2540" b="6350"/>
+            <wp:docPr id="735244547" name="Picture 1" descr="A screenshot of a computer"/>
+            <wp:cNvGraphicFramePr>
+              <a:graphicFrameLocks xmlns:a="http://schemas.openxmlformats.org/drawingml/2006/main" noChangeAspect="1"/>
+            </wp:cNvGraphicFramePr>
+            <a:graphic xmlns:a="http://schemas.openxmlformats.org/drawingml/2006/main">
+              <a:graphicData uri="http://schemas.openxmlformats.org/drawingml/2006/picture">
+                <pic:pic xmlns:pic="http://schemas.openxmlformats.org/drawingml/2006/picture">
+                  <pic:nvPicPr>
+                    <pic:cNvPr id="735244547" name="Picture 1" descr="A screenshot of a computer"/>
+                    <pic:cNvPicPr/>
+                  </pic:nvPicPr>
+                  <pic:blipFill>
+                    <a:blip r:embed="rId12"/>
+                    <a:stretch>
+                      <a:fillRect/>
+                    </a:stretch>
+                  </pic:blipFill>
+                  <pic:spPr>
+                    <a:xfrm>
+                      <a:off x="0" y="0"/>
+                      <a:ext cx="5731510" cy="5232400"/>
+                    </a:xfrm>
+                    <a:prstGeom prst="rect">
+                      <a:avLst/>
+                    </a:prstGeom>
+                  </pic:spPr>
+                </pic:pic>
+              </a:graphicData>
+            </a:graphic>
+          </wp:inline>
+        </w:drawing>
+      </w:r>
+    </w:p>
+    <w:p>
+      <w:pPr>
+        <w:pStyle w:val="Caption"/>
+        <w:jc w:val="center"/>
+        <w:rPr>
+          <w:noProof/>
+        </w:rPr>
+      </w:pPr>
+      <w:r>
+        <w:t xml:space="preserve">Figure </w:t>
+      </w:r>
+      <w:fldSimple w:instr=" SEQ Figure \* ARABIC ">
+        <w:r>
+          <w:rPr>
+            <w:noProof/>
+          </w:rPr>
+          <w:t>4</w:t>
+        </w:r>
+      </w:fldSimple>
+      <w:r>
+        <w:rPr>
+          <w:noProof/>
+        </w:rPr>
+        <w:t xml:space="preserve"> Neo4J Empty Graph Model</w:t>
+      </w:r>
+    </w:p>
+    <w:p/>
+    <w:p>
+      <w:pPr>
+        <w:pStyle w:val="Heading2"/>
+        <w:jc w:val="both"/>
+      </w:pPr>
+      <w:r>
+        <w:t>5.</w:t>
+      </w:r>
+      <w:r>
+        <w:t>3</w:t>
+      </w:r>
+      <w:r>
+        <w:t xml:space="preserve"> Overview</w:t>
+      </w:r>
+      <w:bookmarkEnd w:id="13"/>
+      <w:r>
+        <w:t xml:space="preserve"> ReactJS</w:t>
+      </w:r>
+    </w:p>
+    <w:p>
+      <w:pPr>
+        <w:jc w:val="both"/>
+      </w:pPr>
+      <w:r>
+        <w:t>Creat</w:t>
+      </w:r>
+      <w:r>
+        <w:t>ing</w:t>
+      </w:r>
+      <w:r>
+        <w:t xml:space="preserve"> the </w:t>
       </w:r>
       <w:r>
         <w:t xml:space="preserve">ReactJS </w:t>
       </w:r>
       <w:r>
-        <w:t xml:space="preserve">is massive. </w:t>
-      </w:r>
-    </w:p>
-    <w:p>
-      <w:pPr>
-        <w:pStyle w:val="Heading2"/>
-        <w:jc w:val="both"/>
-      </w:pPr>
-      <w:bookmarkStart w:id="13" w:name="_Toc204254427"/>
-      <w:r>
-        <w:t>5.2 Overview</w:t>
-      </w:r>
-      <w:bookmarkEnd w:id="13"/>
-    </w:p>
-    <w:p>
-      <w:pPr>
-        <w:jc w:val="both"/>
-      </w:pPr>
-      <w:r>
-        <w:t>Creat</w:t>
-      </w:r>
-      <w:r>
-        <w:t>ing</w:t>
-      </w:r>
-      <w:r>
-        <w:t xml:space="preserve"> the </w:t>
-      </w:r>
-      <w:r>
-        <w:t>ReactJS</w:t>
+        <w:t>app requir</w:t>
+      </w:r>
+      <w:r>
+        <w:t>es</w:t>
       </w:r>
       <w:r>
         <w:t xml:space="preserve"> </w:t>
       </w:r>
       <w:r>
-        <w:t>app requir</w:t>
-      </w:r>
-      <w:r>
-        <w:t>es</w:t>
+        <w:t>NodeJS</w:t>
+      </w:r>
+      <w:r>
+        <w:t xml:space="preserve"> to be installed</w:t>
+      </w:r>
+      <w:r>
+        <w:t xml:space="preserve">. This can be done by downloading then installing the </w:t>
+      </w:r>
+      <w:r>
+        <w:t xml:space="preserve">NodeJS </w:t>
+      </w:r>
+      <w:r>
+        <w:t>installer from their official website.</w:t>
+      </w:r>
+      <w:r>
+        <w:t xml:space="preserve"> This can be installed on Windows, macOS,</w:t>
+      </w:r>
+      <w:r>
+        <w:t xml:space="preserve"> and </w:t>
+      </w:r>
+      <w:r>
+        <w:t>Linux.</w:t>
+      </w:r>
+      <w:r>
+        <w:t xml:space="preserve"> [10]</w:t>
+      </w:r>
+    </w:p>
+    <w:p>
+      <w:pPr>
+        <w:jc w:val="both"/>
+      </w:pPr>
+    </w:p>
+    <w:p>
+      <w:pPr>
+        <w:jc w:val="both"/>
+      </w:pPr>
+      <w:r>
+        <w:t xml:space="preserve">Creating the </w:t>
+      </w:r>
+      <w:r>
+        <w:t>react app by running the following command in the command line prompt: “npm create-react-app my-app”. This will download all the necessary files to get started. It will have an organised structure that we can follow later when adding more files to the website. [11]</w:t>
+      </w:r>
+    </w:p>
+    <w:p>
+      <w:pPr>
+        <w:jc w:val="both"/>
+      </w:pPr>
+    </w:p>
+    <w:p>
+      <w:pPr>
+        <w:jc w:val="both"/>
+      </w:pPr>
+      <w:r>
+        <w:t>LIST THE CSS LIBRARY TO BE USED HERE</w:t>
+      </w:r>
+    </w:p>
+    <w:p>
+      <w:pPr>
+        <w:pStyle w:val="Heading3"/>
+        <w:jc w:val="both"/>
+      </w:pPr>
+      <w:r>
+        <w:t>5.</w:t>
+      </w:r>
+      <w:r>
+        <w:t>3</w:t>
+      </w:r>
+      <w:r>
+        <w:t>.1 Neo4J Driver</w:t>
+      </w:r>
+    </w:p>
+    <w:p>
+      <w:pPr>
+        <w:jc w:val="both"/>
+      </w:pPr>
+      <w:r>
+        <w:t>Implementing Neo4J Driver required the installation of</w:t>
+      </w:r>
+      <w:r>
+        <w:t xml:space="preserve"> driver in </w:t>
+      </w:r>
+      <w:r>
+        <w:t xml:space="preserve">ReactJS. </w:t>
+      </w:r>
+      <w:r>
+        <w:t>Running the following command on the ReactJS project: “</w:t>
+      </w:r>
+      <w:r>
+        <w:t>npm i</w:t>
+      </w:r>
+      <w:r>
+        <w:t>nstall</w:t>
+      </w:r>
+      <w:r>
+        <w:t xml:space="preserve"> neo4j-driver</w:t>
+      </w:r>
+      <w:r>
+        <w:t xml:space="preserve">” to install the Neo4J </w:t>
+      </w:r>
+      <w:r>
+        <w:lastRenderedPageBreak/>
+        <w:t>Driver. This will allow the frontend</w:t>
+      </w:r>
+      <w:r>
+        <w:t xml:space="preserve"> to</w:t>
+      </w:r>
+      <w:r>
+        <w:t xml:space="preserve"> run queries to the database.</w:t>
+      </w:r>
+      <w:r>
+        <w:t xml:space="preserve"> The database has the geospatial knowledge graphs.</w:t>
       </w:r>
       <w:r>
         <w:t xml:space="preserve"> </w:t>
       </w:r>
       <w:r>
-        <w:t>NodeJS</w:t>
-      </w:r>
-      <w:r>
-        <w:t xml:space="preserve"> to be installed</w:t>
-      </w:r>
-      <w:r>
-        <w:t xml:space="preserve">. This can be done by downloading then installing the </w:t>
-      </w:r>
-      <w:r>
-        <w:t xml:space="preserve">NodeJS </w:t>
-      </w:r>
-      <w:r>
-        <w:t>installer from their official website.</w:t>
-      </w:r>
-      <w:r>
-        <w:t xml:space="preserve"> This can be installed on Windows, macOS,</w:t>
-      </w:r>
-      <w:r>
-        <w:t xml:space="preserve"> and </w:t>
-      </w:r>
-      <w:r>
-        <w:t>Linux.</w:t>
-      </w:r>
-      <w:r>
-        <w:t xml:space="preserve"> [10]</w:t>
-      </w:r>
-    </w:p>
-    <w:p>
-      <w:pPr>
-        <w:jc w:val="both"/>
-      </w:pPr>
-    </w:p>
-    <w:p>
-      <w:pPr>
-        <w:jc w:val="both"/>
-      </w:pPr>
-      <w:r>
-        <w:t xml:space="preserve">Creating the </w:t>
-      </w:r>
-      <w:r>
-        <w:t>react app by running the following command in the command line prompt: “</w:t>
-      </w:r>
-      <w:proofErr w:type="spellStart"/>
-      <w:r>
-        <w:t>npm</w:t>
-      </w:r>
-      <w:proofErr w:type="spellEnd"/>
-      <w:r>
-        <w:t xml:space="preserve"> create-react-app my-app”. This will download all the necessary files to get started. It will have an organised structure that we can follow later when adding more files to the website. [11]</w:t>
+        <w:t>[9]</w:t>
+      </w:r>
+    </w:p>
+    <w:p>
+      <w:pPr>
+        <w:jc w:val="both"/>
+      </w:pPr>
+    </w:p>
+    <w:p>
+      <w:pPr>
+        <w:jc w:val="both"/>
+      </w:pPr>
+      <w:r>
+        <w:t xml:space="preserve">Since the credentials are needed to connect to the Neo4J database, storing the credentials in a secure manner would be necessary. </w:t>
+      </w:r>
+      <w:r>
+        <w:t>Separating the credentials in a json file then b</w:t>
+      </w:r>
+      <w:r>
+        <w:t xml:space="preserve">y adding </w:t>
+      </w:r>
+      <w:r>
+        <w:t xml:space="preserve">the file to the </w:t>
+      </w:r>
+      <w:r>
+        <w:t>git ignore list</w:t>
+      </w:r>
+      <w:r>
+        <w:t xml:space="preserve">, the credentials would never be passed to the </w:t>
+      </w:r>
+      <w:r>
+        <w:t>git repositories.</w:t>
+      </w:r>
+    </w:p>
+    <w:p>
+      <w:pPr>
+        <w:jc w:val="both"/>
+      </w:pPr>
+    </w:p>
+    <w:p>
+      <w:pPr>
+        <w:jc w:val="both"/>
+      </w:pPr>
+      <w:r>
+        <w:t xml:space="preserve">There are two files created for </w:t>
+      </w:r>
+      <w:r>
+        <w:t>Neo4J, one is for the page to load the content from it and the other for the service where it connects to the Neo4J database.</w:t>
       </w:r>
     </w:p>
     <w:p>
       <w:pPr>
         <w:pStyle w:val="Heading3"/>
-      </w:pPr>
-      <w:r>
-        <w:t>5.2.1 Neo4J Driver</w:t>
-      </w:r>
-    </w:p>
-    <w:p>
-      <w:r>
-        <w:t>Implementing Neo4J Driver required the installation of</w:t>
-      </w:r>
-      <w:r>
-        <w:t xml:space="preserve"> driver in </w:t>
-      </w:r>
-      <w:r>
-        <w:t xml:space="preserve">ReactJS. </w:t>
-      </w:r>
-      <w:r>
-        <w:t>Running the following command on the ReactJS project: “</w:t>
-      </w:r>
-      <w:proofErr w:type="spellStart"/>
-      <w:r>
-        <w:t>npm</w:t>
-      </w:r>
-      <w:proofErr w:type="spellEnd"/>
-      <w:r>
-        <w:t xml:space="preserve"> i</w:t>
-      </w:r>
-      <w:r>
-        <w:t>nstall</w:t>
-      </w:r>
-      <w:r>
-        <w:t xml:space="preserve"> neo4j-driver</w:t>
-      </w:r>
-      <w:r>
-        <w:t xml:space="preserve">” to install the Neo4J </w:t>
-      </w:r>
-      <w:r>
-        <w:t>Driver. This will allow the frontend</w:t>
-      </w:r>
-      <w:r>
-        <w:t xml:space="preserve"> to</w:t>
-      </w:r>
-      <w:r>
-        <w:t xml:space="preserve"> run queries to the database.</w:t>
-      </w:r>
-      <w:r>
-        <w:t xml:space="preserve"> The database has the geospatial knowledge graphs.</w:t>
-      </w:r>
-      <w:r>
-        <w:t xml:space="preserve"> </w:t>
-      </w:r>
-      <w:r>
-        <w:t>[9]</w:t>
+        <w:jc w:val="both"/>
+      </w:pPr>
+      <w:bookmarkStart w:id="15" w:name="_Toc204254428"/>
+      <w:r>
+        <w:t>5.</w:t>
+      </w:r>
+      <w:r>
+        <w:t>3</w:t>
+      </w:r>
+      <w:r>
+        <w:t>.</w:t>
+      </w:r>
+      <w:r>
+        <w:t>2</w:t>
+      </w:r>
+      <w:r>
+        <w:t xml:space="preserve"> ReactLeaf</w:t>
+      </w:r>
+      <w:bookmarkEnd w:id="15"/>
+    </w:p>
+    <w:p>
+      <w:pPr>
+        <w:jc w:val="both"/>
+      </w:pPr>
+      <w:r>
+        <w:t>[12]</w:t>
       </w:r>
     </w:p>
     <w:p>
@@ -4841,66 +5578,21 @@
         <w:pStyle w:val="Heading3"/>
         <w:jc w:val="both"/>
       </w:pPr>
-      <w:bookmarkStart w:id="14" w:name="_Toc204254428"/>
-      <w:r>
-        <w:t>5.2.</w:t>
-      </w:r>
-      <w:r>
-        <w:t>2</w:t>
-      </w:r>
-      <w:r>
-        <w:t xml:space="preserve"> </w:t>
-      </w:r>
-      <w:proofErr w:type="spellStart"/>
-      <w:r>
-        <w:t>ReactLeaf</w:t>
-      </w:r>
-      <w:bookmarkEnd w:id="14"/>
-      <w:proofErr w:type="spellEnd"/>
-    </w:p>
-    <w:p>
-      <w:pPr>
-        <w:jc w:val="both"/>
-      </w:pPr>
-      <w:r>
-        <w:t>[12]</w:t>
-      </w:r>
-    </w:p>
-    <w:p>
-      <w:pPr>
-        <w:pStyle w:val="Heading3"/>
-        <w:jc w:val="both"/>
-      </w:pPr>
-      <w:bookmarkStart w:id="15" w:name="_Toc204254429"/>
-      <w:r>
-        <w:t>5.2.</w:t>
+      <w:bookmarkStart w:id="16" w:name="_Toc204254429"/>
+      <w:r>
+        <w:t>5.</w:t>
       </w:r>
       <w:r>
         <w:t>3</w:t>
       </w:r>
       <w:r>
-        <w:t xml:space="preserve"> </w:t>
-      </w:r>
-      <w:proofErr w:type="spellStart"/>
-      <w:r>
-        <w:t>DeckGL</w:t>
-      </w:r>
-      <w:bookmarkEnd w:id="15"/>
-      <w:proofErr w:type="spellEnd"/>
-    </w:p>
-    <w:p>
-      <w:pPr>
-        <w:jc w:val="both"/>
-      </w:pPr>
-    </w:p>
-    <w:p>
-      <w:pPr>
-        <w:pStyle w:val="Heading3"/>
-        <w:jc w:val="both"/>
-      </w:pPr>
-      <w:bookmarkStart w:id="16" w:name="_Toc204254430"/>
-      <w:r>
-        <w:t>5.3 The knowledge graph geospatial data</w:t>
+        <w:t>.</w:t>
+      </w:r>
+      <w:r>
+        <w:t>3</w:t>
+      </w:r>
+      <w:r>
+        <w:t xml:space="preserve"> DeckGL</w:t>
       </w:r>
       <w:bookmarkEnd w:id="16"/>
     </w:p>
@@ -5024,20 +5716,7 @@
         <w:t xml:space="preserve">[1] </w:t>
       </w:r>
       <w:r>
-        <w:t xml:space="preserve">Ji, S., Pan, S., Cambria, E., Marttinen, P. and Yu, P.S. (2022). A Survey on Knowledge Graphs: Representation, Acquisition, and Applications. IEEE Transactions on Neural Networks and Learning Systems, [online] 33(2), pp.494–514. </w:t>
-      </w:r>
-      <w:proofErr w:type="spellStart"/>
-      <w:proofErr w:type="gramStart"/>
-      <w:r>
-        <w:t>doi:https</w:t>
-      </w:r>
-      <w:proofErr w:type="spellEnd"/>
-      <w:r>
-        <w:t>://doi.org/10.1109/TNNLS.2021.3070843</w:t>
-      </w:r>
-      <w:proofErr w:type="gramEnd"/>
-      <w:r>
-        <w:t xml:space="preserve">. </w:t>
+        <w:t xml:space="preserve">Ji, S., Pan, S., Cambria, E., Marttinen, P. and Yu, P.S. (2022). A Survey on Knowledge Graphs: Representation, Acquisition, and Applications. IEEE Transactions on Neural Networks and Learning Systems, [online] 33(2), pp.494–514. doi:https://doi.org/10.1109/TNNLS.2021.3070843. </w:t>
       </w:r>
     </w:p>
     <w:p>
@@ -5085,28 +5764,7 @@
         <w:t xml:space="preserve">[4] </w:t>
       </w:r>
       <w:r>
-        <w:t xml:space="preserve">Guo, D. and </w:t>
-      </w:r>
-      <w:proofErr w:type="spellStart"/>
-      <w:r>
-        <w:t>Onstein</w:t>
-      </w:r>
-      <w:proofErr w:type="spellEnd"/>
-      <w:r>
-        <w:t xml:space="preserve">, E. (2020). State-of-the-Art Geospatial Information Processing in NoSQL Databases. ISPRS International Journal of Geo-Information, 9(5), p.331. </w:t>
-      </w:r>
-      <w:proofErr w:type="spellStart"/>
-      <w:proofErr w:type="gramStart"/>
-      <w:r>
-        <w:t>doi:https</w:t>
-      </w:r>
-      <w:proofErr w:type="spellEnd"/>
-      <w:r>
-        <w:t>://doi.org/10.3390/ijgi9050331</w:t>
-      </w:r>
-      <w:proofErr w:type="gramEnd"/>
-      <w:r>
-        <w:t xml:space="preserve">. </w:t>
+        <w:t xml:space="preserve">Guo, D. and Onstein, E. (2020). State-of-the-Art Geospatial Information Processing in NoSQL Databases. ISPRS International Journal of Geo-Information, 9(5), p.331. doi:https://doi.org/10.3390/ijgi9050331. </w:t>
       </w:r>
     </w:p>
     <w:p>
@@ -5122,28 +5780,7 @@
         <w:t xml:space="preserve">[5] </w:t>
       </w:r>
       <w:r>
-        <w:t xml:space="preserve">Rajiv </w:t>
-      </w:r>
-      <w:proofErr w:type="spellStart"/>
-      <w:r>
-        <w:t>Tulsyan</w:t>
-      </w:r>
-      <w:proofErr w:type="spellEnd"/>
-      <w:r>
-        <w:t xml:space="preserve">, Shukla, P., Singh, T. and Kumar, A. (2024). The Impact of JavaScript Frameworks on Website Performance and User Experience. [online] pp.299–305. </w:t>
-      </w:r>
-      <w:proofErr w:type="spellStart"/>
-      <w:proofErr w:type="gramStart"/>
-      <w:r>
-        <w:t>doi:https</w:t>
-      </w:r>
-      <w:proofErr w:type="spellEnd"/>
-      <w:r>
-        <w:t>://doi.org/10.1109/icbdml60909.2024.10697529</w:t>
-      </w:r>
-      <w:proofErr w:type="gramEnd"/>
-      <w:r>
-        <w:t>.</w:t>
+        <w:t>Rajiv Tulsyan, Shukla, P., Singh, T. and Kumar, A. (2024). The Impact of JavaScript Frameworks on Website Performance and User Experience. [online] pp.299–305. doi:https://doi.org/10.1109/icbdml60909.2024.10697529.</w:t>
       </w:r>
     </w:p>
     <w:p>
@@ -5165,36 +5802,7 @@
         <w:t xml:space="preserve">] </w:t>
       </w:r>
       <w:r>
-        <w:t xml:space="preserve">Li, W., Wang, S., Chen, X., Tian, Y., Gu, Z., Lopez-Carr, A., Schroeder, A., Currier, K., Schildhauer, M. and Zhu, R. (2023). </w:t>
-      </w:r>
-      <w:proofErr w:type="spellStart"/>
-      <w:r>
-        <w:t>GeoGraphVis</w:t>
-      </w:r>
-      <w:proofErr w:type="spellEnd"/>
-      <w:r>
-        <w:t xml:space="preserve">: A Knowledge Graph and </w:t>
-      </w:r>
-      <w:proofErr w:type="spellStart"/>
-      <w:r>
-        <w:t>Geovisualization</w:t>
-      </w:r>
-      <w:proofErr w:type="spellEnd"/>
-      <w:r>
-        <w:t xml:space="preserve"> Empowered Cyberinfrastructure to Support Disaster Response and Humanitarian Aid. ISPRS International Journal of Geo-Information, [online] 12(3), p.112. </w:t>
-      </w:r>
-      <w:proofErr w:type="spellStart"/>
-      <w:proofErr w:type="gramStart"/>
-      <w:r>
-        <w:t>doi:https</w:t>
-      </w:r>
-      <w:proofErr w:type="spellEnd"/>
-      <w:r>
-        <w:t>://doi.org/10.3390/ijgi12030112</w:t>
-      </w:r>
-      <w:proofErr w:type="gramEnd"/>
-      <w:r>
-        <w:t xml:space="preserve">. </w:t>
+        <w:t xml:space="preserve">Li, W., Wang, S., Chen, X., Tian, Y., Gu, Z., Lopez-Carr, A., Schroeder, A., Currier, K., Schildhauer, M. and Zhu, R. (2023). GeoGraphVis: A Knowledge Graph and Geovisualization Empowered Cyberinfrastructure to Support Disaster Response and Humanitarian Aid. ISPRS International Journal of Geo-Information, [online] 12(3), p.112. doi:https://doi.org/10.3390/ijgi12030112. </w:t>
       </w:r>
     </w:p>
     <w:p>
@@ -5225,13 +5833,8 @@
       <w:r>
         <w:t xml:space="preserve">[8] </w:t>
       </w:r>
-      <w:proofErr w:type="spellStart"/>
-      <w:r>
-        <w:t>Pourabbas</w:t>
-      </w:r>
-      <w:proofErr w:type="spellEnd"/>
-      <w:r>
-        <w:t>, E. (2025). Geographical Information Systems. [online] Google Books. Available at: https://books.google.co.uk/books?hl=en&amp;lr=&amp;id=dcuSAwAAQBAJ&amp;oi=fnd&amp;pg=PA73&amp;dq=neo4j+geospatial&amp;ots=G8ASJx9DE3&amp;sig=a1MSTyvYGB69fC7Liq8WX97iZX8&amp;redir_esc=y#v=onepage&amp;q&amp;f=true [Accessed 14 Jul. 2025].</w:t>
+      <w:r>
+        <w:t>Pourabbas, E. (2025). Geographical Information Systems. [online] Google Books. Available at: https://books.google.co.uk/books?hl=en&amp;lr=&amp;id=dcuSAwAAQBAJ&amp;oi=fnd&amp;pg=PA73&amp;dq=neo4j+geospatial&amp;ots=G8ASJx9DE3&amp;sig=a1MSTyvYGB69fC7Liq8WX97iZX8&amp;redir_esc=y#v=onepage&amp;q&amp;f=true [Accessed 14 Jul. 2025].</w:t>
       </w:r>
     </w:p>
     <w:p>
@@ -5279,15 +5882,7 @@
         <w:t xml:space="preserve">[11] </w:t>
       </w:r>
       <w:r>
-        <w:t>Create-react-</w:t>
-      </w:r>
-      <w:proofErr w:type="spellStart"/>
-      <w:r>
-        <w:t>app.dev</w:t>
-      </w:r>
-      <w:proofErr w:type="spellEnd"/>
-      <w:r>
-        <w:t>. (2019). Create React App · Set up a modern web app by running one command. [online] Available at: https://create-react-app.dev/docs/getting-started/ [Accessed 25 Jul. 2025].</w:t>
+        <w:t>Create-react-app.dev. (2019). Create React App · Set up a modern web app by running one command. [online] Available at: https://create-react-app.dev/docs/getting-started/ [Accessed 25 Jul. 2025].</w:t>
       </w:r>
     </w:p>
     <w:p>
@@ -5304,11 +5899,53 @@
         <w:t xml:space="preserve">[12] </w:t>
       </w:r>
       <w:r>
-        <w:t>react-leaflet.js.org. (n.d.). Introduction | React Leaflet. [online] Available at: https://react-leaflet.js.org/docs/start-introduction/ [Accessed 25 Jul. 2025].</w:t>
+        <w:t xml:space="preserve">react-leaflet.js.org. (n.d.). Introduction | React Leaflet. [online] Available at: https://react-leaflet.js.org/docs/start-introduction/ [Accessed 25 Jul. 2025]. </w:t>
+      </w:r>
+    </w:p>
+    <w:p>
+      <w:pPr>
+        <w:jc w:val="both"/>
+      </w:pPr>
+    </w:p>
+    <w:p>
+      <w:pPr>
+        <w:jc w:val="both"/>
+      </w:pPr>
+      <w:r>
+        <w:t xml:space="preserve">[13] </w:t>
+      </w:r>
+      <w:r>
+        <w:t>Graph Database &amp; Analytics. (2024). Neo4j Pricing. [online] Available at: https://neo4j.com/pricing/#graph-database [Accessed 26 Jul. 2025].</w:t>
+      </w:r>
+    </w:p>
+    <w:p>
+      <w:pPr>
+        <w:jc w:val="both"/>
+      </w:pPr>
+    </w:p>
+    <w:p>
+      <w:pPr>
+        <w:jc w:val="both"/>
+      </w:pPr>
+      <w:r>
+        <w:t xml:space="preserve">[14] </w:t>
+      </w:r>
+      <w:r>
+        <w:t>Github.io. (2019). Transformer - pyproj 3.7.1 documentation. [online] Available at: https://pyproj4.github.io/pyproj/stable/api/transformer.html [Accessed 29 Jul. 2025].</w:t>
       </w:r>
       <w:r>
         <w:t xml:space="preserve"> </w:t>
       </w:r>
+    </w:p>
+    <w:p>
+      <w:pPr>
+        <w:jc w:val="both"/>
+      </w:pPr>
+    </w:p>
+    <w:p>
+      <w:pPr>
+        <w:jc w:val="both"/>
+      </w:pPr>
       <w:r>
         <w:br w:type="page"/>
       </w:r>
@@ -5335,8 +5972,90 @@
     </w:p>
     <w:p>
       <w:pPr>
-        <w:jc w:val="both"/>
-      </w:pPr>
+        <w:pStyle w:val="TableofFigures"/>
+        <w:tabs>
+          <w:tab w:val="right" w:pos="9016"/>
+        </w:tabs>
+        <w:rPr>
+          <w:rFonts w:eastAsiaTheme="minorEastAsia"/>
+          <w:noProof/>
+          <w:lang w:val="en-US"/>
+        </w:rPr>
+      </w:pPr>
+      <w:r>
+        <w:fldChar w:fldCharType="begin"/>
+      </w:r>
+      <w:r>
+        <w:instrText xml:space="preserve"> TOC \h \z \c "Figure" </w:instrText>
+      </w:r>
+      <w:r>
+        <w:fldChar w:fldCharType="separate"/>
+      </w:r>
+      <w:hyperlink w:anchor="_Toc204430258" w:history="1">
+        <w:r>
+          <w:rPr>
+            <w:rStyle w:val="Hyperlink"/>
+            <w:noProof/>
+          </w:rPr>
+          <w:t>Figure 1 Neo4J Aura Cloud Instance</w:t>
+        </w:r>
+        <w:r>
+          <w:rPr>
+            <w:noProof/>
+            <w:webHidden/>
+          </w:rPr>
+          <w:tab/>
+        </w:r>
+        <w:r>
+          <w:rPr>
+            <w:noProof/>
+            <w:webHidden/>
+          </w:rPr>
+          <w:fldChar w:fldCharType="begin"/>
+        </w:r>
+        <w:r>
+          <w:rPr>
+            <w:noProof/>
+            <w:webHidden/>
+          </w:rPr>
+          <w:instrText xml:space="preserve"> PAGEREF _Toc204430258 \h </w:instrText>
+        </w:r>
+        <w:r>
+          <w:rPr>
+            <w:noProof/>
+            <w:webHidden/>
+          </w:rPr>
+        </w:r>
+        <w:r>
+          <w:rPr>
+            <w:noProof/>
+            <w:webHidden/>
+          </w:rPr>
+          <w:fldChar w:fldCharType="separate"/>
+        </w:r>
+        <w:r>
+          <w:rPr>
+            <w:noProof/>
+            <w:webHidden/>
+          </w:rPr>
+          <w:t>8</w:t>
+        </w:r>
+        <w:r>
+          <w:rPr>
+            <w:noProof/>
+            <w:webHidden/>
+          </w:rPr>
+          <w:fldChar w:fldCharType="end"/>
+        </w:r>
+      </w:hyperlink>
+    </w:p>
+    <w:p>
+      <w:pPr>
+        <w:jc w:val="both"/>
+      </w:pPr>
+      <w:r>
+        <w:fldChar w:fldCharType="end"/>
+      </w:r>
       <w:r>
         <w:br w:type="page"/>
       </w:r>
@@ -5757,6 +6476,95 @@
     </w:lvl>
   </w:abstractNum>
   <w:abstractNum w:abstractNumId="3" w15:restartNumberingAfterBreak="0">
+    <w:nsid w:val="3B044F24"/>
+    <w:multiLevelType w:val="hybridMultilevel"/>
+    <w:tmpl w:val="181EA1A0"/>
+    <w:lvl w:ilvl="0" w:tplc="3B3E38FA">
+      <w:start w:val="1"/>
+      <w:numFmt w:val="decimal"/>
+      <w:lvlText w:val="%1."/>
+      <w:lvlJc w:val="left"/>
+      <w:pPr>
+        <w:ind w:left="1080" w:hanging="720"/>
+      </w:pPr>
+      <w:rPr>
+        <w:rFonts w:hint="default"/>
+      </w:rPr>
+    </w:lvl>
+    <w:lvl w:ilvl="1" w:tplc="04090019">
+      <w:start w:val="1"/>
+      <w:numFmt w:val="lowerLetter"/>
+      <w:lvlText w:val="%2."/>
+      <w:lvlJc w:val="left"/>
+      <w:pPr>
+        <w:ind w:left="1440" w:hanging="360"/>
+      </w:pPr>
+    </w:lvl>
+    <w:lvl w:ilvl="2" w:tplc="0409001B">
+      <w:start w:val="1"/>
+      <w:numFmt w:val="lowerRoman"/>
+      <w:lvlText w:val="%3."/>
+      <w:lvlJc w:val="right"/>
+      <w:pPr>
+        <w:ind w:left="2160" w:hanging="180"/>
+      </w:pPr>
+    </w:lvl>
+    <w:lvl w:ilvl="3" w:tplc="0409000F">
+      <w:start w:val="1"/>
+      <w:numFmt w:val="decimal"/>
+      <w:lvlText w:val="%4."/>
+      <w:lvlJc w:val="left"/>
+      <w:pPr>
+        <w:ind w:left="2880" w:hanging="360"/>
+      </w:pPr>
+    </w:lvl>
+    <w:lvl w:ilvl="4" w:tplc="04090019" w:tentative="1">
+      <w:start w:val="1"/>
+      <w:numFmt w:val="lowerLetter"/>
+      <w:lvlText w:val="%5."/>
+      <w:lvlJc w:val="left"/>
+      <w:pPr>
+        <w:ind w:left="3600" w:hanging="360"/>
+      </w:pPr>
+    </w:lvl>
+    <w:lvl w:ilvl="5" w:tplc="0409001B" w:tentative="1">
+      <w:start w:val="1"/>
+      <w:numFmt w:val="lowerRoman"/>
+      <w:lvlText w:val="%6."/>
+      <w:lvlJc w:val="right"/>
+      <w:pPr>
+        <w:ind w:left="4320" w:hanging="180"/>
+      </w:pPr>
+    </w:lvl>
+    <w:lvl w:ilvl="6" w:tplc="0409000F" w:tentative="1">
+      <w:start w:val="1"/>
+      <w:numFmt w:val="decimal"/>
+      <w:lvlText w:val="%7."/>
+      <w:lvlJc w:val="left"/>
+      <w:pPr>
+        <w:ind w:left="5040" w:hanging="360"/>
+      </w:pPr>
+    </w:lvl>
+    <w:lvl w:ilvl="7" w:tplc="04090019" w:tentative="1">
+      <w:start w:val="1"/>
+      <w:numFmt w:val="lowerLetter"/>
+      <w:lvlText w:val="%8."/>
+      <w:lvlJc w:val="left"/>
+      <w:pPr>
+        <w:ind w:left="5760" w:hanging="360"/>
+      </w:pPr>
+    </w:lvl>
+    <w:lvl w:ilvl="8" w:tplc="0409001B" w:tentative="1">
+      <w:start w:val="1"/>
+      <w:numFmt w:val="lowerRoman"/>
+      <w:lvlText w:val="%9."/>
+      <w:lvlJc w:val="right"/>
+      <w:pPr>
+        <w:ind w:left="6480" w:hanging="180"/>
+      </w:pPr>
+    </w:lvl>
+  </w:abstractNum>
+  <w:abstractNum w:abstractNumId="4" w15:restartNumberingAfterBreak="0">
     <w:nsid w:val="58BD0263"/>
     <w:multiLevelType w:val="hybridMultilevel"/>
     <w:tmpl w:val="7CE28666"/>
@@ -5870,7 +6678,7 @@
       </w:rPr>
     </w:lvl>
   </w:abstractNum>
-  <w:abstractNum w:abstractNumId="4" w15:restartNumberingAfterBreak="0">
+  <w:abstractNum w:abstractNumId="5" w15:restartNumberingAfterBreak="0">
     <w:nsid w:val="59B9600B"/>
     <w:multiLevelType w:val="hybridMultilevel"/>
     <w:tmpl w:val="B1EAFE96"/>
@@ -5983,7 +6791,7 @@
       </w:rPr>
     </w:lvl>
   </w:abstractNum>
-  <w:abstractNum w:abstractNumId="5" w15:restartNumberingAfterBreak="0">
+  <w:abstractNum w:abstractNumId="6" w15:restartNumberingAfterBreak="0">
     <w:nsid w:val="5A675C19"/>
     <w:multiLevelType w:val="hybridMultilevel"/>
     <w:tmpl w:val="CE4CB252"/>
@@ -6097,7 +6905,7 @@
       </w:rPr>
     </w:lvl>
   </w:abstractNum>
-  <w:abstractNum w:abstractNumId="6" w15:restartNumberingAfterBreak="0">
+  <w:abstractNum w:abstractNumId="7" w15:restartNumberingAfterBreak="0">
     <w:nsid w:val="5FBA1E5E"/>
     <w:multiLevelType w:val="multilevel"/>
     <w:tmpl w:val="448E7C26"/>
@@ -6211,25 +7019,28 @@
     </w:lvl>
   </w:abstractNum>
   <w:num w:numId="1" w16cid:durableId="2097239314">
-    <w:abstractNumId w:val="4"/>
+    <w:abstractNumId w:val="5"/>
   </w:num>
   <w:num w:numId="2" w16cid:durableId="2098747043">
     <w:abstractNumId w:val="0"/>
   </w:num>
   <w:num w:numId="3" w16cid:durableId="110563424">
-    <w:abstractNumId w:val="5"/>
+    <w:abstractNumId w:val="6"/>
   </w:num>
   <w:num w:numId="4" w16cid:durableId="203181316">
-    <w:abstractNumId w:val="3"/>
+    <w:abstractNumId w:val="4"/>
   </w:num>
   <w:num w:numId="5" w16cid:durableId="551773906">
-    <w:abstractNumId w:val="6"/>
+    <w:abstractNumId w:val="7"/>
   </w:num>
   <w:num w:numId="6" w16cid:durableId="1945073588">
     <w:abstractNumId w:val="1"/>
   </w:num>
   <w:num w:numId="7" w16cid:durableId="251357432">
     <w:abstractNumId w:val="2"/>
+  </w:num>
+  <w:num w:numId="8" w16cid:durableId="1772432116">
+    <w:abstractNumId w:val="3"/>
   </w:num>
 </w:numbering>
 </file>
@@ -7378,6 +8189,33 @@
       <w:u w:val="single"/>
     </w:rPr>
   </w:style>
+  <w:style w:type="paragraph" w:styleId="Caption">
+    <w:name w:val="caption"/>
+    <w:basedOn w:val="Normal"/>
+    <w:next w:val="Normal"/>
+    <w:uiPriority w:val="35"/>
+    <w:unhideWhenUsed/>
+    <w:qFormat/>
+    <w:rsid w:val="00AF3F64"/>
+    <w:pPr>
+      <w:spacing w:after="200"/>
+    </w:pPr>
+    <w:rPr>
+      <w:i/>
+      <w:iCs/>
+      <w:color w:val="0E2841" w:themeColor="text2"/>
+      <w:sz w:val="18"/>
+      <w:szCs w:val="18"/>
+    </w:rPr>
+  </w:style>
+  <w:style w:type="paragraph" w:styleId="TableofFigures">
+    <w:name w:val="table of figures"/>
+    <w:basedOn w:val="Normal"/>
+    <w:next w:val="Normal"/>
+    <w:uiPriority w:val="99"/>
+    <w:unhideWhenUsed/>
+    <w:rsid w:val="00853B2C"/>
+  </w:style>
 </w:styles>
 </file>
 

</xml_diff>